<commit_message>
feat: five mutations test done!
</commit_message>
<xml_diff>
--- a/reports/Student #2/D05/Testing report  - Student #2.docx
+++ b/reports/Student #2/D05/Testing report  - Student #2.docx
@@ -349,6 +349,7 @@
         </w:rPr>
         <w:t xml:space="preserve">Informe de </w:t>
       </w:r>
+      <w:proofErr w:type="spellStart"/>
       <w:r>
         <w:rPr>
           <w:rFonts w:ascii="Arial Narrow" w:hAnsi="Arial Narrow"/>
@@ -360,6 +361,7 @@
         </w:rPr>
         <w:t>testing</w:t>
       </w:r>
+      <w:proofErr w:type="spellEnd"/>
     </w:p>
     <w:p>
       <w:pPr>
@@ -1124,8 +1126,18 @@
                 <w:sz w:val="24"/>
                 <w:szCs w:val="24"/>
               </w:rPr>
-              <w:t xml:space="preserve"> de testing</w:t>
-            </w:r>
+              <w:t xml:space="preserve"> de </w:t>
+            </w:r>
+            <w:proofErr w:type="spellStart"/>
+            <w:r>
+              <w:rPr>
+                <w:rFonts w:ascii="Arial Narrow" w:hAnsi="Arial Narrow"/>
+                <w:sz w:val="24"/>
+                <w:szCs w:val="24"/>
+              </w:rPr>
+              <w:t>testing</w:t>
+            </w:r>
+            <w:proofErr w:type="spellEnd"/>
           </w:p>
         </w:tc>
       </w:tr>
@@ -1672,7 +1684,7 @@
             </w:rPr>
             <w:fldChar w:fldCharType="separate"/>
           </w:r>
-          <w:hyperlink w:anchor="_Toc199177553" w:history="1">
+          <w:hyperlink w:anchor="_Toc202380506" w:history="1">
             <w:r>
               <w:rPr>
                 <w:rStyle w:val="Hipervnculo"/>
@@ -1722,7 +1734,7 @@
                 <w:noProof/>
                 <w:webHidden/>
               </w:rPr>
-              <w:instrText xml:space="preserve"> PAGEREF _Toc199177553 \h </w:instrText>
+              <w:instrText xml:space="preserve"> PAGEREF _Toc202380506 \h </w:instrText>
             </w:r>
             <w:r>
               <w:rPr>
@@ -1766,7 +1778,7 @@
               <w14:ligatures w14:val="standardContextual"/>
             </w:rPr>
           </w:pPr>
-          <w:hyperlink w:anchor="_Toc199177554" w:history="1">
+          <w:hyperlink w:anchor="_Toc202380507" w:history="1">
             <w:r>
               <w:rPr>
                 <w:rStyle w:val="Hipervnculo"/>
@@ -1818,7 +1830,7 @@
                 <w:noProof/>
                 <w:webHidden/>
               </w:rPr>
-              <w:instrText xml:space="preserve"> PAGEREF _Toc199177554 \h </w:instrText>
+              <w:instrText xml:space="preserve"> PAGEREF _Toc202380507 \h </w:instrText>
             </w:r>
             <w:r>
               <w:rPr>
@@ -1862,7 +1874,7 @@
               <w14:ligatures w14:val="standardContextual"/>
             </w:rPr>
           </w:pPr>
-          <w:hyperlink w:anchor="_Toc199177555" w:history="1">
+          <w:hyperlink w:anchor="_Toc202380508" w:history="1">
             <w:r>
               <w:rPr>
                 <w:rStyle w:val="Hipervnculo"/>
@@ -1910,7 +1922,7 @@
                 <w:noProof/>
                 <w:webHidden/>
               </w:rPr>
-              <w:instrText xml:space="preserve"> PAGEREF _Toc199177555 \h </w:instrText>
+              <w:instrText xml:space="preserve"> PAGEREF _Toc202380508 \h </w:instrText>
             </w:r>
             <w:r>
               <w:rPr>
@@ -1957,7 +1969,7 @@
               <w14:ligatures w14:val="standardContextual"/>
             </w:rPr>
           </w:pPr>
-          <w:hyperlink w:anchor="_Toc199177556" w:history="1">
+          <w:hyperlink w:anchor="_Toc202380509" w:history="1">
             <w:r>
               <w:rPr>
                 <w:rStyle w:val="Hipervnculo"/>
@@ -2005,7 +2017,7 @@
                 <w:noProof/>
                 <w:webHidden/>
               </w:rPr>
-              <w:instrText xml:space="preserve"> PAGEREF _Toc199177556 \h </w:instrText>
+              <w:instrText xml:space="preserve"> PAGEREF _Toc202380509 \h </w:instrText>
             </w:r>
             <w:r>
               <w:rPr>
@@ -2052,7 +2064,7 @@
               <w14:ligatures w14:val="standardContextual"/>
             </w:rPr>
           </w:pPr>
-          <w:hyperlink w:anchor="_Toc199177557" w:history="1">
+          <w:hyperlink w:anchor="_Toc202380510" w:history="1">
             <w:r>
               <w:rPr>
                 <w:rStyle w:val="Hipervnculo"/>
@@ -2133,7 +2145,7 @@
                 <w:noProof/>
                 <w:webHidden/>
               </w:rPr>
-              <w:instrText xml:space="preserve"> PAGEREF _Toc199177557 \h </w:instrText>
+              <w:instrText xml:space="preserve"> PAGEREF _Toc202380510 \h </w:instrText>
             </w:r>
             <w:r>
               <w:rPr>
@@ -2180,7 +2192,7 @@
               <w14:ligatures w14:val="standardContextual"/>
             </w:rPr>
           </w:pPr>
-          <w:hyperlink w:anchor="_Toc199177558" w:history="1">
+          <w:hyperlink w:anchor="_Toc202380511" w:history="1">
             <w:r>
               <w:rPr>
                 <w:rStyle w:val="Hipervnculo"/>
@@ -2230,7 +2242,7 @@
                 <w:noProof/>
                 <w:webHidden/>
               </w:rPr>
-              <w:instrText xml:space="preserve"> PAGEREF _Toc199177558 \h </w:instrText>
+              <w:instrText xml:space="preserve"> PAGEREF _Toc202380511 \h </w:instrText>
             </w:r>
             <w:r>
               <w:rPr>
@@ -2277,7 +2289,7 @@
               <w14:ligatures w14:val="standardContextual"/>
             </w:rPr>
           </w:pPr>
-          <w:hyperlink w:anchor="_Toc199177559" w:history="1">
+          <w:hyperlink w:anchor="_Toc202380512" w:history="1">
             <w:r>
               <w:rPr>
                 <w:rStyle w:val="Hipervnculo"/>
@@ -2329,7 +2341,7 @@
                 <w:noProof/>
                 <w:webHidden/>
               </w:rPr>
-              <w:instrText xml:space="preserve"> PAGEREF _Toc199177559 \h </w:instrText>
+              <w:instrText xml:space="preserve"> PAGEREF _Toc202380512 \h </w:instrText>
             </w:r>
             <w:r>
               <w:rPr>
@@ -2376,7 +2388,7 @@
               <w14:ligatures w14:val="standardContextual"/>
             </w:rPr>
           </w:pPr>
-          <w:hyperlink w:anchor="_Toc199177560" w:history="1">
+          <w:hyperlink w:anchor="_Toc202380513" w:history="1">
             <w:r>
               <w:rPr>
                 <w:rStyle w:val="Hipervnculo"/>
@@ -2428,7 +2440,7 @@
                 <w:noProof/>
                 <w:webHidden/>
               </w:rPr>
-              <w:instrText xml:space="preserve"> PAGEREF _Toc199177560 \h </w:instrText>
+              <w:instrText xml:space="preserve"> PAGEREF _Toc202380513 \h </w:instrText>
             </w:r>
             <w:r>
               <w:rPr>
@@ -2475,7 +2487,7 @@
               <w14:ligatures w14:val="standardContextual"/>
             </w:rPr>
           </w:pPr>
-          <w:hyperlink w:anchor="_Toc199177561" w:history="1">
+          <w:hyperlink w:anchor="_Toc202380514" w:history="1">
             <w:r>
               <w:rPr>
                 <w:rStyle w:val="Hipervnculo"/>
@@ -2527,7 +2539,7 @@
                 <w:noProof/>
                 <w:webHidden/>
               </w:rPr>
-              <w:instrText xml:space="preserve"> PAGEREF _Toc199177561 \h </w:instrText>
+              <w:instrText xml:space="preserve"> PAGEREF _Toc202380514 \h </w:instrText>
             </w:r>
             <w:r>
               <w:rPr>
@@ -2574,7 +2586,7 @@
               <w14:ligatures w14:val="standardContextual"/>
             </w:rPr>
           </w:pPr>
-          <w:hyperlink w:anchor="_Toc199177562" w:history="1">
+          <w:hyperlink w:anchor="_Toc202380515" w:history="1">
             <w:r>
               <w:rPr>
                 <w:rStyle w:val="Hipervnculo"/>
@@ -2626,7 +2638,7 @@
                 <w:noProof/>
                 <w:webHidden/>
               </w:rPr>
-              <w:instrText xml:space="preserve"> PAGEREF _Toc199177562 \h </w:instrText>
+              <w:instrText xml:space="preserve"> PAGEREF _Toc202380515 \h </w:instrText>
             </w:r>
             <w:r>
               <w:rPr>
@@ -2673,7 +2685,7 @@
               <w14:ligatures w14:val="standardContextual"/>
             </w:rPr>
           </w:pPr>
-          <w:hyperlink w:anchor="_Toc199177563" w:history="1">
+          <w:hyperlink w:anchor="_Toc202380516" w:history="1">
             <w:r>
               <w:rPr>
                 <w:rStyle w:val="Hipervnculo"/>
@@ -2725,7 +2737,7 @@
                 <w:noProof/>
                 <w:webHidden/>
               </w:rPr>
-              <w:instrText xml:space="preserve"> PAGEREF _Toc199177563 \h </w:instrText>
+              <w:instrText xml:space="preserve"> PAGEREF _Toc202380516 \h </w:instrText>
             </w:r>
             <w:r>
               <w:rPr>
@@ -2745,7 +2757,7 @@
                 <w:noProof/>
                 <w:webHidden/>
               </w:rPr>
-              <w:t>6</w:t>
+              <w:t>5</w:t>
             </w:r>
             <w:r>
               <w:rPr>
@@ -2772,7 +2784,7 @@
               <w14:ligatures w14:val="standardContextual"/>
             </w:rPr>
           </w:pPr>
-          <w:hyperlink w:anchor="_Toc199177564" w:history="1">
+          <w:hyperlink w:anchor="_Toc202380517" w:history="1">
             <w:r>
               <w:rPr>
                 <w:rStyle w:val="Hipervnculo"/>
@@ -2858,7 +2870,7 @@
                 <w:noProof/>
                 <w:webHidden/>
               </w:rPr>
-              <w:instrText xml:space="preserve"> PAGEREF _Toc199177564 \h </w:instrText>
+              <w:instrText xml:space="preserve"> PAGEREF _Toc202380517 \h </w:instrText>
             </w:r>
             <w:r>
               <w:rPr>
@@ -2905,7 +2917,7 @@
               <w14:ligatures w14:val="standardContextual"/>
             </w:rPr>
           </w:pPr>
-          <w:hyperlink w:anchor="_Toc199177565" w:history="1">
+          <w:hyperlink w:anchor="_Toc202380518" w:history="1">
             <w:r>
               <w:rPr>
                 <w:rStyle w:val="Hipervnculo"/>
@@ -2957,7 +2969,7 @@
                 <w:noProof/>
                 <w:webHidden/>
               </w:rPr>
-              <w:instrText xml:space="preserve"> PAGEREF _Toc199177565 \h </w:instrText>
+              <w:instrText xml:space="preserve"> PAGEREF _Toc202380518 \h </w:instrText>
             </w:r>
             <w:r>
               <w:rPr>
@@ -2977,7 +2989,7 @@
                 <w:noProof/>
                 <w:webHidden/>
               </w:rPr>
-              <w:t>7</w:t>
+              <w:t>6</w:t>
             </w:r>
             <w:r>
               <w:rPr>
@@ -3004,7 +3016,7 @@
               <w14:ligatures w14:val="standardContextual"/>
             </w:rPr>
           </w:pPr>
-          <w:hyperlink w:anchor="_Toc199177566" w:history="1">
+          <w:hyperlink w:anchor="_Toc202380519" w:history="1">
             <w:r>
               <w:rPr>
                 <w:rStyle w:val="Hipervnculo"/>
@@ -3056,7 +3068,7 @@
                 <w:noProof/>
                 <w:webHidden/>
               </w:rPr>
-              <w:instrText xml:space="preserve"> PAGEREF _Toc199177566 \h </w:instrText>
+              <w:instrText xml:space="preserve"> PAGEREF _Toc202380519 \h </w:instrText>
             </w:r>
             <w:r>
               <w:rPr>
@@ -3103,7 +3115,7 @@
               <w14:ligatures w14:val="standardContextual"/>
             </w:rPr>
           </w:pPr>
-          <w:hyperlink w:anchor="_Toc199177567" w:history="1">
+          <w:hyperlink w:anchor="_Toc202380520" w:history="1">
             <w:r>
               <w:rPr>
                 <w:rStyle w:val="Hipervnculo"/>
@@ -3155,7 +3167,7 @@
                 <w:noProof/>
                 <w:webHidden/>
               </w:rPr>
-              <w:instrText xml:space="preserve"> PAGEREF _Toc199177567 \h </w:instrText>
+              <w:instrText xml:space="preserve"> PAGEREF _Toc202380520 \h </w:instrText>
             </w:r>
             <w:r>
               <w:rPr>
@@ -3175,7 +3187,7 @@
                 <w:noProof/>
                 <w:webHidden/>
               </w:rPr>
-              <w:t>8</w:t>
+              <w:t>7</w:t>
             </w:r>
             <w:r>
               <w:rPr>
@@ -3202,7 +3214,7 @@
               <w14:ligatures w14:val="standardContextual"/>
             </w:rPr>
           </w:pPr>
-          <w:hyperlink w:anchor="_Toc199177568" w:history="1">
+          <w:hyperlink w:anchor="_Toc202380521" w:history="1">
             <w:r>
               <w:rPr>
                 <w:rStyle w:val="Hipervnculo"/>
@@ -3254,7 +3266,7 @@
                 <w:noProof/>
                 <w:webHidden/>
               </w:rPr>
-              <w:instrText xml:space="preserve"> PAGEREF _Toc199177568 \h </w:instrText>
+              <w:instrText xml:space="preserve"> PAGEREF _Toc202380521 \h </w:instrText>
             </w:r>
             <w:r>
               <w:rPr>
@@ -3301,7 +3313,7 @@
               <w14:ligatures w14:val="standardContextual"/>
             </w:rPr>
           </w:pPr>
-          <w:hyperlink w:anchor="_Toc199177569" w:history="1">
+          <w:hyperlink w:anchor="_Toc202380522" w:history="1">
             <w:r>
               <w:rPr>
                 <w:rStyle w:val="Hipervnculo"/>
@@ -3353,7 +3365,7 @@
                 <w:noProof/>
                 <w:webHidden/>
               </w:rPr>
-              <w:instrText xml:space="preserve"> PAGEREF _Toc199177569 \h </w:instrText>
+              <w:instrText xml:space="preserve"> PAGEREF _Toc202380522 \h </w:instrText>
             </w:r>
             <w:r>
               <w:rPr>
@@ -3373,7 +3385,7 @@
                 <w:noProof/>
                 <w:webHidden/>
               </w:rPr>
-              <w:t>9</w:t>
+              <w:t>8</w:t>
             </w:r>
             <w:r>
               <w:rPr>
@@ -3400,7 +3412,7 @@
               <w14:ligatures w14:val="standardContextual"/>
             </w:rPr>
           </w:pPr>
-          <w:hyperlink w:anchor="_Toc199177570" w:history="1">
+          <w:hyperlink w:anchor="_Toc202380523" w:history="1">
             <w:r>
               <w:rPr>
                 <w:rStyle w:val="Hipervnculo"/>
@@ -3452,7 +3464,7 @@
                 <w:noProof/>
                 <w:webHidden/>
               </w:rPr>
-              <w:instrText xml:space="preserve"> PAGEREF _Toc199177570 \h </w:instrText>
+              <w:instrText xml:space="preserve"> PAGEREF _Toc202380523 \h </w:instrText>
             </w:r>
             <w:r>
               <w:rPr>
@@ -3499,7 +3511,7 @@
               <w14:ligatures w14:val="standardContextual"/>
             </w:rPr>
           </w:pPr>
-          <w:hyperlink w:anchor="_Toc199177571" w:history="1">
+          <w:hyperlink w:anchor="_Toc202380524" w:history="1">
             <w:r>
               <w:rPr>
                 <w:rStyle w:val="Hipervnculo"/>
@@ -3617,7 +3629,7 @@
                 <w:noProof/>
                 <w:webHidden/>
               </w:rPr>
-              <w:instrText xml:space="preserve"> PAGEREF _Toc199177571 \h </w:instrText>
+              <w:instrText xml:space="preserve"> PAGEREF _Toc202380524 \h </w:instrText>
             </w:r>
             <w:r>
               <w:rPr>
@@ -3637,7 +3649,7 @@
                 <w:noProof/>
                 <w:webHidden/>
               </w:rPr>
-              <w:t>10</w:t>
+              <w:t>9</w:t>
             </w:r>
             <w:r>
               <w:rPr>
@@ -3664,7 +3676,7 @@
               <w14:ligatures w14:val="standardContextual"/>
             </w:rPr>
           </w:pPr>
-          <w:hyperlink w:anchor="_Toc199177572" w:history="1">
+          <w:hyperlink w:anchor="_Toc202380525" w:history="1">
             <w:r>
               <w:rPr>
                 <w:rStyle w:val="Hipervnculo"/>
@@ -3716,7 +3728,7 @@
                 <w:noProof/>
                 <w:webHidden/>
               </w:rPr>
-              <w:instrText xml:space="preserve"> PAGEREF _Toc199177572 \h </w:instrText>
+              <w:instrText xml:space="preserve"> PAGEREF _Toc202380525 \h </w:instrText>
             </w:r>
             <w:r>
               <w:rPr>
@@ -3736,7 +3748,7 @@
                 <w:noProof/>
                 <w:webHidden/>
               </w:rPr>
-              <w:t>10</w:t>
+              <w:t>9</w:t>
             </w:r>
             <w:r>
               <w:rPr>
@@ -3763,7 +3775,7 @@
               <w14:ligatures w14:val="standardContextual"/>
             </w:rPr>
           </w:pPr>
-          <w:hyperlink w:anchor="_Toc199177573" w:history="1">
+          <w:hyperlink w:anchor="_Toc202380526" w:history="1">
             <w:r>
               <w:rPr>
                 <w:rStyle w:val="Hipervnculo"/>
@@ -3815,7 +3827,7 @@
                 <w:noProof/>
                 <w:webHidden/>
               </w:rPr>
-              <w:instrText xml:space="preserve"> PAGEREF _Toc199177573 \h </w:instrText>
+              <w:instrText xml:space="preserve"> PAGEREF _Toc202380526 \h </w:instrText>
             </w:r>
             <w:r>
               <w:rPr>
@@ -3835,7 +3847,7 @@
                 <w:noProof/>
                 <w:webHidden/>
               </w:rPr>
-              <w:t>11</w:t>
+              <w:t>10</w:t>
             </w:r>
             <w:r>
               <w:rPr>
@@ -3859,7 +3871,7 @@
               <w14:ligatures w14:val="standardContextual"/>
             </w:rPr>
           </w:pPr>
-          <w:hyperlink w:anchor="_Toc199177574" w:history="1">
+          <w:hyperlink w:anchor="_Toc202380527" w:history="1">
             <w:r>
               <w:rPr>
                 <w:rStyle w:val="Hipervnculo"/>
@@ -3911,7 +3923,7 @@
                 <w:noProof/>
                 <w:webHidden/>
               </w:rPr>
-              <w:instrText xml:space="preserve"> PAGEREF _Toc199177574 \h </w:instrText>
+              <w:instrText xml:space="preserve"> PAGEREF _Toc202380527 \h </w:instrText>
             </w:r>
             <w:r>
               <w:rPr>
@@ -3931,7 +3943,7 @@
                 <w:noProof/>
                 <w:webHidden/>
               </w:rPr>
-              <w:t>11</w:t>
+              <w:t>10</w:t>
             </w:r>
             <w:r>
               <w:rPr>
@@ -3958,7 +3970,7 @@
               <w14:ligatures w14:val="standardContextual"/>
             </w:rPr>
           </w:pPr>
-          <w:hyperlink w:anchor="_Toc199177575" w:history="1">
+          <w:hyperlink w:anchor="_Toc202380528" w:history="1">
             <w:r>
               <w:rPr>
                 <w:rStyle w:val="Hipervnculo"/>
@@ -4010,7 +4022,7 @@
                 <w:noProof/>
                 <w:webHidden/>
               </w:rPr>
-              <w:instrText xml:space="preserve"> PAGEREF _Toc199177575 \h </w:instrText>
+              <w:instrText xml:space="preserve"> PAGEREF _Toc202380528 \h </w:instrText>
             </w:r>
             <w:r>
               <w:rPr>
@@ -4030,7 +4042,7 @@
                 <w:noProof/>
                 <w:webHidden/>
               </w:rPr>
-              <w:t>12</w:t>
+              <w:t>11</w:t>
             </w:r>
             <w:r>
               <w:rPr>
@@ -4057,7 +4069,7 @@
               <w14:ligatures w14:val="standardContextual"/>
             </w:rPr>
           </w:pPr>
-          <w:hyperlink w:anchor="_Toc199177576" w:history="1">
+          <w:hyperlink w:anchor="_Toc202380529" w:history="1">
             <w:r>
               <w:rPr>
                 <w:rStyle w:val="Hipervnculo"/>
@@ -4109,7 +4121,7 @@
                 <w:noProof/>
                 <w:webHidden/>
               </w:rPr>
-              <w:instrText xml:space="preserve"> PAGEREF _Toc199177576 \h </w:instrText>
+              <w:instrText xml:space="preserve"> PAGEREF _Toc202380529 \h </w:instrText>
             </w:r>
             <w:r>
               <w:rPr>
@@ -4129,7 +4141,7 @@
                 <w:noProof/>
                 <w:webHidden/>
               </w:rPr>
-              <w:t>14</w:t>
+              <w:t>13</w:t>
             </w:r>
             <w:r>
               <w:rPr>
@@ -4153,7 +4165,7 @@
               <w14:ligatures w14:val="standardContextual"/>
             </w:rPr>
           </w:pPr>
-          <w:hyperlink w:anchor="_Toc199177577" w:history="1">
+          <w:hyperlink w:anchor="_Toc202380530" w:history="1">
             <w:r>
               <w:rPr>
                 <w:rStyle w:val="Hipervnculo"/>
@@ -4182,7 +4194,7 @@
                 <w:b/>
                 <w:noProof/>
               </w:rPr>
-              <w:t>Conclusiones</w:t>
+              <w:t>Mutaciones</w:t>
             </w:r>
             <w:r>
               <w:rPr>
@@ -4203,7 +4215,7 @@
                 <w:noProof/>
                 <w:webHidden/>
               </w:rPr>
-              <w:instrText xml:space="preserve"> PAGEREF _Toc199177577 \h </w:instrText>
+              <w:instrText xml:space="preserve"> PAGEREF _Toc202380530 \h </w:instrText>
             </w:r>
             <w:r>
               <w:rPr>
@@ -4223,7 +4235,7 @@
                 <w:noProof/>
                 <w:webHidden/>
               </w:rPr>
-              <w:t>16</w:t>
+              <w:t>15</w:t>
             </w:r>
             <w:r>
               <w:rPr>
@@ -4247,7 +4259,7 @@
               <w14:ligatures w14:val="standardContextual"/>
             </w:rPr>
           </w:pPr>
-          <w:hyperlink w:anchor="_Toc199177578" w:history="1">
+          <w:hyperlink w:anchor="_Toc202380531" w:history="1">
             <w:r>
               <w:rPr>
                 <w:rStyle w:val="Hipervnculo"/>
@@ -4255,6 +4267,100 @@
                 <w:b/>
                 <w:noProof/>
               </w:rPr>
+              <w:t>5.</w:t>
+            </w:r>
+            <w:r>
+              <w:rPr>
+                <w:rFonts w:asciiTheme="minorHAnsi" w:hAnsiTheme="minorHAnsi"/>
+                <w:noProof/>
+                <w:kern w:val="2"/>
+                <w:sz w:val="24"/>
+                <w:szCs w:val="24"/>
+                <w:lang w:eastAsia="es-ES"/>
+                <w14:ligatures w14:val="standardContextual"/>
+              </w:rPr>
+              <w:tab/>
+            </w:r>
+            <w:r>
+              <w:rPr>
+                <w:rStyle w:val="Hipervnculo"/>
+                <w:rFonts w:ascii="Arial Narrow" w:hAnsi="Arial Narrow"/>
+                <w:b/>
+                <w:noProof/>
+              </w:rPr>
+              <w:t>Conclusiones</w:t>
+            </w:r>
+            <w:r>
+              <w:rPr>
+                <w:noProof/>
+                <w:webHidden/>
+              </w:rPr>
+              <w:tab/>
+            </w:r>
+            <w:r>
+              <w:rPr>
+                <w:noProof/>
+                <w:webHidden/>
+              </w:rPr>
+              <w:fldChar w:fldCharType="begin"/>
+            </w:r>
+            <w:r>
+              <w:rPr>
+                <w:noProof/>
+                <w:webHidden/>
+              </w:rPr>
+              <w:instrText xml:space="preserve"> PAGEREF _Toc202380531 \h </w:instrText>
+            </w:r>
+            <w:r>
+              <w:rPr>
+                <w:noProof/>
+                <w:webHidden/>
+              </w:rPr>
+            </w:r>
+            <w:r>
+              <w:rPr>
+                <w:noProof/>
+                <w:webHidden/>
+              </w:rPr>
+              <w:fldChar w:fldCharType="separate"/>
+            </w:r>
+            <w:r>
+              <w:rPr>
+                <w:noProof/>
+                <w:webHidden/>
+              </w:rPr>
+              <w:t>17</w:t>
+            </w:r>
+            <w:r>
+              <w:rPr>
+                <w:noProof/>
+                <w:webHidden/>
+              </w:rPr>
+              <w:fldChar w:fldCharType="end"/>
+            </w:r>
+          </w:hyperlink>
+        </w:p>
+        <w:p>
+          <w:pPr>
+            <w:pStyle w:val="TDC1"/>
+            <w:rPr>
+              <w:rFonts w:asciiTheme="minorHAnsi" w:hAnsiTheme="minorHAnsi"/>
+              <w:noProof/>
+              <w:kern w:val="2"/>
+              <w:sz w:val="24"/>
+              <w:szCs w:val="24"/>
+              <w:lang w:eastAsia="es-ES"/>
+              <w14:ligatures w14:val="standardContextual"/>
+            </w:rPr>
+          </w:pPr>
+          <w:hyperlink w:anchor="_Toc202380532" w:history="1">
+            <w:r>
+              <w:rPr>
+                <w:rStyle w:val="Hipervnculo"/>
+                <w:rFonts w:ascii="Arial Narrow" w:hAnsi="Arial Narrow"/>
+                <w:b/>
+                <w:noProof/>
+              </w:rPr>
               <w:t>Bibliografía</w:t>
             </w:r>
             <w:r>
@@ -4276,7 +4382,7 @@
                 <w:noProof/>
                 <w:webHidden/>
               </w:rPr>
-              <w:instrText xml:space="preserve"> PAGEREF _Toc199177578 \h </w:instrText>
+              <w:instrText xml:space="preserve"> PAGEREF _Toc202380532 \h </w:instrText>
             </w:r>
             <w:r>
               <w:rPr>
@@ -4296,7 +4402,7 @@
                 <w:noProof/>
                 <w:webHidden/>
               </w:rPr>
-              <w:t>17</w:t>
+              <w:t>18</w:t>
             </w:r>
             <w:r>
               <w:rPr>
@@ -4376,7 +4482,7 @@
           <w:szCs w:val="24"/>
         </w:rPr>
       </w:pPr>
-      <w:bookmarkStart w:id="0" w:name="_Toc199177553"/>
+      <w:bookmarkStart w:id="0" w:name="_Toc202380506"/>
       <w:r>
         <w:rPr>
           <w:rFonts w:ascii="Arial Narrow" w:hAnsi="Arial Narrow"/>
@@ -4415,7 +4521,7 @@
           <w:bCs/>
         </w:rPr>
       </w:pPr>
-      <w:bookmarkStart w:id="1" w:name="_Toc199177554"/>
+      <w:bookmarkStart w:id="1" w:name="_Toc202380507"/>
       <w:r>
         <w:rPr>
           <w:rFonts w:ascii="Arial Narrow" w:hAnsi="Arial Narrow"/>
@@ -4523,7 +4629,7 @@
           <w:szCs w:val="24"/>
         </w:rPr>
       </w:pPr>
-      <w:bookmarkStart w:id="2" w:name="_Toc199177555"/>
+      <w:bookmarkStart w:id="2" w:name="_Toc202380508"/>
       <w:r>
         <w:rPr>
           <w:b/>
@@ -4549,13 +4655,22 @@
           <w:szCs w:val="24"/>
         </w:rPr>
       </w:pPr>
-      <w:bookmarkStart w:id="3" w:name="_Toc199177556"/>
+      <w:bookmarkStart w:id="3" w:name="_Toc202380509"/>
+      <w:proofErr w:type="spellStart"/>
       <w:r>
         <w:rPr>
           <w:b/>
           <w:szCs w:val="24"/>
         </w:rPr>
-        <w:t>Testing funcional</w:t>
+        <w:t>Testing</w:t>
+      </w:r>
+      <w:proofErr w:type="spellEnd"/>
+      <w:r>
+        <w:rPr>
+          <w:b/>
+          <w:szCs w:val="24"/>
+        </w:rPr>
+        <w:t xml:space="preserve"> funcional</w:t>
       </w:r>
       <w:bookmarkEnd w:id="3"/>
     </w:p>
@@ -4591,7 +4706,7 @@
           <w:bCs/>
         </w:rPr>
       </w:pPr>
-      <w:bookmarkStart w:id="4" w:name="_Toc199177557"/>
+      <w:bookmarkStart w:id="4" w:name="_Toc202380510"/>
       <w:r>
         <w:rPr>
           <w:b/>
@@ -4599,6 +4714,7 @@
         </w:rPr>
         <w:t xml:space="preserve">Funcionalidad para los </w:t>
       </w:r>
+      <w:proofErr w:type="spellStart"/>
       <w:r>
         <w:rPr>
           <w:b/>
@@ -4608,6 +4724,7 @@
         </w:rPr>
         <w:t>customer</w:t>
       </w:r>
+      <w:proofErr w:type="spellEnd"/>
       <w:r>
         <w:rPr>
           <w:b/>
@@ -4615,6 +4732,7 @@
         </w:rPr>
         <w:t xml:space="preserve"> sobre los </w:t>
       </w:r>
+      <w:proofErr w:type="spellStart"/>
       <w:r>
         <w:rPr>
           <w:b/>
@@ -4625,6 +4743,7 @@
         <w:t>booking</w:t>
       </w:r>
       <w:bookmarkEnd w:id="4"/>
+      <w:proofErr w:type="spellEnd"/>
     </w:p>
     <w:p>
       <w:pPr>
@@ -4670,6 +4789,7 @@
         </w:rPr>
         <w:t xml:space="preserve"> </w:t>
       </w:r>
+      <w:proofErr w:type="spellStart"/>
       <w:r>
         <w:rPr>
           <w:rFonts w:cs="Arial"/>
@@ -4678,12 +4798,14 @@
         </w:rPr>
         <w:t>customer</w:t>
       </w:r>
+      <w:proofErr w:type="spellEnd"/>
       <w:r>
         <w:rPr>
           <w:rFonts w:cs="Arial"/>
         </w:rPr>
         <w:t xml:space="preserve"> sobre los </w:t>
       </w:r>
+      <w:proofErr w:type="spellStart"/>
       <w:r>
         <w:rPr>
           <w:rFonts w:cs="Arial"/>
@@ -4698,6 +4820,7 @@
         </w:rPr>
         <w:t>s</w:t>
       </w:r>
+      <w:proofErr w:type="spellEnd"/>
       <w:r>
         <w:rPr>
           <w:rFonts w:cs="Arial"/>
@@ -4731,7 +4854,8 @@
           <w:bCs/>
         </w:rPr>
       </w:pPr>
-      <w:bookmarkStart w:id="5" w:name="_Toc199177558"/>
+      <w:bookmarkStart w:id="5" w:name="_Toc202380511"/>
+      <w:proofErr w:type="spellStart"/>
       <w:r>
         <w:rPr>
           <w:b/>
@@ -4740,6 +4864,7 @@
         <w:t>List</w:t>
       </w:r>
       <w:bookmarkEnd w:id="5"/>
+      <w:proofErr w:type="spellEnd"/>
     </w:p>
     <w:p>
       <w:pPr>
@@ -4755,6 +4880,7 @@
         </w:rPr>
         <w:t xml:space="preserve">Esta funcionalidad permite a un usuario con rol de </w:t>
       </w:r>
+      <w:proofErr w:type="spellStart"/>
       <w:r>
         <w:rPr>
           <w:rFonts w:cs="Arial"/>
@@ -4763,12 +4889,14 @@
         </w:rPr>
         <w:t>customer</w:t>
       </w:r>
+      <w:proofErr w:type="spellEnd"/>
       <w:r>
         <w:rPr>
           <w:rFonts w:cs="Arial"/>
         </w:rPr>
         <w:t xml:space="preserve"> visualizar la lista de sus propias reservas (</w:t>
       </w:r>
+      <w:proofErr w:type="spellStart"/>
       <w:r>
         <w:rPr>
           <w:rFonts w:cs="Arial"/>
@@ -4781,7 +4909,14 @@
         <w:rPr>
           <w:rFonts w:cs="Arial"/>
         </w:rPr>
-        <w:t>s).</w:t>
+        <w:t>s</w:t>
+      </w:r>
+      <w:proofErr w:type="spellEnd"/>
+      <w:r>
+        <w:rPr>
+          <w:rFonts w:cs="Arial"/>
+        </w:rPr>
+        <w:t>).</w:t>
       </w:r>
     </w:p>
     <w:p>
@@ -4827,6 +4962,7 @@
         </w:rPr>
         <w:t>2 e intentamos acceder directamente a la URL destinada a la visualización de reservas (…/</w:t>
       </w:r>
+      <w:proofErr w:type="spellStart"/>
       <w:r>
         <w:rPr>
           <w:rFonts w:cs="Arial"/>
@@ -4835,12 +4971,14 @@
         </w:rPr>
         <w:t>customer</w:t>
       </w:r>
+      <w:proofErr w:type="spellEnd"/>
       <w:r>
         <w:rPr>
           <w:rFonts w:cs="Arial"/>
         </w:rPr>
         <w:t>/</w:t>
       </w:r>
+      <w:proofErr w:type="spellStart"/>
       <w:r>
         <w:rPr>
           <w:rFonts w:cs="Arial"/>
@@ -4849,11 +4987,26 @@
         </w:rPr>
         <w:t>booking</w:t>
       </w:r>
+      <w:proofErr w:type="spellEnd"/>
       <w:r>
         <w:rPr>
           <w:rFonts w:cs="Arial"/>
         </w:rPr>
-        <w:t>/list). Se comprobó que únicamente se mostraban las reservas asociadas a ese usuario. Posteriormente, realizamos la misma prueba con un usuario con rol diferente (manager1) para asegurarnos de que no se pudiera acceder a información ajena.</w:t>
+        <w:t>/</w:t>
+      </w:r>
+      <w:proofErr w:type="spellStart"/>
+      <w:r>
+        <w:rPr>
+          <w:rFonts w:cs="Arial"/>
+        </w:rPr>
+        <w:t>list</w:t>
+      </w:r>
+      <w:proofErr w:type="spellEnd"/>
+      <w:r>
+        <w:rPr>
+          <w:rFonts w:cs="Arial"/>
+        </w:rPr>
+        <w:t>). Se comprobó que únicamente se mostraban las reservas asociadas a ese usuario. Posteriormente, realizamos la misma prueba con un usuario con rol diferente (manager1) para asegurarnos de que no se pudiera acceder a información ajena.</w:t>
       </w:r>
     </w:p>
     <w:p>
@@ -4945,7 +5098,7 @@
           <w:bCs/>
         </w:rPr>
       </w:pPr>
-      <w:bookmarkStart w:id="6" w:name="_Toc199177559"/>
+      <w:bookmarkStart w:id="6" w:name="_Toc202380512"/>
       <w:r>
         <w:rPr>
           <w:rFonts w:ascii="Arial Narrow" w:hAnsi="Arial Narrow"/>
@@ -4963,6 +5116,7 @@
       <w:r>
         <w:t xml:space="preserve">Esta funcionalidad permite a un usuario con rol de </w:t>
       </w:r>
+      <w:proofErr w:type="spellStart"/>
       <w:r>
         <w:rPr>
           <w:i/>
@@ -4970,6 +5124,7 @@
         </w:rPr>
         <w:t>customer</w:t>
       </w:r>
+      <w:proofErr w:type="spellEnd"/>
       <w:r>
         <w:t xml:space="preserve"> acceder a los detalles de una de sus reservas.</w:t>
       </w:r>
@@ -4982,6 +5137,7 @@
         <w:lastRenderedPageBreak/>
         <w:t xml:space="preserve">Para llevar a cabo las pruebas positivas y negativas, iniciamos sesión como </w:t>
       </w:r>
+      <w:proofErr w:type="spellStart"/>
       <w:r>
         <w:rPr>
           <w:i/>
@@ -4989,6 +5145,7 @@
         </w:rPr>
         <w:t>customer</w:t>
       </w:r>
+      <w:proofErr w:type="spellEnd"/>
       <w:r>
         <w:t>, accedimos al listado de reservas y seleccionamos distintas entradas para verificar que la información mostrada era la correspondiente en cada caso.</w:t>
       </w:r>
@@ -5000,6 +5157,7 @@
       <w:r>
         <w:t xml:space="preserve">En lo que respecta a las pruebas de hacking, intentamos acceder a los detalles de una reserva utilizando un rol distinto, en este caso manager, y posteriormente intentamos acceder a una reserva que pertenecía a otro </w:t>
       </w:r>
+      <w:proofErr w:type="spellStart"/>
       <w:r>
         <w:rPr>
           <w:i/>
@@ -5007,6 +5165,7 @@
         </w:rPr>
         <w:t>customer</w:t>
       </w:r>
+      <w:proofErr w:type="spellEnd"/>
       <w:r>
         <w:t xml:space="preserve"> diferente al usuario autenticado. En ambos escenarios, el sistema respondió adecuadamente mostrando errores de acceso, lo que confirma que las restricciones están correctamente implementadas.</w:t>
       </w:r>
@@ -5060,7 +5219,8 @@
           <w:bCs/>
         </w:rPr>
       </w:pPr>
-      <w:bookmarkStart w:id="7" w:name="_Toc199177560"/>
+      <w:bookmarkStart w:id="7" w:name="_Toc202380513"/>
+      <w:proofErr w:type="spellStart"/>
       <w:r>
         <w:rPr>
           <w:rFonts w:ascii="Arial Narrow" w:hAnsi="Arial Narrow"/>
@@ -5070,6 +5230,7 @@
         <w:t>Create</w:t>
       </w:r>
       <w:bookmarkEnd w:id="7"/>
+      <w:proofErr w:type="spellEnd"/>
     </w:p>
     <w:p>
       <w:pPr>
@@ -5078,6 +5239,7 @@
       <w:r>
         <w:t xml:space="preserve">Esta funcionalidad consiste en que un </w:t>
       </w:r>
+      <w:proofErr w:type="spellStart"/>
       <w:r>
         <w:rPr>
           <w:i/>
@@ -5085,12 +5247,14 @@
         </w:rPr>
         <w:t>customer</w:t>
       </w:r>
+      <w:proofErr w:type="spellEnd"/>
       <w:r>
         <w:t xml:space="preserve"> </w:t>
       </w:r>
       <w:r>
         <w:t xml:space="preserve">puede crear un </w:t>
       </w:r>
+      <w:proofErr w:type="spellStart"/>
       <w:r>
         <w:rPr>
           <w:i/>
@@ -5098,9 +5262,11 @@
         </w:rPr>
         <w:t>booking</w:t>
       </w:r>
+      <w:proofErr w:type="spellEnd"/>
       <w:r>
         <w:t xml:space="preserve"> estableciendo las características de su </w:t>
       </w:r>
+      <w:proofErr w:type="spellStart"/>
       <w:r>
         <w:rPr>
           <w:i/>
@@ -5108,6 +5274,7 @@
         </w:rPr>
         <w:t>booking</w:t>
       </w:r>
+      <w:proofErr w:type="spellEnd"/>
       <w:r>
         <w:t>.</w:t>
       </w:r>
@@ -5125,6 +5292,7 @@
       <w:r>
         <w:t xml:space="preserve">s tarde tras rellenar todos los campos con valores que pasan los test hemos ido probando todos los fallos distintos posibles que podían darse para cada atributo. Tras probar todos los casos negativos posibles, nos hemos limitado a crear </w:t>
       </w:r>
+      <w:proofErr w:type="spellStart"/>
       <w:r>
         <w:rPr>
           <w:i/>
@@ -5135,6 +5303,7 @@
       <w:r>
         <w:t>s</w:t>
       </w:r>
+      <w:proofErr w:type="spellEnd"/>
       <w:r>
         <w:t xml:space="preserve"> probando con los rangos de valores posible como se ha explicado en la metodología de clase (probando los extremos </w:t>
       </w:r>
@@ -5147,8 +5316,17 @@
         <w:ind w:firstLine="708"/>
       </w:pPr>
       <w:r>
-        <w:t xml:space="preserve">Para realizar las pruebas de hacking, hemos probado a introducir la url para crear proyecto con un rol distinto al de </w:t>
-      </w:r>
+        <w:t xml:space="preserve">Para realizar las pruebas de hacking, hemos probado a introducir la </w:t>
+      </w:r>
+      <w:proofErr w:type="spellStart"/>
+      <w:r>
+        <w:t>url</w:t>
+      </w:r>
+      <w:proofErr w:type="spellEnd"/>
+      <w:r>
+        <w:t xml:space="preserve"> para crear proyecto con un rol distinto al de </w:t>
+      </w:r>
+      <w:proofErr w:type="spellStart"/>
       <w:r>
         <w:rPr>
           <w:i/>
@@ -5156,6 +5334,7 @@
         </w:rPr>
         <w:t>customer</w:t>
       </w:r>
+      <w:proofErr w:type="spellEnd"/>
       <w:r>
         <w:t xml:space="preserve"> </w:t>
       </w:r>
@@ -5228,7 +5407,8 @@
           <w:bCs/>
         </w:rPr>
       </w:pPr>
-      <w:bookmarkStart w:id="8" w:name="_Toc199177561"/>
+      <w:bookmarkStart w:id="8" w:name="_Toc202380514"/>
+      <w:proofErr w:type="spellStart"/>
       <w:r>
         <w:rPr>
           <w:rFonts w:ascii="Arial Narrow" w:hAnsi="Arial Narrow"/>
@@ -5238,6 +5418,7 @@
         <w:t>Update</w:t>
       </w:r>
       <w:bookmarkEnd w:id="8"/>
+      <w:proofErr w:type="spellEnd"/>
     </w:p>
     <w:p>
       <w:pPr>
@@ -5246,6 +5427,7 @@
       <w:r>
         <w:t xml:space="preserve">Esta funcionalidad permite a un usuario con rol de </w:t>
       </w:r>
+      <w:proofErr w:type="spellStart"/>
       <w:r>
         <w:rPr>
           <w:i/>
@@ -5253,6 +5435,7 @@
         </w:rPr>
         <w:t>customer</w:t>
       </w:r>
+      <w:proofErr w:type="spellEnd"/>
       <w:r>
         <w:t xml:space="preserve"> editar una de sus reservas, siempre que esta no se encuentre publicada.</w:t>
       </w:r>
@@ -5325,6 +5508,7 @@
       <w:r>
         <w:t xml:space="preserve"> para intentar actualizar un </w:t>
       </w:r>
+      <w:proofErr w:type="spellStart"/>
       <w:r>
         <w:rPr>
           <w:i/>
@@ -5332,6 +5516,7 @@
         </w:rPr>
         <w:t>booking</w:t>
       </w:r>
+      <w:proofErr w:type="spellEnd"/>
       <w:r>
         <w:t xml:space="preserve"> perteneciente a </w:t>
       </w:r>
@@ -5412,7 +5597,8 @@
           <w:bCs/>
         </w:rPr>
       </w:pPr>
-      <w:bookmarkStart w:id="9" w:name="_Toc199177562"/>
+      <w:bookmarkStart w:id="9" w:name="_Toc202380515"/>
+      <w:proofErr w:type="spellStart"/>
       <w:r>
         <w:rPr>
           <w:rFonts w:ascii="Arial Narrow" w:hAnsi="Arial Narrow"/>
@@ -5422,6 +5608,7 @@
         <w:t>Delete</w:t>
       </w:r>
       <w:bookmarkEnd w:id="9"/>
+      <w:proofErr w:type="spellEnd"/>
     </w:p>
     <w:p>
       <w:pPr>
@@ -5430,6 +5617,7 @@
       <w:r>
         <w:t xml:space="preserve">Esta funcionalidad permite a los usuarios con rol </w:t>
       </w:r>
+      <w:proofErr w:type="spellStart"/>
       <w:r>
         <w:rPr>
           <w:i/>
@@ -5437,6 +5625,7 @@
         </w:rPr>
         <w:t>customer</w:t>
       </w:r>
+      <w:proofErr w:type="spellEnd"/>
       <w:r>
         <w:t xml:space="preserve"> eliminar sus reservas, siempre que estas se encuentren en estado de borrador (draft) y cumplan determinadas condiciones relacionadas con los pasajeros asociados.</w:t>
       </w:r>
@@ -5453,6 +5642,7 @@
       <w:r>
         <w:t xml:space="preserve">Durante las pruebas positivas, se evaluaron dos escenarios válidos: por un lado, la eliminación de un </w:t>
       </w:r>
+      <w:proofErr w:type="spellStart"/>
       <w:r>
         <w:rPr>
           <w:i/>
@@ -5460,6 +5650,7 @@
         </w:rPr>
         <w:t>booking</w:t>
       </w:r>
+      <w:proofErr w:type="spellEnd"/>
       <w:r>
         <w:t xml:space="preserve"> en borrador sin ningún pasajero asociado; por otro, la eliminación de una reserva también en estado de borrador, pero con pasajeros vinculados, siempre y cuando estos pasajeros no estuvieran asignados a reservas ya publicadas. En ambos casos, el sistema permitió el borrado correctamente.</w:t>
       </w:r>
@@ -5476,6 +5667,7 @@
       <w:r>
         <w:t xml:space="preserve">Los casos negativos incluyeron intentos de eliminar reservas no válidas. Entre ellos se probó borrar un </w:t>
       </w:r>
+      <w:proofErr w:type="spellStart"/>
       <w:r>
         <w:rPr>
           <w:i/>
@@ -5483,6 +5675,7 @@
         </w:rPr>
         <w:t>booking</w:t>
       </w:r>
+      <w:proofErr w:type="spellEnd"/>
       <w:r>
         <w:t xml:space="preserve"> en borrador con pasajeros asociados a reservas ya publicadas (acción que fue correctamente bloqueada). También se intentaron accesos indebidos desde usuarios con rol </w:t>
       </w:r>
@@ -5513,6 +5706,7 @@
       <w:r>
         <w:t xml:space="preserve"> intentando eliminar un </w:t>
       </w:r>
+      <w:proofErr w:type="spellStart"/>
       <w:r>
         <w:rPr>
           <w:i/>
@@ -5520,6 +5714,7 @@
         </w:rPr>
         <w:t>booking</w:t>
       </w:r>
+      <w:proofErr w:type="spellEnd"/>
       <w:r>
         <w:t xml:space="preserve"> perteneciente a </w:t>
       </w:r>
@@ -5595,7 +5790,8 @@
           <w:bCs/>
         </w:rPr>
       </w:pPr>
-      <w:bookmarkStart w:id="10" w:name="_Toc199177563"/>
+      <w:bookmarkStart w:id="10" w:name="_Toc202380516"/>
+      <w:proofErr w:type="spellStart"/>
       <w:r>
         <w:rPr>
           <w:rFonts w:ascii="Arial Narrow" w:hAnsi="Arial Narrow"/>
@@ -5605,6 +5801,7 @@
         <w:t>Publish</w:t>
       </w:r>
       <w:bookmarkEnd w:id="10"/>
+      <w:proofErr w:type="spellEnd"/>
     </w:p>
     <w:p>
       <w:pPr>
@@ -5613,6 +5810,7 @@
       <w:r>
         <w:t xml:space="preserve">Esta funcionalidad consiste en que un </w:t>
       </w:r>
+      <w:proofErr w:type="spellStart"/>
       <w:r>
         <w:rPr>
           <w:i/>
@@ -5620,9 +5818,11 @@
         </w:rPr>
         <w:t>customer</w:t>
       </w:r>
+      <w:proofErr w:type="spellEnd"/>
       <w:r>
         <w:t xml:space="preserve"> puede publicar uno de sus </w:t>
       </w:r>
+      <w:proofErr w:type="spellStart"/>
       <w:r>
         <w:rPr>
           <w:i/>
@@ -5630,6 +5830,7 @@
         </w:rPr>
         <w:t>booking</w:t>
       </w:r>
+      <w:proofErr w:type="spellEnd"/>
       <w:r>
         <w:t xml:space="preserve"> siempre y cuando tenga al menos </w:t>
       </w:r>
@@ -5651,6 +5852,7 @@
       <w:r>
         <w:t xml:space="preserve"> estén publicadas y que el </w:t>
       </w:r>
+      <w:proofErr w:type="spellStart"/>
       <w:r>
         <w:rPr>
           <w:i/>
@@ -5672,6 +5874,7 @@
         </w:rPr>
         <w:t>Nibble</w:t>
       </w:r>
+      <w:proofErr w:type="spellEnd"/>
       <w:r>
         <w:t xml:space="preserve"> este </w:t>
       </w:r>
@@ -5693,6 +5896,7 @@
       <w:r>
         <w:t xml:space="preserve">La funcionalidad de publicación permite a un usuario con rol </w:t>
       </w:r>
+      <w:proofErr w:type="spellStart"/>
       <w:r>
         <w:rPr>
           <w:i/>
@@ -5700,6 +5904,7 @@
         </w:rPr>
         <w:t>customer</w:t>
       </w:r>
+      <w:proofErr w:type="spellEnd"/>
       <w:r>
         <w:t xml:space="preserve"> poner una reserva en estado publicado, siempre que se cumplan ciertos requisitos.</w:t>
       </w:r>
@@ -5716,6 +5921,7 @@
       <w:r>
         <w:t xml:space="preserve">En los casos positivos, se verificó que un </w:t>
       </w:r>
+      <w:proofErr w:type="spellStart"/>
       <w:r>
         <w:rPr>
           <w:i/>
@@ -5723,6 +5929,7 @@
         </w:rPr>
         <w:t>booking</w:t>
       </w:r>
+      <w:proofErr w:type="spellEnd"/>
       <w:r>
         <w:t xml:space="preserve"> perteneciente a </w:t>
       </w:r>
@@ -5809,7 +6016,7 @@
           <w:bCs/>
         </w:rPr>
       </w:pPr>
-      <w:bookmarkStart w:id="11" w:name="_Toc199177564"/>
+      <w:bookmarkStart w:id="11" w:name="_Toc202380517"/>
       <w:r>
         <w:rPr>
           <w:rFonts w:ascii="Arial Narrow" w:hAnsi="Arial Narrow"/>
@@ -5842,6 +6049,7 @@
         </w:rPr>
         <w:t xml:space="preserve"> </w:t>
       </w:r>
+      <w:proofErr w:type="spellStart"/>
       <w:r>
         <w:rPr>
           <w:rFonts w:ascii="Arial Narrow" w:hAnsi="Arial Narrow"/>
@@ -5852,6 +6060,7 @@
         </w:rPr>
         <w:t>customer</w:t>
       </w:r>
+      <w:proofErr w:type="spellEnd"/>
       <w:r>
         <w:rPr>
           <w:rFonts w:ascii="Arial Narrow" w:hAnsi="Arial Narrow"/>
@@ -5868,6 +6077,7 @@
         </w:rPr>
         <w:t xml:space="preserve">os </w:t>
       </w:r>
+      <w:proofErr w:type="spellStart"/>
       <w:r>
         <w:rPr>
           <w:rFonts w:ascii="Arial Narrow" w:hAnsi="Arial Narrow"/>
@@ -5879,6 +6089,7 @@
         <w:t>passengers</w:t>
       </w:r>
       <w:bookmarkEnd w:id="11"/>
+      <w:proofErr w:type="spellEnd"/>
     </w:p>
     <w:p>
       <w:pPr>
@@ -5891,6 +6102,7 @@
       <w:r>
         <w:t xml:space="preserve">A continuación, se detallan las pruebas realizadas sobre las funcionalidades relacionadas con la gestión de </w:t>
       </w:r>
+      <w:proofErr w:type="spellStart"/>
       <w:r>
         <w:rPr>
           <w:i/>
@@ -5898,9 +6110,11 @@
         </w:rPr>
         <w:t>passengers</w:t>
       </w:r>
+      <w:proofErr w:type="spellEnd"/>
       <w:r>
         <w:t xml:space="preserve"> por parte de los usuarios con rol </w:t>
       </w:r>
+      <w:proofErr w:type="spellStart"/>
       <w:r>
         <w:rPr>
           <w:i/>
@@ -5908,6 +6122,7 @@
         </w:rPr>
         <w:t>customer</w:t>
       </w:r>
+      <w:proofErr w:type="spellEnd"/>
       <w:r>
         <w:t>.</w:t>
       </w:r>
@@ -5927,7 +6142,8 @@
           <w:bCs/>
         </w:rPr>
       </w:pPr>
-      <w:bookmarkStart w:id="12" w:name="_Toc199177565"/>
+      <w:bookmarkStart w:id="12" w:name="_Toc202380518"/>
+      <w:proofErr w:type="spellStart"/>
       <w:r>
         <w:rPr>
           <w:rFonts w:ascii="Arial Narrow" w:hAnsi="Arial Narrow"/>
@@ -5937,6 +6153,7 @@
         <w:t>List</w:t>
       </w:r>
       <w:bookmarkEnd w:id="12"/>
+      <w:proofErr w:type="spellEnd"/>
     </w:p>
     <w:p>
       <w:pPr>
@@ -5945,6 +6162,7 @@
       <w:r>
         <w:t xml:space="preserve">Esta funcionalidad permite a los usuarios con rol </w:t>
       </w:r>
+      <w:proofErr w:type="spellStart"/>
       <w:r>
         <w:rPr>
           <w:i/>
@@ -5952,6 +6170,7 @@
         </w:rPr>
         <w:t>customer</w:t>
       </w:r>
+      <w:proofErr w:type="spellEnd"/>
       <w:r>
         <w:t xml:space="preserve"> visualizar el listado completo de los pasajeros que tienen registrados en el sistema.</w:t>
       </w:r>
@@ -5968,6 +6187,7 @@
       <w:r>
         <w:t xml:space="preserve">En los casos positivos, se validaron dos formas de acceso al listado: a través del menú principal y desde la vista de detalles de un </w:t>
       </w:r>
+      <w:proofErr w:type="spellStart"/>
       <w:r>
         <w:rPr>
           <w:i/>
@@ -5975,9 +6195,11 @@
         </w:rPr>
         <w:t>booking</w:t>
       </w:r>
+      <w:proofErr w:type="spellEnd"/>
       <w:r>
         <w:t xml:space="preserve">. En ambos casos, el sistema mostró correctamente todos los pasajeros asociados al </w:t>
       </w:r>
+      <w:proofErr w:type="spellStart"/>
       <w:r>
         <w:rPr>
           <w:i/>
@@ -5985,6 +6207,7 @@
         </w:rPr>
         <w:t>customer</w:t>
       </w:r>
+      <w:proofErr w:type="spellEnd"/>
       <w:r>
         <w:t xml:space="preserve"> autenticado, sin presentar errores.</w:t>
       </w:r>
@@ -6001,6 +6224,7 @@
       <w:r>
         <w:t xml:space="preserve">Para los casos negativos, se probó acceder al listado de pasajeros de un </w:t>
       </w:r>
+      <w:proofErr w:type="spellStart"/>
       <w:r>
         <w:rPr>
           <w:i/>
@@ -6008,6 +6232,7 @@
         </w:rPr>
         <w:t>customer</w:t>
       </w:r>
+      <w:proofErr w:type="spellEnd"/>
       <w:r>
         <w:t xml:space="preserve"> desde la cuenta de otro usuario (</w:t>
       </w:r>
@@ -6097,7 +6322,7 @@
           <w:bCs/>
         </w:rPr>
       </w:pPr>
-      <w:bookmarkStart w:id="13" w:name="_Toc199177566"/>
+      <w:bookmarkStart w:id="13" w:name="_Toc202380519"/>
       <w:r>
         <w:rPr>
           <w:rFonts w:ascii="Arial Narrow" w:hAnsi="Arial Narrow"/>
@@ -6118,6 +6343,7 @@
       <w:r>
         <w:t xml:space="preserve">Esta funcionalidad permite a los usuarios con rol </w:t>
       </w:r>
+      <w:proofErr w:type="spellStart"/>
       <w:r>
         <w:rPr>
           <w:i/>
@@ -6125,6 +6351,7 @@
         </w:rPr>
         <w:t>customer</w:t>
       </w:r>
+      <w:proofErr w:type="spellEnd"/>
       <w:r>
         <w:t xml:space="preserve"> acceder a la vista detallada de sus pasajeros, tanto en estado de borrador como publicados.</w:t>
       </w:r>
@@ -6168,6 +6395,7 @@
       <w:r>
         <w:t xml:space="preserve">2, acceder a dicha información desde un usuario con rol manager1, y mostrar los detalles de un pasajero perteneciente a un </w:t>
       </w:r>
+      <w:proofErr w:type="spellStart"/>
       <w:r>
         <w:rPr>
           <w:i/>
@@ -6175,6 +6403,7 @@
         </w:rPr>
         <w:t>booking</w:t>
       </w:r>
+      <w:proofErr w:type="spellEnd"/>
       <w:r>
         <w:t xml:space="preserve"> de </w:t>
       </w:r>
@@ -6260,7 +6489,23 @@
           <w:rStyle w:val="CdigoHTML"/>
           <w:rFonts w:eastAsiaTheme="majorEastAsia"/>
         </w:rPr>
-        <w:t>&lt;style&gt;</w:t>
+        <w:t>&lt;</w:t>
+      </w:r>
+      <w:proofErr w:type="spellStart"/>
+      <w:r>
+        <w:rPr>
+          <w:rStyle w:val="CdigoHTML"/>
+          <w:rFonts w:eastAsiaTheme="majorEastAsia"/>
+        </w:rPr>
+        <w:t>style</w:t>
+      </w:r>
+      <w:proofErr w:type="spellEnd"/>
+      <w:r>
+        <w:rPr>
+          <w:rStyle w:val="CdigoHTML"/>
+          <w:rFonts w:eastAsiaTheme="majorEastAsia"/>
+        </w:rPr>
+        <w:t>&gt;</w:t>
       </w:r>
       <w:r>
         <w:t xml:space="preserve"> que permite ocultar o truncar visualmente los nombres cuando exceden un determinado ancho. Esta modificación no afecta a la lógica funcional del sistema, pero mejora la usabilidad y presentación durante las pruebas.</w:t>
@@ -6281,7 +6526,8 @@
           <w:bCs/>
         </w:rPr>
       </w:pPr>
-      <w:bookmarkStart w:id="14" w:name="_Toc199177567"/>
+      <w:bookmarkStart w:id="14" w:name="_Toc202380520"/>
+      <w:proofErr w:type="spellStart"/>
       <w:r>
         <w:rPr>
           <w:rFonts w:ascii="Arial Narrow" w:hAnsi="Arial Narrow"/>
@@ -6291,6 +6537,7 @@
         <w:t>Create</w:t>
       </w:r>
       <w:bookmarkEnd w:id="14"/>
+      <w:proofErr w:type="spellEnd"/>
     </w:p>
     <w:p>
       <w:pPr>
@@ -6299,6 +6546,7 @@
       <w:r>
         <w:t xml:space="preserve">Esta funcionalidad permite a los usuarios con rol </w:t>
       </w:r>
+      <w:proofErr w:type="spellStart"/>
       <w:r>
         <w:rPr>
           <w:i/>
@@ -6306,6 +6554,7 @@
         </w:rPr>
         <w:t>customer</w:t>
       </w:r>
+      <w:proofErr w:type="spellEnd"/>
       <w:r>
         <w:t xml:space="preserve"> registrar nuevos pasajeros en el sistema, completando un formulario con los datos necesarios.</w:t>
       </w:r>
@@ -6336,6 +6585,7 @@
         <w:lastRenderedPageBreak/>
         <w:t xml:space="preserve">Los casos negativos incluyeron varios escenarios en los que se introducían datos inválidos o incompletos: envío del formulario completamente vacío, nombres que alcanzaban el límite máximo permitido de caracteres, direcciones de correo electrónico mal formadas, números de pasaporte con formato incorrecto, y el uso de fechas límite en los campos de fecha. También se intentó crear un pasajero desde un rol no autorizado (manager1) para un </w:t>
       </w:r>
+      <w:proofErr w:type="spellStart"/>
       <w:r>
         <w:rPr>
           <w:i/>
@@ -6343,6 +6593,7 @@
         </w:rPr>
         <w:t>customer</w:t>
       </w:r>
+      <w:proofErr w:type="spellEnd"/>
       <w:r>
         <w:t>. En todos los casos, el sistema rechazó correctamente las entradas, mostrando los errores de validación correspondientes.</w:t>
       </w:r>
@@ -6362,6 +6613,7 @@
       <w:r>
         <w:t xml:space="preserve">Las pruebas cubrieron todos los flujos relevantes del método </w:t>
       </w:r>
+      <w:proofErr w:type="spellStart"/>
       <w:r>
         <w:rPr>
           <w:i/>
@@ -6369,6 +6621,7 @@
         </w:rPr>
         <w:t>Create</w:t>
       </w:r>
+      <w:proofErr w:type="spellEnd"/>
       <w:r>
         <w:t xml:space="preserve">, alcanzando un </w:t>
       </w:r>
@@ -6407,7 +6660,8 @@
           <w:bCs/>
         </w:rPr>
       </w:pPr>
-      <w:bookmarkStart w:id="15" w:name="_Toc199177568"/>
+      <w:bookmarkStart w:id="15" w:name="_Toc202380521"/>
+      <w:proofErr w:type="spellStart"/>
       <w:r>
         <w:rPr>
           <w:rFonts w:ascii="Arial Narrow" w:hAnsi="Arial Narrow"/>
@@ -6417,6 +6671,7 @@
         <w:t>Update</w:t>
       </w:r>
       <w:bookmarkEnd w:id="15"/>
+      <w:proofErr w:type="spellEnd"/>
     </w:p>
     <w:p>
       <w:pPr>
@@ -6425,6 +6680,7 @@
       <w:r>
         <w:t xml:space="preserve">Esta funcionalidad permite a los usuarios con rol </w:t>
       </w:r>
+      <w:proofErr w:type="spellStart"/>
       <w:r>
         <w:rPr>
           <w:i/>
@@ -6432,6 +6688,7 @@
         </w:rPr>
         <w:t>customer</w:t>
       </w:r>
+      <w:proofErr w:type="spellEnd"/>
       <w:r>
         <w:t xml:space="preserve"> editar la información de sus pasajeros registrados, siempre que tengan autorización para hacerlo.</w:t>
       </w:r>
@@ -6542,7 +6799,8 @@
           <w:bCs/>
         </w:rPr>
       </w:pPr>
-      <w:bookmarkStart w:id="16" w:name="_Toc199177569"/>
+      <w:bookmarkStart w:id="16" w:name="_Toc202380522"/>
+      <w:proofErr w:type="spellStart"/>
       <w:r>
         <w:rPr>
           <w:rFonts w:ascii="Arial Narrow" w:hAnsi="Arial Narrow"/>
@@ -6552,6 +6810,7 @@
         <w:t>Delete</w:t>
       </w:r>
       <w:bookmarkEnd w:id="16"/>
+      <w:proofErr w:type="spellEnd"/>
     </w:p>
     <w:p>
       <w:pPr>
@@ -6560,6 +6819,7 @@
       <w:r>
         <w:t xml:space="preserve">Esta funcionalidad permite a los usuarios con rol </w:t>
       </w:r>
+      <w:proofErr w:type="spellStart"/>
       <w:r>
         <w:rPr>
           <w:i/>
@@ -6567,9 +6827,11 @@
         </w:rPr>
         <w:t>customer</w:t>
       </w:r>
+      <w:proofErr w:type="spellEnd"/>
       <w:r>
         <w:t xml:space="preserve"> eliminar pasajeros siempre y cuando estos no estén asociados a ningún </w:t>
       </w:r>
+      <w:proofErr w:type="spellStart"/>
       <w:r>
         <w:rPr>
           <w:i/>
@@ -6577,6 +6839,7 @@
         </w:rPr>
         <w:t>booking</w:t>
       </w:r>
+      <w:proofErr w:type="spellEnd"/>
       <w:r>
         <w:t>.</w:t>
       </w:r>
@@ -6593,6 +6856,7 @@
       <w:r>
         <w:t xml:space="preserve">En los casos positivos, se comprobó que un pasajero no vinculado a ningún </w:t>
       </w:r>
+      <w:proofErr w:type="spellStart"/>
       <w:r>
         <w:rPr>
           <w:i/>
@@ -6600,6 +6864,7 @@
         </w:rPr>
         <w:t>booking</w:t>
       </w:r>
+      <w:proofErr w:type="spellEnd"/>
       <w:r>
         <w:t xml:space="preserve"> podía ser eliminado correctamente, y el sistema respondió adecuadamente a la operación.</w:t>
       </w:r>
@@ -6617,6 +6882,7 @@
         <w:lastRenderedPageBreak/>
         <w:t xml:space="preserve">Para los casos negativos, se intentó eliminar un pasajero asociado a un </w:t>
       </w:r>
+      <w:proofErr w:type="spellStart"/>
       <w:r>
         <w:rPr>
           <w:i/>
@@ -6624,6 +6890,7 @@
         </w:rPr>
         <w:t>booking</w:t>
       </w:r>
+      <w:proofErr w:type="spellEnd"/>
       <w:r>
         <w:t>, lo cual fue bloqueado por el sistema. También se probó el intento de eliminación desde un usuario distinto (</w:t>
       </w:r>
@@ -6687,7 +6954,8 @@
           <w:bCs/>
         </w:rPr>
       </w:pPr>
-      <w:bookmarkStart w:id="17" w:name="_Toc199177570"/>
+      <w:bookmarkStart w:id="17" w:name="_Toc202380523"/>
+      <w:proofErr w:type="spellStart"/>
       <w:r>
         <w:rPr>
           <w:rFonts w:ascii="Arial Narrow" w:hAnsi="Arial Narrow"/>
@@ -6697,6 +6965,7 @@
         <w:t>Publish</w:t>
       </w:r>
       <w:bookmarkEnd w:id="17"/>
+      <w:proofErr w:type="spellEnd"/>
     </w:p>
     <w:p>
       <w:pPr>
@@ -6706,6 +6975,7 @@
       <w:r>
         <w:t xml:space="preserve">Esta funcionalidad permite a los usuarios con rol </w:t>
       </w:r>
+      <w:proofErr w:type="spellStart"/>
       <w:r>
         <w:rPr>
           <w:i/>
@@ -6713,9 +6983,11 @@
         </w:rPr>
         <w:t>customer</w:t>
       </w:r>
+      <w:proofErr w:type="spellEnd"/>
       <w:r>
         <w:t xml:space="preserve"> publicar pasajeros registrados, ya sea desde la vista general de pasajeros o desde la sección de </w:t>
       </w:r>
+      <w:proofErr w:type="spellStart"/>
       <w:r>
         <w:rPr>
           <w:i/>
@@ -6724,7 +6996,11 @@
         <w:t>booking</w:t>
       </w:r>
       <w:r>
-        <w:t>s asociada.</w:t>
+        <w:t>s</w:t>
+      </w:r>
+      <w:proofErr w:type="spellEnd"/>
+      <w:r>
+        <w:t xml:space="preserve"> asociada.</w:t>
       </w:r>
     </w:p>
     <w:p>
@@ -6740,6 +7016,7 @@
       <w:r>
         <w:t xml:space="preserve">En los casos positivos, se comprobó que un pasajero podía ser publicado correctamente tanto accediendo directamente desde el menú de pasajeros como desde el detalle de un </w:t>
       </w:r>
+      <w:proofErr w:type="spellStart"/>
       <w:r>
         <w:rPr>
           <w:i/>
@@ -6747,6 +7024,7 @@
         </w:rPr>
         <w:t>booking</w:t>
       </w:r>
+      <w:proofErr w:type="spellEnd"/>
       <w:r>
         <w:t>. En ambas situaciones, el sistema procesó la publicación sin errores y actualizó el estado del pasajero adecuadamente.</w:t>
       </w:r>
@@ -6814,7 +7092,7 @@
           <w:bCs/>
         </w:rPr>
       </w:pPr>
-      <w:bookmarkStart w:id="18" w:name="_Toc199177571"/>
+      <w:bookmarkStart w:id="18" w:name="_Toc202380524"/>
       <w:r>
         <w:rPr>
           <w:rFonts w:ascii="Arial Narrow" w:hAnsi="Arial Narrow"/>
@@ -6839,6 +7117,7 @@
         </w:rPr>
         <w:t xml:space="preserve"> </w:t>
       </w:r>
+      <w:proofErr w:type="spellStart"/>
       <w:r>
         <w:rPr>
           <w:rFonts w:ascii="Arial Narrow" w:hAnsi="Arial Narrow"/>
@@ -6849,6 +7128,7 @@
         </w:rPr>
         <w:t>customer</w:t>
       </w:r>
+      <w:proofErr w:type="spellEnd"/>
       <w:r>
         <w:rPr>
           <w:rFonts w:ascii="Arial Narrow" w:hAnsi="Arial Narrow"/>
@@ -6857,6 +7137,7 @@
         </w:rPr>
         <w:t xml:space="preserve"> sobre </w:t>
       </w:r>
+      <w:proofErr w:type="spellStart"/>
       <w:r>
         <w:rPr>
           <w:rFonts w:ascii="Arial Narrow" w:hAnsi="Arial Narrow"/>
@@ -6867,14 +7148,34 @@
         </w:rPr>
         <w:t>booking</w:t>
       </w:r>
+      <w:proofErr w:type="spellEnd"/>
       <w:r>
         <w:rPr>
           <w:rFonts w:ascii="Arial Narrow" w:hAnsi="Arial Narrow"/>
           <w:b/>
           <w:bCs/>
         </w:rPr>
-        <w:t xml:space="preserve"> record (relación entre </w:t>
-      </w:r>
+        <w:t xml:space="preserve"> </w:t>
+      </w:r>
+      <w:proofErr w:type="spellStart"/>
+      <w:r>
+        <w:rPr>
+          <w:rFonts w:ascii="Arial Narrow" w:hAnsi="Arial Narrow"/>
+          <w:b/>
+          <w:bCs/>
+        </w:rPr>
+        <w:t>record</w:t>
+      </w:r>
+      <w:proofErr w:type="spellEnd"/>
+      <w:r>
+        <w:rPr>
+          <w:rFonts w:ascii="Arial Narrow" w:hAnsi="Arial Narrow"/>
+          <w:b/>
+          <w:bCs/>
+        </w:rPr>
+        <w:t xml:space="preserve"> (relación entre </w:t>
+      </w:r>
+      <w:proofErr w:type="spellStart"/>
       <w:r>
         <w:rPr>
           <w:rFonts w:ascii="Arial Narrow" w:hAnsi="Arial Narrow"/>
@@ -6885,13 +7186,32 @@
         </w:rPr>
         <w:t>booking</w:t>
       </w:r>
+      <w:proofErr w:type="spellEnd"/>
       <w:r>
         <w:rPr>
           <w:rFonts w:ascii="Arial Narrow" w:hAnsi="Arial Narrow"/>
           <w:b/>
           <w:bCs/>
         </w:rPr>
-        <w:t xml:space="preserve"> y passenger)</w:t>
+        <w:t xml:space="preserve"> y </w:t>
+      </w:r>
+      <w:proofErr w:type="spellStart"/>
+      <w:r>
+        <w:rPr>
+          <w:rFonts w:ascii="Arial Narrow" w:hAnsi="Arial Narrow"/>
+          <w:b/>
+          <w:bCs/>
+        </w:rPr>
+        <w:t>passenger</w:t>
+      </w:r>
+      <w:proofErr w:type="spellEnd"/>
+      <w:r>
+        <w:rPr>
+          <w:rFonts w:ascii="Arial Narrow" w:hAnsi="Arial Narrow"/>
+          <w:b/>
+          <w:bCs/>
+        </w:rPr>
+        <w:t>)</w:t>
       </w:r>
       <w:bookmarkEnd w:id="18"/>
     </w:p>
@@ -6906,6 +7226,7 @@
       <w:r>
         <w:t xml:space="preserve">Finalizamos con las pruebas realizadas sobre las funcionalidades que permiten a los </w:t>
       </w:r>
+      <w:proofErr w:type="spellStart"/>
       <w:r>
         <w:rPr>
           <w:i/>
@@ -6914,8 +7235,13 @@
         <w:t>customer</w:t>
       </w:r>
       <w:r>
-        <w:t xml:space="preserve">s agregar o eliminar pasajeros en un </w:t>
-      </w:r>
+        <w:t>s</w:t>
+      </w:r>
+      <w:proofErr w:type="spellEnd"/>
+      <w:r>
+        <w:t xml:space="preserve"> agregar o eliminar pasajeros en un </w:t>
+      </w:r>
+      <w:proofErr w:type="spellStart"/>
       <w:r>
         <w:rPr>
           <w:i/>
@@ -6923,6 +7249,7 @@
         </w:rPr>
         <w:t>booking</w:t>
       </w:r>
+      <w:proofErr w:type="spellEnd"/>
       <w:r>
         <w:t>.</w:t>
       </w:r>
@@ -6942,7 +7269,8 @@
           <w:bCs/>
         </w:rPr>
       </w:pPr>
-      <w:bookmarkStart w:id="19" w:name="_Toc199177572"/>
+      <w:bookmarkStart w:id="19" w:name="_Toc202380525"/>
+      <w:proofErr w:type="spellStart"/>
       <w:r>
         <w:rPr>
           <w:rFonts w:ascii="Arial Narrow" w:hAnsi="Arial Narrow"/>
@@ -6952,6 +7280,7 @@
         <w:t>Create</w:t>
       </w:r>
       <w:bookmarkEnd w:id="19"/>
+      <w:proofErr w:type="spellEnd"/>
     </w:p>
     <w:p>
       <w:pPr>
@@ -6960,6 +7289,7 @@
       <w:r>
         <w:t xml:space="preserve">Esta funcionalidad permite a los usuarios con rol </w:t>
       </w:r>
+      <w:proofErr w:type="spellStart"/>
       <w:r>
         <w:rPr>
           <w:i/>
@@ -6967,9 +7297,11 @@
         </w:rPr>
         <w:t>customer</w:t>
       </w:r>
+      <w:proofErr w:type="spellEnd"/>
       <w:r>
         <w:t xml:space="preserve"> agregar nuevos pasajeros a un </w:t>
       </w:r>
+      <w:proofErr w:type="spellStart"/>
       <w:r>
         <w:rPr>
           <w:i/>
@@ -6977,6 +7309,7 @@
         </w:rPr>
         <w:t>booking</w:t>
       </w:r>
+      <w:proofErr w:type="spellEnd"/>
       <w:r>
         <w:t xml:space="preserve"> específico.</w:t>
       </w:r>
@@ -6994,6 +7327,7 @@
         <w:lastRenderedPageBreak/>
         <w:t xml:space="preserve">En los casos positivos, se verificó que un pasajero podía añadirse correctamente a un </w:t>
       </w:r>
+      <w:proofErr w:type="spellStart"/>
       <w:r>
         <w:rPr>
           <w:i/>
@@ -7001,6 +7335,7 @@
         </w:rPr>
         <w:t>booking</w:t>
       </w:r>
+      <w:proofErr w:type="spellEnd"/>
       <w:r>
         <w:t xml:space="preserve"> seleccionado, asegurando que la operación se realizara sin inconvenientes y que el sistema actualizara la relación adecuadamente.</w:t>
       </w:r>
@@ -7017,6 +7352,7 @@
       <w:r>
         <w:t xml:space="preserve">En cuanto a los casos negativos, se probaron escenarios en los que se enviaba el formulario vacío, se comprobó que no se permitiera añadir pasajeros que ya estuvieran vinculados al </w:t>
       </w:r>
+      <w:proofErr w:type="spellStart"/>
       <w:r>
         <w:rPr>
           <w:i/>
@@ -7024,6 +7360,7 @@
         </w:rPr>
         <w:t>booking</w:t>
       </w:r>
+      <w:proofErr w:type="spellEnd"/>
       <w:r>
         <w:t xml:space="preserve">, se intentó añadir un pasajero de </w:t>
       </w:r>
@@ -7037,6 +7374,7 @@
       <w:r>
         <w:t xml:space="preserve">2 a un </w:t>
       </w:r>
+      <w:proofErr w:type="spellStart"/>
       <w:r>
         <w:rPr>
           <w:i/>
@@ -7044,6 +7382,7 @@
         </w:rPr>
         <w:t>booking</w:t>
       </w:r>
+      <w:proofErr w:type="spellEnd"/>
       <w:r>
         <w:t xml:space="preserve"> de </w:t>
       </w:r>
@@ -7067,6 +7406,7 @@
       <w:r>
         <w:t xml:space="preserve">2 intentando modificar un </w:t>
       </w:r>
+      <w:proofErr w:type="spellStart"/>
       <w:r>
         <w:rPr>
           <w:i/>
@@ -7074,6 +7414,7 @@
         </w:rPr>
         <w:t>booking</w:t>
       </w:r>
+      <w:proofErr w:type="spellEnd"/>
       <w:r>
         <w:t xml:space="preserve"> perteneciente a </w:t>
       </w:r>
@@ -7149,7 +7490,8 @@
           <w:bCs/>
         </w:rPr>
       </w:pPr>
-      <w:bookmarkStart w:id="20" w:name="_Toc199177573"/>
+      <w:bookmarkStart w:id="20" w:name="_Toc202380526"/>
+      <w:proofErr w:type="spellStart"/>
       <w:r>
         <w:rPr>
           <w:rFonts w:ascii="Arial Narrow" w:hAnsi="Arial Narrow"/>
@@ -7159,6 +7501,7 @@
         <w:t>Delete</w:t>
       </w:r>
       <w:bookmarkEnd w:id="20"/>
+      <w:proofErr w:type="spellEnd"/>
     </w:p>
     <w:p>
       <w:pPr>
@@ -7167,6 +7510,7 @@
       <w:r>
         <w:t xml:space="preserve">Esta funcionalidad permite a los usuarios con rol </w:t>
       </w:r>
+      <w:proofErr w:type="spellStart"/>
       <w:r>
         <w:rPr>
           <w:i/>
@@ -7174,9 +7518,11 @@
         </w:rPr>
         <w:t>customer</w:t>
       </w:r>
+      <w:proofErr w:type="spellEnd"/>
       <w:r>
         <w:t xml:space="preserve"> eliminar pasajeros asociados a un </w:t>
       </w:r>
+      <w:proofErr w:type="spellStart"/>
       <w:r>
         <w:rPr>
           <w:i/>
@@ -7184,6 +7530,7 @@
         </w:rPr>
         <w:t>booking</w:t>
       </w:r>
+      <w:proofErr w:type="spellEnd"/>
       <w:r>
         <w:t xml:space="preserve"> específico.</w:t>
       </w:r>
@@ -7200,6 +7547,7 @@
       <w:r>
         <w:t xml:space="preserve">En los casos positivos, se comprobó que un pasajero podía eliminarse correctamente de un </w:t>
       </w:r>
+      <w:proofErr w:type="spellStart"/>
       <w:r>
         <w:rPr>
           <w:i/>
@@ -7207,9 +7555,11 @@
         </w:rPr>
         <w:t>booking</w:t>
       </w:r>
+      <w:proofErr w:type="spellEnd"/>
       <w:r>
         <w:t xml:space="preserve">, verificando que la operación se ejecutara sin errores y que la relación entre el pasajero y el </w:t>
       </w:r>
+      <w:proofErr w:type="spellStart"/>
       <w:r>
         <w:rPr>
           <w:i/>
@@ -7217,6 +7567,7 @@
         </w:rPr>
         <w:t>booking</w:t>
       </w:r>
+      <w:proofErr w:type="spellEnd"/>
       <w:r>
         <w:t xml:space="preserve"> se actualizara adecuadamente.</w:t>
       </w:r>
@@ -7233,6 +7584,7 @@
       <w:r>
         <w:t xml:space="preserve">Respecto a los casos negativos, se realizaron diversas pruebas para asegurar la robustez del sistema, incluyendo el envío de un formulario vacío, la verificación de que no se permitiera eliminar pasajeros que no estuvieran vinculados al </w:t>
       </w:r>
+      <w:proofErr w:type="spellStart"/>
       <w:r>
         <w:rPr>
           <w:i/>
@@ -7240,9 +7592,11 @@
         </w:rPr>
         <w:t>booking</w:t>
       </w:r>
+      <w:proofErr w:type="spellEnd"/>
       <w:r>
         <w:t xml:space="preserve">, y el intento de eliminar pasajeros desde usuarios no autorizados, como otro </w:t>
       </w:r>
+      <w:proofErr w:type="spellStart"/>
       <w:r>
         <w:rPr>
           <w:i/>
@@ -7250,6 +7604,7 @@
         </w:rPr>
         <w:t>customer</w:t>
       </w:r>
+      <w:proofErr w:type="spellEnd"/>
       <w:r>
         <w:t xml:space="preserve"> distinto (</w:t>
       </w:r>
@@ -7316,7 +7671,8 @@
           <w:szCs w:val="24"/>
         </w:rPr>
       </w:pPr>
-      <w:bookmarkStart w:id="21" w:name="_Toc199177574"/>
+      <w:bookmarkStart w:id="21" w:name="_Toc202380527"/>
+      <w:proofErr w:type="spellStart"/>
       <w:r>
         <w:rPr>
           <w:rFonts w:ascii="Arial Narrow" w:hAnsi="Arial Narrow"/>
@@ -7324,7 +7680,17 @@
           <w:bCs/>
           <w:szCs w:val="24"/>
         </w:rPr>
-        <w:t>Testing de rendimiento</w:t>
+        <w:t>Testing</w:t>
+      </w:r>
+      <w:proofErr w:type="spellEnd"/>
+      <w:r>
+        <w:rPr>
+          <w:rFonts w:ascii="Arial Narrow" w:hAnsi="Arial Narrow"/>
+          <w:b/>
+          <w:bCs/>
+          <w:szCs w:val="24"/>
+        </w:rPr>
+        <w:t xml:space="preserve"> de rendimiento</w:t>
       </w:r>
       <w:bookmarkEnd w:id="21"/>
     </w:p>
@@ -7359,7 +7725,7 @@
           <w:bCs/>
         </w:rPr>
       </w:pPr>
-      <w:bookmarkStart w:id="22" w:name="_Toc199177575"/>
+      <w:bookmarkStart w:id="22" w:name="_Toc202380528"/>
       <w:r>
         <w:rPr>
           <w:rFonts w:ascii="Arial Narrow" w:hAnsi="Arial Narrow"/>
@@ -7398,6 +7764,9 @@
         <w:ind w:firstLine="708"/>
       </w:pPr>
       <w:r>
+        <w:rPr>
+          <w:noProof/>
+        </w:rPr>
         <w:drawing>
           <wp:anchor distT="0" distB="0" distL="114300" distR="114300" simplePos="0" relativeHeight="251670528" behindDoc="0" locked="0" layoutInCell="1" allowOverlap="1" wp14:anchorId="76F60E84" wp14:editId="35E5F9E7">
             <wp:simplePos x="0" y="0"/>
@@ -7563,6 +7932,9 @@
         <w:jc w:val="center"/>
       </w:pPr>
       <w:r>
+        <w:rPr>
+          <w:noProof/>
+        </w:rPr>
         <w:drawing>
           <wp:inline distT="0" distB="0" distL="0" distR="0" wp14:anchorId="74CB04B5" wp14:editId="7FBE9AFB">
             <wp:extent cx="2762636" cy="3696216"/>
@@ -7615,6 +7987,9 @@
         <w:jc w:val="center"/>
       </w:pPr>
       <w:r>
+        <w:rPr>
+          <w:noProof/>
+        </w:rPr>
         <w:drawing>
           <wp:inline distT="0" distB="0" distL="0" distR="0" wp14:anchorId="402EE309" wp14:editId="6BD952D5">
             <wp:extent cx="2686425" cy="514422"/>
@@ -7673,7 +8048,7 @@
           <w:bCs/>
         </w:rPr>
       </w:pPr>
-      <w:bookmarkStart w:id="23" w:name="_Toc199177576"/>
+      <w:bookmarkStart w:id="23" w:name="_Toc202380529"/>
       <w:r>
         <w:rPr>
           <w:rFonts w:ascii="Arial Narrow" w:hAnsi="Arial Narrow"/>
@@ -7693,6 +8068,9 @@
         </w:rPr>
       </w:pPr>
       <w:r>
+        <w:rPr>
+          <w:noProof/>
+        </w:rPr>
         <w:drawing>
           <wp:anchor distT="0" distB="0" distL="114300" distR="114300" simplePos="0" relativeHeight="251672576" behindDoc="0" locked="0" layoutInCell="1" allowOverlap="1" wp14:anchorId="5A126D2C" wp14:editId="5C984B6D">
             <wp:simplePos x="0" y="0"/>
@@ -7891,6 +8269,9 @@
         <w:jc w:val="center"/>
       </w:pPr>
       <w:r>
+        <w:rPr>
+          <w:noProof/>
+        </w:rPr>
         <w:drawing>
           <wp:inline distT="0" distB="0" distL="0" distR="0" wp14:anchorId="304A4948" wp14:editId="13B98FC9">
             <wp:extent cx="2648320" cy="3591426"/>
@@ -7974,6 +8355,9 @@
         <w:jc w:val="center"/>
       </w:pPr>
       <w:r>
+        <w:rPr>
+          <w:noProof/>
+        </w:rPr>
         <w:drawing>
           <wp:inline distT="0" distB="0" distL="0" distR="0" wp14:anchorId="7CEB418F" wp14:editId="52824C9C">
             <wp:extent cx="2657846" cy="590632"/>
@@ -8095,6 +8479,9 @@
         <w:jc w:val="center"/>
       </w:pPr>
       <w:r>
+        <w:rPr>
+          <w:noProof/>
+        </w:rPr>
         <w:drawing>
           <wp:inline distT="0" distB="0" distL="0" distR="0" wp14:anchorId="0CB68257" wp14:editId="7CFCFAF4">
             <wp:extent cx="4001058" cy="2353003"/>
@@ -8147,32 +8534,1290 @@
           <w:szCs w:val="24"/>
         </w:rPr>
       </w:pPr>
-      <w:bookmarkStart w:id="24" w:name="_Toc199177577"/>
+      <w:bookmarkStart w:id="24" w:name="_Toc202380530"/>
       <w:r>
         <w:rPr>
           <w:rFonts w:ascii="Arial Narrow" w:hAnsi="Arial Narrow"/>
           <w:b/>
           <w:szCs w:val="24"/>
         </w:rPr>
-        <w:t>Conclusio</w:t>
-      </w:r>
-      <w:r>
+        <w:t>Mutaciones</w:t>
+      </w:r>
+      <w:bookmarkEnd w:id="24"/>
+    </w:p>
+    <w:p>
+      <w:pPr>
+        <w:pStyle w:val="Ttulo1"/>
+        <w:numPr>
+          <w:ilvl w:val="1"/>
+          <w:numId w:val="40"/>
+        </w:numPr>
+        <w:spacing w:after="80"/>
+        <w:ind w:left="788" w:hanging="431"/>
+        <w:jc w:val="left"/>
+        <w:rPr>
+          <w:b/>
+          <w:szCs w:val="24"/>
+        </w:rPr>
+      </w:pPr>
+      <w:r>
+        <w:rPr>
+          <w:b/>
+          <w:szCs w:val="24"/>
+        </w:rPr>
+        <w:t>Primera m</w:t>
+      </w:r>
+      <w:r>
+        <w:rPr>
+          <w:b/>
+          <w:szCs w:val="24"/>
+        </w:rPr>
+        <w:t>utació</w:t>
+      </w:r>
+      <w:r>
+        <w:rPr>
+          <w:b/>
+          <w:szCs w:val="24"/>
+        </w:rPr>
+        <w:t>n</w:t>
+      </w:r>
+    </w:p>
+    <w:p>
+      <w:pPr>
+        <w:ind w:firstLine="708"/>
+        <w:rPr>
+          <w:b/>
+          <w:bCs/>
+        </w:rPr>
+      </w:pPr>
+      <w:r>
+        <w:t xml:space="preserve">En </w:t>
+      </w:r>
+      <w:proofErr w:type="spellStart"/>
+      <w:r>
+        <w:t>BookingPublishService</w:t>
+      </w:r>
+      <w:proofErr w:type="spellEnd"/>
+      <w:r>
+        <w:t xml:space="preserve">, </w:t>
+      </w:r>
+      <w:r>
+        <w:t>Cambiaremos uno de los operadores lógicos &amp;&amp; (AND) por un operador || (OR).</w:t>
+      </w:r>
+      <w:r>
+        <w:t xml:space="preserve"> </w:t>
+      </w:r>
+      <w:r>
+        <w:t xml:space="preserve">Esto podría permitir que un usuario, que no pertenece al </w:t>
+      </w:r>
+      <w:proofErr w:type="spellStart"/>
+      <w:r>
+        <w:rPr>
+          <w:i/>
+          <w:iCs/>
+        </w:rPr>
+        <w:t>realm</w:t>
+      </w:r>
+      <w:proofErr w:type="spellEnd"/>
+      <w:r>
+        <w:t xml:space="preserve"> del cliente de la reserva</w:t>
+      </w:r>
+      <w:r>
+        <w:t>.</w:t>
+      </w:r>
+      <w:r>
+        <w:rPr>
+          <w:b/>
+          <w:bCs/>
+        </w:rPr>
+        <w:tab/>
+      </w:r>
+    </w:p>
+    <w:p>
+      <w:pPr>
+        <w:ind w:firstLine="708"/>
+        <w:rPr>
+          <w:b/>
+          <w:bCs/>
+        </w:rPr>
+      </w:pPr>
+    </w:p>
+    <w:p>
+      <w:pPr>
+        <w:ind w:firstLine="708"/>
+        <w:rPr>
+          <w:u w:val="single"/>
+        </w:rPr>
+      </w:pPr>
+      <w:r>
+        <w:rPr>
+          <w:u w:val="single"/>
+        </w:rPr>
+        <w:t>Línea original:</w:t>
+      </w:r>
+    </w:p>
+    <w:p>
+      <w:pPr>
+        <w:ind w:firstLine="0"/>
+        <w:jc w:val="left"/>
+      </w:pPr>
+      <w:proofErr w:type="spellStart"/>
+      <w:r>
+        <w:t>boolean</w:t>
+      </w:r>
+      <w:proofErr w:type="spellEnd"/>
+      <w:r>
+        <w:t xml:space="preserve"> status = </w:t>
+      </w:r>
+      <w:proofErr w:type="spellStart"/>
+      <w:r>
+        <w:t>booking</w:t>
+      </w:r>
+      <w:proofErr w:type="spellEnd"/>
+      <w:r>
+        <w:t xml:space="preserve"> != </w:t>
+      </w:r>
+      <w:proofErr w:type="spellStart"/>
+      <w:r>
+        <w:t>null</w:t>
+      </w:r>
+      <w:proofErr w:type="spellEnd"/>
+      <w:r>
+        <w:t xml:space="preserve"> &amp;&amp; super.getRequest().getPrincipal().hasRealm(booking.getCustomer()) &amp;&amp; </w:t>
+      </w:r>
+      <w:proofErr w:type="spellStart"/>
+      <w:r>
+        <w:t>booking.isDraftMode</w:t>
+      </w:r>
+      <w:proofErr w:type="spellEnd"/>
+      <w:r>
+        <w:t>();</w:t>
+      </w:r>
+    </w:p>
+    <w:p>
+      <w:pPr>
+        <w:ind w:firstLine="0"/>
+      </w:pPr>
+    </w:p>
+    <w:p>
+      <w:pPr>
+        <w:ind w:firstLine="0"/>
+      </w:pPr>
+    </w:p>
+    <w:p>
+      <w:pPr>
+        <w:ind w:firstLine="0"/>
+      </w:pPr>
+    </w:p>
+    <w:p>
+      <w:pPr>
+        <w:ind w:firstLine="708"/>
+        <w:rPr>
+          <w:u w:val="single"/>
+        </w:rPr>
+      </w:pPr>
+      <w:r>
+        <w:rPr>
+          <w:u w:val="single"/>
+        </w:rPr>
+        <w:t>Línea mutada:</w:t>
+      </w:r>
+    </w:p>
+    <w:p>
+      <w:pPr>
+        <w:ind w:firstLine="0"/>
+        <w:jc w:val="left"/>
+      </w:pPr>
+      <w:proofErr w:type="spellStart"/>
+      <w:r>
+        <w:t>boolean</w:t>
+      </w:r>
+      <w:proofErr w:type="spellEnd"/>
+      <w:r>
+        <w:t xml:space="preserve"> status = </w:t>
+      </w:r>
+      <w:proofErr w:type="spellStart"/>
+      <w:r>
+        <w:t>booking</w:t>
+      </w:r>
+      <w:proofErr w:type="spellEnd"/>
+      <w:r>
+        <w:t xml:space="preserve"> != </w:t>
+      </w:r>
+      <w:proofErr w:type="spellStart"/>
+      <w:r>
+        <w:t>null</w:t>
+      </w:r>
+      <w:proofErr w:type="spellEnd"/>
+      <w:r>
+        <w:t xml:space="preserve"> &amp;&amp; super.getRequest().getPrincipal().hasRealm(booking.getCustomer()) || </w:t>
+      </w:r>
+      <w:proofErr w:type="spellStart"/>
+      <w:r>
+        <w:t>booking.isDraftMode</w:t>
+      </w:r>
+      <w:proofErr w:type="spellEnd"/>
+      <w:r>
+        <w:t>();</w:t>
+      </w:r>
+    </w:p>
+    <w:p>
+      <w:pPr>
+        <w:ind w:firstLine="0"/>
+        <w:jc w:val="left"/>
+      </w:pPr>
+    </w:p>
+    <w:p>
+      <w:pPr>
+        <w:ind w:firstLine="0"/>
+        <w:jc w:val="left"/>
+      </w:pPr>
+      <w:r>
+        <w:rPr>
+          <w:b/>
+          <w:bCs/>
+        </w:rPr>
+        <w:t>Resultado:</w:t>
+      </w:r>
+      <w:r>
+        <w:rPr>
+          <w:b/>
+          <w:bCs/>
+        </w:rPr>
+        <w:t xml:space="preserve"> </w:t>
+      </w:r>
+      <w:r>
+        <w:t xml:space="preserve">Podemos comprobar que el fallo se detecta en </w:t>
+      </w:r>
+      <w:proofErr w:type="spellStart"/>
+      <w:r>
+        <w:t>el</w:t>
+      </w:r>
+      <w:proofErr w:type="spellEnd"/>
+      <w:r>
+        <w:t xml:space="preserve"> </w:t>
+      </w:r>
+      <w:r>
+        <w:rPr>
+          <w:i/>
+          <w:iCs/>
+        </w:rPr>
+        <w:t>.</w:t>
+      </w:r>
+      <w:proofErr w:type="spellStart"/>
+      <w:r>
+        <w:rPr>
+          <w:i/>
+          <w:iCs/>
+        </w:rPr>
+        <w:t>hack</w:t>
+      </w:r>
+      <w:proofErr w:type="spellEnd"/>
+      <w:r>
+        <w:br/>
+      </w:r>
+      <w:r>
+        <w:drawing>
+          <wp:inline distT="0" distB="0" distL="0" distR="0" wp14:anchorId="70027EFC" wp14:editId="4EAF1865">
+            <wp:extent cx="5400040" cy="638810"/>
+            <wp:effectExtent l="0" t="0" r="0" b="8890"/>
+            <wp:docPr id="1994583338" name="Imagen 1"/>
+            <wp:cNvGraphicFramePr>
+              <a:graphicFrameLocks xmlns:a="http://schemas.openxmlformats.org/drawingml/2006/main" noChangeAspect="1"/>
+            </wp:cNvGraphicFramePr>
+            <a:graphic xmlns:a="http://schemas.openxmlformats.org/drawingml/2006/main">
+              <a:graphicData uri="http://schemas.openxmlformats.org/drawingml/2006/picture">
+                <pic:pic xmlns:pic="http://schemas.openxmlformats.org/drawingml/2006/picture">
+                  <pic:nvPicPr>
+                    <pic:cNvPr id="1994583338" name=""/>
+                    <pic:cNvPicPr/>
+                  </pic:nvPicPr>
+                  <pic:blipFill>
+                    <a:blip r:embed="rId20"/>
+                    <a:stretch>
+                      <a:fillRect/>
+                    </a:stretch>
+                  </pic:blipFill>
+                  <pic:spPr>
+                    <a:xfrm>
+                      <a:off x="0" y="0"/>
+                      <a:ext cx="5400040" cy="638810"/>
+                    </a:xfrm>
+                    <a:prstGeom prst="rect">
+                      <a:avLst/>
+                    </a:prstGeom>
+                  </pic:spPr>
+                </pic:pic>
+              </a:graphicData>
+            </a:graphic>
+          </wp:inline>
+        </w:drawing>
+      </w:r>
+    </w:p>
+    <w:p>
+      <w:pPr>
+        <w:ind w:firstLine="0"/>
+        <w:jc w:val="left"/>
+      </w:pPr>
+    </w:p>
+    <w:p>
+      <w:pPr>
+        <w:pStyle w:val="Ttulo1"/>
+        <w:numPr>
+          <w:ilvl w:val="1"/>
+          <w:numId w:val="40"/>
+        </w:numPr>
+        <w:spacing w:after="80"/>
+        <w:ind w:left="788" w:hanging="431"/>
+        <w:jc w:val="left"/>
+        <w:rPr>
+          <w:b/>
+          <w:szCs w:val="24"/>
+        </w:rPr>
+      </w:pPr>
+      <w:r>
+        <w:rPr>
+          <w:b/>
+          <w:szCs w:val="24"/>
+        </w:rPr>
+        <w:t>Segunda M</w:t>
+      </w:r>
+      <w:r>
+        <w:rPr>
+          <w:b/>
+          <w:szCs w:val="24"/>
+        </w:rPr>
+        <w:t xml:space="preserve">utación </w:t>
+      </w:r>
+    </w:p>
+    <w:p>
+      <w:pPr>
+        <w:ind w:firstLine="357"/>
+        <w:jc w:val="left"/>
+      </w:pPr>
+      <w:r>
+        <w:t xml:space="preserve">En </w:t>
+      </w:r>
+      <w:proofErr w:type="spellStart"/>
+      <w:r>
+        <w:t>Booking</w:t>
+      </w:r>
+      <w:r>
+        <w:t>Update</w:t>
+      </w:r>
+      <w:r>
+        <w:t>Service</w:t>
+      </w:r>
+      <w:proofErr w:type="spellEnd"/>
+      <w:r>
+        <w:t>,</w:t>
+      </w:r>
+      <w:r>
+        <w:t xml:space="preserve"> en </w:t>
+      </w:r>
+      <w:r>
+        <w:t>la línea donde se compara el ID del cliente de la reserva con el ID del cliente autenticado, cambiaremos el operador de igualdad (==) por el operador de desigualdad (!=)</w:t>
+      </w:r>
+      <w:r>
+        <w:t>.</w:t>
+      </w:r>
+      <w:r>
+        <w:t xml:space="preserve"> </w:t>
+      </w:r>
+      <w:r>
+        <w:t>Esta mutación introduce un error funcional grave en la lógica de seguridad, ya que impediría que los usuarios legítimos editen sus propias reservas o, peor aún, podría permitir que usuarios no autorizados las editen.</w:t>
+      </w:r>
+    </w:p>
+    <w:p>
+      <w:pPr>
+        <w:ind w:firstLine="708"/>
+        <w:jc w:val="left"/>
+      </w:pPr>
+    </w:p>
+    <w:p>
+      <w:pPr>
+        <w:ind w:firstLine="708"/>
+        <w:rPr>
+          <w:u w:val="single"/>
+        </w:rPr>
+      </w:pPr>
+      <w:r>
+        <w:rPr>
+          <w:u w:val="single"/>
+        </w:rPr>
+        <w:t>Línea original:</w:t>
+      </w:r>
+    </w:p>
+    <w:p>
+      <w:pPr>
+        <w:ind w:firstLine="0"/>
+        <w:jc w:val="left"/>
+      </w:pPr>
+      <w:r>
+        <w:t xml:space="preserve">status = status &amp;&amp; </w:t>
+      </w:r>
+      <w:proofErr w:type="spellStart"/>
+      <w:r>
+        <w:t>booking.getCustomer</w:t>
+      </w:r>
+      <w:proofErr w:type="spellEnd"/>
+      <w:r>
+        <w:t>().</w:t>
+      </w:r>
+      <w:proofErr w:type="spellStart"/>
+      <w:r>
+        <w:t>getId</w:t>
+      </w:r>
+      <w:proofErr w:type="spellEnd"/>
+      <w:r>
+        <w:t xml:space="preserve">() == </w:t>
+      </w:r>
+      <w:proofErr w:type="spellStart"/>
+      <w:r>
+        <w:t>customerId</w:t>
+      </w:r>
+      <w:proofErr w:type="spellEnd"/>
+      <w:r>
+        <w:t xml:space="preserve"> &amp;&amp; </w:t>
+      </w:r>
+      <w:proofErr w:type="spellStart"/>
+      <w:r>
+        <w:t>booking.isDraftMode</w:t>
+      </w:r>
+      <w:proofErr w:type="spellEnd"/>
+      <w:r>
+        <w:t>();</w:t>
+      </w:r>
+    </w:p>
+    <w:p>
+      <w:pPr>
+        <w:ind w:firstLine="0"/>
+        <w:jc w:val="left"/>
+      </w:pPr>
+    </w:p>
+    <w:p>
+      <w:pPr>
+        <w:ind w:firstLine="708"/>
+        <w:rPr>
+          <w:u w:val="single"/>
+        </w:rPr>
+      </w:pPr>
+      <w:r>
+        <w:rPr>
+          <w:u w:val="single"/>
+        </w:rPr>
+        <w:t>Línea mutada:</w:t>
+      </w:r>
+    </w:p>
+    <w:p>
+      <w:pPr>
+        <w:ind w:firstLine="0"/>
+      </w:pPr>
+      <w:r>
+        <w:t xml:space="preserve">status = status &amp;&amp; </w:t>
+      </w:r>
+      <w:proofErr w:type="spellStart"/>
+      <w:r>
+        <w:t>booking.getCustomer</w:t>
+      </w:r>
+      <w:proofErr w:type="spellEnd"/>
+      <w:r>
+        <w:t>().</w:t>
+      </w:r>
+      <w:proofErr w:type="spellStart"/>
+      <w:r>
+        <w:t>getId</w:t>
+      </w:r>
+      <w:proofErr w:type="spellEnd"/>
+      <w:r>
+        <w:t xml:space="preserve">() != </w:t>
+      </w:r>
+      <w:proofErr w:type="spellStart"/>
+      <w:r>
+        <w:t>customerId</w:t>
+      </w:r>
+      <w:proofErr w:type="spellEnd"/>
+      <w:r>
+        <w:t xml:space="preserve"> &amp;&amp; </w:t>
+      </w:r>
+      <w:proofErr w:type="spellStart"/>
+      <w:r>
+        <w:t>booking.isDraftMode</w:t>
+      </w:r>
+      <w:proofErr w:type="spellEnd"/>
+      <w:r>
+        <w:t>();</w:t>
+      </w:r>
+    </w:p>
+    <w:p>
+      <w:pPr>
+        <w:ind w:firstLine="0"/>
+      </w:pPr>
+    </w:p>
+    <w:p>
+      <w:pPr>
+        <w:ind w:firstLine="0"/>
+        <w:jc w:val="left"/>
+      </w:pPr>
+      <w:r>
+        <w:rPr>
+          <w:b/>
+          <w:bCs/>
+        </w:rPr>
+        <w:t>Resultado:</w:t>
+      </w:r>
+      <w:r>
+        <w:t xml:space="preserve"> </w:t>
+      </w:r>
+      <w:r>
+        <w:t>Podemos comprobar que el fallo se detecta</w:t>
+      </w:r>
+      <w:r>
+        <w:t>.</w:t>
+      </w:r>
+      <w:r>
+        <w:br/>
+      </w:r>
+    </w:p>
+    <w:p>
+      <w:pPr>
+        <w:pStyle w:val="Ttulo1"/>
+        <w:numPr>
+          <w:ilvl w:val="1"/>
+          <w:numId w:val="40"/>
+        </w:numPr>
+        <w:spacing w:after="80"/>
+        <w:ind w:left="788" w:hanging="431"/>
+        <w:jc w:val="left"/>
+        <w:rPr>
+          <w:b/>
+          <w:szCs w:val="24"/>
+        </w:rPr>
+      </w:pPr>
+      <w:r>
+        <w:rPr>
+          <w:b/>
+          <w:szCs w:val="24"/>
+        </w:rPr>
+        <w:t xml:space="preserve"> </w:t>
+      </w:r>
+      <w:r>
+        <w:rPr>
+          <w:b/>
+          <w:szCs w:val="24"/>
+        </w:rPr>
+        <w:t>Tercera</w:t>
+      </w:r>
+      <w:r>
+        <w:rPr>
+          <w:b/>
+          <w:szCs w:val="24"/>
+        </w:rPr>
+        <w:t xml:space="preserve"> Mutación </w:t>
+      </w:r>
+    </w:p>
+    <w:p>
+      <w:pPr>
+        <w:ind w:left="357" w:firstLine="0"/>
+      </w:pPr>
+      <w:r>
+        <w:rPr>
+          <w:b/>
+          <w:bCs/>
+        </w:rPr>
+        <w:tab/>
+      </w:r>
+      <w:r>
+        <w:t xml:space="preserve">En </w:t>
+      </w:r>
+      <w:proofErr w:type="spellStart"/>
+      <w:r>
+        <w:t>BookingRecordCreateService</w:t>
+      </w:r>
+      <w:proofErr w:type="spellEnd"/>
+      <w:r>
+        <w:t xml:space="preserve">, </w:t>
+      </w:r>
+      <w:r>
+        <w:t xml:space="preserve">La línea </w:t>
+      </w:r>
+      <w:r>
+        <w:t>original</w:t>
+      </w:r>
+      <w:r>
+        <w:t xml:space="preserve"> asegura que la autorización solo sea concedida si el pasajero que se intenta añadir </w:t>
+      </w:r>
+      <w:r>
+        <w:rPr>
+          <w:b/>
+          <w:bCs/>
+        </w:rPr>
+        <w:t>no está</w:t>
+      </w:r>
+      <w:r>
+        <w:t xml:space="preserve"> ya en la colección </w:t>
+      </w:r>
+      <w:proofErr w:type="spellStart"/>
+      <w:r>
+        <w:t>alreadyAddedPassengers</w:t>
+      </w:r>
+      <w:proofErr w:type="spellEnd"/>
+      <w:r>
+        <w:t>. Introduciremos una "mutación de operador lógico" invirtiendo la negación.</w:t>
+      </w:r>
+    </w:p>
+    <w:p>
+      <w:pPr>
+        <w:ind w:left="357" w:firstLine="0"/>
+      </w:pPr>
+    </w:p>
+    <w:p>
+      <w:pPr>
+        <w:ind w:firstLine="708"/>
+        <w:rPr>
+          <w:u w:val="single"/>
+        </w:rPr>
+      </w:pPr>
+      <w:r>
+        <w:rPr>
+          <w:u w:val="single"/>
+        </w:rPr>
+        <w:t>Línea original:</w:t>
+      </w:r>
+    </w:p>
+    <w:p>
+      <w:pPr>
+        <w:ind w:firstLine="0"/>
+      </w:pPr>
+      <w:r>
+        <w:t>status = status &amp;&amp; !</w:t>
+      </w:r>
+      <w:proofErr w:type="spellStart"/>
+      <w:r>
+        <w:t>alreadyAddedPassengers.stream</w:t>
+      </w:r>
+      <w:proofErr w:type="spellEnd"/>
+      <w:r>
+        <w:t>().</w:t>
+      </w:r>
+      <w:proofErr w:type="spellStart"/>
+      <w:r>
+        <w:t>anyMatch</w:t>
+      </w:r>
+      <w:proofErr w:type="spellEnd"/>
+      <w:r>
+        <w:t xml:space="preserve">(p -&gt; </w:t>
+      </w:r>
+      <w:proofErr w:type="spellStart"/>
+      <w:r>
+        <w:t>p.getId</w:t>
+      </w:r>
+      <w:proofErr w:type="spellEnd"/>
+      <w:r>
+        <w:t xml:space="preserve">() == </w:t>
+      </w:r>
+      <w:proofErr w:type="spellStart"/>
+      <w:r>
+        <w:t>passengerId</w:t>
+      </w:r>
+      <w:proofErr w:type="spellEnd"/>
+      <w:r>
+        <w:t>);</w:t>
+      </w:r>
+    </w:p>
+    <w:p>
+      <w:pPr>
+        <w:ind w:left="357" w:firstLine="0"/>
+      </w:pPr>
+    </w:p>
+    <w:p>
+      <w:pPr>
+        <w:ind w:firstLine="708"/>
+        <w:rPr>
+          <w:u w:val="single"/>
+        </w:rPr>
+      </w:pPr>
+      <w:r>
+        <w:rPr>
+          <w:u w:val="single"/>
+        </w:rPr>
+        <w:t>Línea mutada:</w:t>
+      </w:r>
+    </w:p>
+    <w:p>
+      <w:pPr>
+        <w:ind w:firstLine="0"/>
+      </w:pPr>
+      <w:r>
+        <w:lastRenderedPageBreak/>
+        <w:t xml:space="preserve">status = status &amp;&amp; </w:t>
+      </w:r>
+      <w:proofErr w:type="spellStart"/>
+      <w:r>
+        <w:t>alreadyAddedPassengers.stream</w:t>
+      </w:r>
+      <w:proofErr w:type="spellEnd"/>
+      <w:r>
+        <w:t>().</w:t>
+      </w:r>
+      <w:proofErr w:type="spellStart"/>
+      <w:r>
+        <w:t>anyMatch</w:t>
+      </w:r>
+      <w:proofErr w:type="spellEnd"/>
+      <w:r>
+        <w:t xml:space="preserve">(p -&gt; </w:t>
+      </w:r>
+      <w:proofErr w:type="spellStart"/>
+      <w:r>
+        <w:t>p.getId</w:t>
+      </w:r>
+      <w:proofErr w:type="spellEnd"/>
+      <w:r>
+        <w:t xml:space="preserve">() == </w:t>
+      </w:r>
+      <w:proofErr w:type="spellStart"/>
+      <w:r>
+        <w:t>passengerId</w:t>
+      </w:r>
+      <w:proofErr w:type="spellEnd"/>
+      <w:r>
+        <w:t>);</w:t>
+      </w:r>
+    </w:p>
+    <w:p>
+      <w:pPr>
+        <w:ind w:firstLine="0"/>
+      </w:pPr>
+    </w:p>
+    <w:p>
+      <w:pPr>
+        <w:ind w:firstLine="0"/>
+      </w:pPr>
+      <w:r>
+        <w:rPr>
+          <w:b/>
+          <w:bCs/>
+        </w:rPr>
+        <w:t>Resultado:</w:t>
+      </w:r>
+      <w:r>
+        <w:t xml:space="preserve"> </w:t>
+      </w:r>
+      <w:r>
+        <w:t>Podemos comprobar que el fallo se detecta.</w:t>
+      </w:r>
+    </w:p>
+    <w:p>
+      <w:pPr>
+        <w:ind w:firstLine="0"/>
+      </w:pPr>
+    </w:p>
+    <w:p>
+      <w:pPr>
+        <w:pStyle w:val="Ttulo1"/>
+        <w:numPr>
+          <w:ilvl w:val="1"/>
+          <w:numId w:val="40"/>
+        </w:numPr>
+        <w:spacing w:after="80"/>
+        <w:ind w:left="788" w:hanging="431"/>
+        <w:jc w:val="left"/>
+        <w:rPr>
+          <w:b/>
+          <w:szCs w:val="24"/>
+        </w:rPr>
+      </w:pPr>
+      <w:r>
+        <w:rPr>
+          <w:b/>
+          <w:szCs w:val="24"/>
+        </w:rPr>
+        <w:t xml:space="preserve"> </w:t>
+      </w:r>
+      <w:r>
+        <w:rPr>
+          <w:b/>
+          <w:szCs w:val="24"/>
+        </w:rPr>
+        <w:t>Cuarta</w:t>
+      </w:r>
+      <w:r>
+        <w:rPr>
+          <w:b/>
+          <w:szCs w:val="24"/>
+        </w:rPr>
+        <w:t xml:space="preserve"> Mutación </w:t>
+      </w:r>
+    </w:p>
+    <w:p>
+      <w:pPr>
+        <w:ind w:left="357" w:firstLine="0"/>
+      </w:pPr>
+      <w:r>
+        <w:rPr>
+          <w:b/>
+          <w:bCs/>
+        </w:rPr>
+        <w:tab/>
+      </w:r>
+      <w:r>
+        <w:t xml:space="preserve">En </w:t>
+      </w:r>
+      <w:proofErr w:type="spellStart"/>
+      <w:r>
+        <w:t>PassengerUpdate</w:t>
+      </w:r>
+      <w:r>
+        <w:t>Service</w:t>
+      </w:r>
+      <w:proofErr w:type="spellEnd"/>
+      <w:r>
+        <w:t xml:space="preserve">, </w:t>
+      </w:r>
+      <w:r>
+        <w:t>La condición actual !(</w:t>
+      </w:r>
+      <w:proofErr w:type="spellStart"/>
+      <w:r>
+        <w:t>existingPassenger.getId</w:t>
+      </w:r>
+      <w:proofErr w:type="spellEnd"/>
+      <w:r>
+        <w:t xml:space="preserve">() == </w:t>
+      </w:r>
+      <w:proofErr w:type="spellStart"/>
+      <w:r>
+        <w:t>currentPassengerId</w:t>
+      </w:r>
+      <w:proofErr w:type="spellEnd"/>
+      <w:r>
+        <w:t>) verifica si el pasajero existente de la base de datos</w:t>
+      </w:r>
+      <w:r>
+        <w:t xml:space="preserve"> </w:t>
+      </w:r>
+      <w:r>
+        <w:rPr>
+          <w:b/>
+          <w:bCs/>
+        </w:rPr>
+        <w:t>no es</w:t>
+      </w:r>
+      <w:r>
+        <w:t xml:space="preserve"> el mismo pasajero que se está actualizando. Si no es el mismo, entonces es un duplicado real.</w:t>
+      </w:r>
+    </w:p>
+    <w:p>
+      <w:pPr>
+        <w:ind w:left="357" w:firstLine="0"/>
+      </w:pPr>
+    </w:p>
+    <w:p>
+      <w:pPr>
+        <w:ind w:firstLine="708"/>
+        <w:rPr>
+          <w:u w:val="single"/>
+        </w:rPr>
+      </w:pPr>
+      <w:r>
+        <w:rPr>
+          <w:u w:val="single"/>
+        </w:rPr>
+        <w:t>Línea original:</w:t>
+      </w:r>
+    </w:p>
+    <w:p>
+      <w:pPr>
+        <w:ind w:firstLine="0"/>
+      </w:pPr>
+      <w:proofErr w:type="spellStart"/>
+      <w:r>
+        <w:t>if</w:t>
+      </w:r>
+      <w:proofErr w:type="spellEnd"/>
+      <w:r>
+        <w:t xml:space="preserve"> (!(</w:t>
+      </w:r>
+      <w:proofErr w:type="spellStart"/>
+      <w:r>
+        <w:t>existingPassenger.getId</w:t>
+      </w:r>
+      <w:proofErr w:type="spellEnd"/>
+      <w:r>
+        <w:t xml:space="preserve">() == </w:t>
+      </w:r>
+      <w:proofErr w:type="spellStart"/>
+      <w:r>
+        <w:t>currentPassengerId</w:t>
+      </w:r>
+      <w:proofErr w:type="spellEnd"/>
+      <w:r>
+        <w:t>))</w:t>
+      </w:r>
+    </w:p>
+    <w:p>
+      <w:pPr>
+        <w:ind w:firstLine="708"/>
+        <w:rPr>
+          <w:u w:val="single"/>
+        </w:rPr>
+      </w:pPr>
+      <w:r>
+        <w:rPr>
+          <w:u w:val="single"/>
+        </w:rPr>
+        <w:t>Línea mutada:</w:t>
+      </w:r>
+    </w:p>
+    <w:p>
+      <w:pPr>
+        <w:ind w:firstLine="0"/>
+        <w:rPr>
+          <w:u w:val="single"/>
+        </w:rPr>
+      </w:pPr>
+      <w:proofErr w:type="spellStart"/>
+      <w:r>
+        <w:rPr>
+          <w:u w:val="single"/>
+        </w:rPr>
+        <w:t>if</w:t>
+      </w:r>
+      <w:proofErr w:type="spellEnd"/>
+      <w:r>
+        <w:rPr>
+          <w:u w:val="single"/>
+        </w:rPr>
+        <w:t xml:space="preserve"> (</w:t>
+      </w:r>
+      <w:proofErr w:type="spellStart"/>
+      <w:r>
+        <w:rPr>
+          <w:u w:val="single"/>
+        </w:rPr>
+        <w:t>existingPassenger.getId</w:t>
+      </w:r>
+      <w:proofErr w:type="spellEnd"/>
+      <w:r>
+        <w:rPr>
+          <w:u w:val="single"/>
+        </w:rPr>
+        <w:t xml:space="preserve">() == </w:t>
+      </w:r>
+      <w:proofErr w:type="spellStart"/>
+      <w:r>
+        <w:rPr>
+          <w:u w:val="single"/>
+        </w:rPr>
+        <w:t>currentPassengerId</w:t>
+      </w:r>
+      <w:proofErr w:type="spellEnd"/>
+      <w:r>
+        <w:rPr>
+          <w:u w:val="single"/>
+        </w:rPr>
+        <w:t>)</w:t>
+      </w:r>
+    </w:p>
+    <w:p>
+      <w:pPr>
+        <w:ind w:firstLine="0"/>
+        <w:rPr>
+          <w:u w:val="single"/>
+        </w:rPr>
+      </w:pPr>
+    </w:p>
+    <w:p>
+      <w:pPr>
+        <w:ind w:firstLine="0"/>
+      </w:pPr>
+      <w:r>
+        <w:rPr>
+          <w:b/>
+          <w:bCs/>
+        </w:rPr>
+        <w:t>Resultado:</w:t>
+      </w:r>
+      <w:r>
+        <w:t xml:space="preserve"> </w:t>
+      </w:r>
+      <w:r>
+        <w:t>Podemos comprobar que el fallo se detecta</w:t>
+      </w:r>
+      <w:r>
+        <w:t xml:space="preserve"> al hacer el replay.</w:t>
+      </w:r>
+      <w:r>
+        <w:t xml:space="preserve"> (</w:t>
+      </w:r>
+      <w:proofErr w:type="spellStart"/>
+      <w:r>
+        <w:t>UpdatePassenger.safe</w:t>
+      </w:r>
+      <w:proofErr w:type="spellEnd"/>
+      <w:r>
+        <w:t>)</w:t>
+      </w:r>
+    </w:p>
+    <w:p>
+      <w:pPr>
+        <w:ind w:firstLine="0"/>
+      </w:pPr>
+    </w:p>
+    <w:p>
+      <w:pPr>
+        <w:pStyle w:val="Ttulo1"/>
+        <w:numPr>
+          <w:ilvl w:val="1"/>
+          <w:numId w:val="40"/>
+        </w:numPr>
+        <w:spacing w:after="80"/>
+        <w:ind w:left="788" w:hanging="431"/>
+        <w:jc w:val="left"/>
+        <w:rPr>
+          <w:b/>
+          <w:szCs w:val="24"/>
+        </w:rPr>
+      </w:pPr>
+      <w:r>
+        <w:rPr>
+          <w:b/>
+          <w:szCs w:val="24"/>
+        </w:rPr>
+        <w:t xml:space="preserve"> </w:t>
+      </w:r>
+      <w:r>
+        <w:rPr>
+          <w:b/>
+          <w:szCs w:val="24"/>
+        </w:rPr>
+        <w:t>Quinta</w:t>
+      </w:r>
+      <w:r>
+        <w:rPr>
+          <w:b/>
+          <w:szCs w:val="24"/>
+        </w:rPr>
+        <w:t xml:space="preserve"> Mutación </w:t>
+      </w:r>
+    </w:p>
+    <w:p>
+      <w:pPr>
+        <w:ind w:left="357" w:firstLine="0"/>
+      </w:pPr>
+      <w:r>
+        <w:rPr>
+          <w:b/>
+          <w:bCs/>
+        </w:rPr>
+        <w:tab/>
+      </w:r>
+      <w:r>
+        <w:t xml:space="preserve">En </w:t>
+      </w:r>
+      <w:proofErr w:type="spellStart"/>
+      <w:r>
+        <w:t>Passenger</w:t>
+      </w:r>
+      <w:r>
+        <w:t>Create</w:t>
+      </w:r>
+      <w:r>
+        <w:t>Service</w:t>
+      </w:r>
+      <w:proofErr w:type="spellEnd"/>
+      <w:r>
+        <w:t xml:space="preserve">, </w:t>
+      </w:r>
+      <w:r>
+        <w:t>l</w:t>
+      </w:r>
+      <w:r>
+        <w:t xml:space="preserve">a línea </w:t>
+      </w:r>
+      <w:proofErr w:type="spellStart"/>
+      <w:r>
+        <w:t>passenger.setDraftMode</w:t>
+      </w:r>
+      <w:proofErr w:type="spellEnd"/>
+      <w:r>
+        <w:t>(true); establece que todo pasajero nuevo se cree inicialmente en modo borrador. La mutación consistirá en cambiar este valor a false</w:t>
+      </w:r>
+      <w:r>
+        <w:t>.</w:t>
+      </w:r>
+    </w:p>
+    <w:p>
+      <w:pPr>
+        <w:ind w:left="357" w:firstLine="0"/>
+      </w:pPr>
+    </w:p>
+    <w:p>
+      <w:pPr>
+        <w:ind w:firstLine="708"/>
+        <w:rPr>
+          <w:u w:val="single"/>
+        </w:rPr>
+      </w:pPr>
+      <w:r>
+        <w:rPr>
+          <w:u w:val="single"/>
+        </w:rPr>
+        <w:t>Línea original:</w:t>
+      </w:r>
+    </w:p>
+    <w:p>
+      <w:pPr>
+        <w:ind w:firstLine="0"/>
+      </w:pPr>
+      <w:proofErr w:type="spellStart"/>
+      <w:r>
+        <w:t>passenger.setDraftMode</w:t>
+      </w:r>
+      <w:proofErr w:type="spellEnd"/>
+      <w:r>
+        <w:t>(true);</w:t>
+      </w:r>
+    </w:p>
+    <w:p>
+      <w:pPr>
+        <w:ind w:firstLine="0"/>
+      </w:pPr>
+    </w:p>
+    <w:p>
+      <w:pPr>
+        <w:ind w:firstLine="708"/>
+        <w:rPr>
+          <w:u w:val="single"/>
+        </w:rPr>
+      </w:pPr>
+      <w:r>
+        <w:rPr>
+          <w:u w:val="single"/>
+        </w:rPr>
+        <w:t>Línea mutada:</w:t>
+      </w:r>
+    </w:p>
+    <w:p>
+      <w:pPr>
+        <w:ind w:firstLine="0"/>
+        <w:rPr>
+          <w:u w:val="single"/>
+        </w:rPr>
+      </w:pPr>
+      <w:proofErr w:type="spellStart"/>
+      <w:r>
+        <w:rPr>
+          <w:u w:val="single"/>
+        </w:rPr>
+        <w:t>passenger.setDraftMode</w:t>
+      </w:r>
+      <w:proofErr w:type="spellEnd"/>
+      <w:r>
+        <w:rPr>
+          <w:u w:val="single"/>
+        </w:rPr>
+        <w:t>(false);</w:t>
+      </w:r>
+    </w:p>
+    <w:p>
+      <w:pPr>
+        <w:ind w:firstLine="0"/>
+        <w:rPr>
+          <w:u w:val="single"/>
+        </w:rPr>
+      </w:pPr>
+    </w:p>
+    <w:p>
+      <w:pPr>
+        <w:ind w:firstLine="0"/>
+      </w:pPr>
+      <w:r>
+        <w:rPr>
+          <w:b/>
+          <w:bCs/>
+        </w:rPr>
+        <w:t>Resultado:</w:t>
+      </w:r>
+      <w:r>
+        <w:t xml:space="preserve"> </w:t>
+      </w:r>
+      <w:r>
+        <w:t>Podemos comprobar que el fallo se detecta al hacer el replay. (</w:t>
+      </w:r>
+      <w:proofErr w:type="spellStart"/>
+      <w:r>
+        <w:t>Create</w:t>
+      </w:r>
+      <w:r>
+        <w:t>Passenger.safe</w:t>
+      </w:r>
+      <w:proofErr w:type="spellEnd"/>
+      <w:r>
+        <w:t>)</w:t>
+      </w:r>
+    </w:p>
+    <w:p>
+      <w:pPr>
+        <w:ind w:firstLine="0"/>
+      </w:pPr>
+    </w:p>
+    <w:p>
+      <w:pPr>
+        <w:ind w:firstLine="0"/>
+      </w:pPr>
+    </w:p>
+    <w:p>
+      <w:pPr>
+        <w:pStyle w:val="Ttulo1"/>
+        <w:numPr>
+          <w:ilvl w:val="0"/>
+          <w:numId w:val="40"/>
+        </w:numPr>
+        <w:spacing w:after="40"/>
+        <w:ind w:left="357" w:hanging="357"/>
         <w:rPr>
           <w:rFonts w:ascii="Arial Narrow" w:hAnsi="Arial Narrow"/>
           <w:b/>
           <w:szCs w:val="24"/>
         </w:rPr>
-        <w:t>n</w:t>
-      </w:r>
+      </w:pPr>
+      <w:bookmarkStart w:id="25" w:name="_Toc202380531"/>
       <w:r>
         <w:rPr>
           <w:rFonts w:ascii="Arial Narrow" w:hAnsi="Arial Narrow"/>
           <w:b/>
           <w:szCs w:val="24"/>
         </w:rPr>
+        <w:lastRenderedPageBreak/>
+        <w:t>C</w:t>
+      </w:r>
+      <w:r>
+        <w:rPr>
+          <w:rFonts w:ascii="Arial Narrow" w:hAnsi="Arial Narrow"/>
+          <w:b/>
+          <w:szCs w:val="24"/>
+        </w:rPr>
+        <w:t>onclusio</w:t>
+      </w:r>
+      <w:r>
+        <w:rPr>
+          <w:rFonts w:ascii="Arial Narrow" w:hAnsi="Arial Narrow"/>
+          <w:b/>
+          <w:szCs w:val="24"/>
+        </w:rPr>
+        <w:t>n</w:t>
+      </w:r>
+      <w:r>
+        <w:rPr>
+          <w:rFonts w:ascii="Arial Narrow" w:hAnsi="Arial Narrow"/>
+          <w:b/>
+          <w:szCs w:val="24"/>
+        </w:rPr>
         <w:t>es</w:t>
       </w:r>
-      <w:bookmarkEnd w:id="24"/>
+      <w:bookmarkEnd w:id="25"/>
     </w:p>
     <w:p>
       <w:pPr>
@@ -8204,11 +9849,7 @@
         <w:t>8</w:t>
       </w:r>
       <w:r>
-        <w:t xml:space="preserve">%, un valor muy cercano al ideal. Este </w:t>
-      </w:r>
-      <w:r>
-        <w:lastRenderedPageBreak/>
-        <w:t>análisis indica que el código es robusto frente a ataques y que se ha evaluado correctamente la funcionalidad de toda la aplicación.</w:t>
+        <w:t>%, un valor muy cercano al ideal. Este análisis indica que el código es robusto frente a ataques y que se ha evaluado correctamente la funcionalidad de toda la aplicación.</w:t>
       </w:r>
     </w:p>
     <w:p>
@@ -8286,7 +9927,7 @@
           <w:b/>
         </w:rPr>
       </w:pPr>
-      <w:bookmarkStart w:id="25" w:name="_Toc199177578"/>
+      <w:bookmarkStart w:id="26" w:name="_Toc202380532"/>
       <w:r>
         <w:rPr>
           <w:rFonts w:ascii="Arial Narrow" w:hAnsi="Arial Narrow"/>
@@ -8294,7 +9935,7 @@
         </w:rPr>
         <w:t>Bibliografía</w:t>
       </w:r>
-      <w:bookmarkEnd w:id="25"/>
+      <w:bookmarkEnd w:id="26"/>
     </w:p>
     <w:p>
       <w:pPr>
@@ -8323,8 +9964,8 @@
       </w:pPr>
     </w:p>
     <w:sectPr>
-      <w:headerReference w:type="default" r:id="rId20"/>
-      <w:footerReference w:type="default" r:id="rId21"/>
+      <w:headerReference w:type="default" r:id="rId21"/>
+      <w:footerReference w:type="default" r:id="rId22"/>
       <w:type w:val="continuous"/>
       <w:pgSz w:w="11906" w:h="16838"/>
       <w:pgMar w:top="1417" w:right="1701" w:bottom="1417" w:left="1701" w:header="708" w:footer="708" w:gutter="0"/>
@@ -8605,6 +10246,7 @@
             </w:rPr>
             <w:t xml:space="preserve">Informe de </w:t>
           </w:r>
+          <w:proofErr w:type="spellStart"/>
           <w:r>
             <w:rPr>
               <w:rFonts w:ascii="Arial Narrow" w:hAnsi="Arial Narrow" w:cs="Tahoma"/>
@@ -8612,6 +10254,7 @@
             </w:rPr>
             <w:t>testing</w:t>
           </w:r>
+          <w:proofErr w:type="spellEnd"/>
           <w:r>
             <w:rPr>
               <w:rFonts w:ascii="Arial Narrow" w:hAnsi="Arial Narrow" w:cs="Tahoma"/>
@@ -8799,6 +10442,7 @@
             </w:rPr>
             <w:t xml:space="preserve">Informe de </w:t>
           </w:r>
+          <w:proofErr w:type="spellStart"/>
           <w:r>
             <w:rPr>
               <w:rFonts w:ascii="Arial Narrow" w:hAnsi="Arial Narrow" w:cs="Tahoma"/>
@@ -8806,6 +10450,7 @@
             </w:rPr>
             <w:t>testing</w:t>
           </w:r>
+          <w:proofErr w:type="spellEnd"/>
           <w:r>
             <w:rPr>
               <w:rFonts w:ascii="Arial Narrow" w:hAnsi="Arial Narrow" w:cs="Tahoma"/>
@@ -14579,7 +16224,7 @@
   <w:style w:type="paragraph" w:default="1" w:styleId="Normal">
     <w:name w:val="Normal"/>
     <w:qFormat/>
-    <w:rsid w:val="004E20FF"/>
+    <w:rsid w:val="009F27B0"/>
     <w:pPr>
       <w:spacing w:after="0"/>
       <w:ind w:firstLine="284"/>
@@ -14785,7 +16430,6 @@
   <w:style w:type="character" w:default="1" w:styleId="Fuentedeprrafopredeter">
     <w:name w:val="Default Paragraph Font"/>
     <w:uiPriority w:val="1"/>
-    <w:semiHidden/>
     <w:unhideWhenUsed/>
   </w:style>
   <w:style w:type="table" w:default="1" w:styleId="Tablanormal">

</xml_diff>

<commit_message>
hotfix: mutations in testing report saved
</commit_message>
<xml_diff>
--- a/reports/Student #2/D05/Testing report  - Student #2.docx
+++ b/reports/Student #2/D05/Testing report  - Student #2.docx
@@ -1684,7 +1684,7 @@
             </w:rPr>
             <w:fldChar w:fldCharType="separate"/>
           </w:r>
-          <w:hyperlink w:anchor="_Toc202380506" w:history="1">
+          <w:hyperlink w:anchor="_Toc202380862" w:history="1">
             <w:r>
               <w:rPr>
                 <w:rStyle w:val="Hipervnculo"/>
@@ -1734,7 +1734,7 @@
                 <w:noProof/>
                 <w:webHidden/>
               </w:rPr>
-              <w:instrText xml:space="preserve"> PAGEREF _Toc202380506 \h </w:instrText>
+              <w:instrText xml:space="preserve"> PAGEREF _Toc202380862 \h </w:instrText>
             </w:r>
             <w:r>
               <w:rPr>
@@ -1778,7 +1778,7 @@
               <w14:ligatures w14:val="standardContextual"/>
             </w:rPr>
           </w:pPr>
-          <w:hyperlink w:anchor="_Toc202380507" w:history="1">
+          <w:hyperlink w:anchor="_Toc202380863" w:history="1">
             <w:r>
               <w:rPr>
                 <w:rStyle w:val="Hipervnculo"/>
@@ -1830,7 +1830,7 @@
                 <w:noProof/>
                 <w:webHidden/>
               </w:rPr>
-              <w:instrText xml:space="preserve"> PAGEREF _Toc202380507 \h </w:instrText>
+              <w:instrText xml:space="preserve"> PAGEREF _Toc202380863 \h </w:instrText>
             </w:r>
             <w:r>
               <w:rPr>
@@ -1874,7 +1874,7 @@
               <w14:ligatures w14:val="standardContextual"/>
             </w:rPr>
           </w:pPr>
-          <w:hyperlink w:anchor="_Toc202380508" w:history="1">
+          <w:hyperlink w:anchor="_Toc202380864" w:history="1">
             <w:r>
               <w:rPr>
                 <w:rStyle w:val="Hipervnculo"/>
@@ -1922,7 +1922,7 @@
                 <w:noProof/>
                 <w:webHidden/>
               </w:rPr>
-              <w:instrText xml:space="preserve"> PAGEREF _Toc202380508 \h </w:instrText>
+              <w:instrText xml:space="preserve"> PAGEREF _Toc202380864 \h </w:instrText>
             </w:r>
             <w:r>
               <w:rPr>
@@ -1969,7 +1969,7 @@
               <w14:ligatures w14:val="standardContextual"/>
             </w:rPr>
           </w:pPr>
-          <w:hyperlink w:anchor="_Toc202380509" w:history="1">
+          <w:hyperlink w:anchor="_Toc202380865" w:history="1">
             <w:r>
               <w:rPr>
                 <w:rStyle w:val="Hipervnculo"/>
@@ -2017,7 +2017,7 @@
                 <w:noProof/>
                 <w:webHidden/>
               </w:rPr>
-              <w:instrText xml:space="preserve"> PAGEREF _Toc202380509 \h </w:instrText>
+              <w:instrText xml:space="preserve"> PAGEREF _Toc202380865 \h </w:instrText>
             </w:r>
             <w:r>
               <w:rPr>
@@ -2064,7 +2064,7 @@
               <w14:ligatures w14:val="standardContextual"/>
             </w:rPr>
           </w:pPr>
-          <w:hyperlink w:anchor="_Toc202380510" w:history="1">
+          <w:hyperlink w:anchor="_Toc202380866" w:history="1">
             <w:r>
               <w:rPr>
                 <w:rStyle w:val="Hipervnculo"/>
@@ -2145,7 +2145,7 @@
                 <w:noProof/>
                 <w:webHidden/>
               </w:rPr>
-              <w:instrText xml:space="preserve"> PAGEREF _Toc202380510 \h </w:instrText>
+              <w:instrText xml:space="preserve"> PAGEREF _Toc202380866 \h </w:instrText>
             </w:r>
             <w:r>
               <w:rPr>
@@ -2192,7 +2192,7 @@
               <w14:ligatures w14:val="standardContextual"/>
             </w:rPr>
           </w:pPr>
-          <w:hyperlink w:anchor="_Toc202380511" w:history="1">
+          <w:hyperlink w:anchor="_Toc202380867" w:history="1">
             <w:r>
               <w:rPr>
                 <w:rStyle w:val="Hipervnculo"/>
@@ -2242,7 +2242,7 @@
                 <w:noProof/>
                 <w:webHidden/>
               </w:rPr>
-              <w:instrText xml:space="preserve"> PAGEREF _Toc202380511 \h </w:instrText>
+              <w:instrText xml:space="preserve"> PAGEREF _Toc202380867 \h </w:instrText>
             </w:r>
             <w:r>
               <w:rPr>
@@ -2289,7 +2289,7 @@
               <w14:ligatures w14:val="standardContextual"/>
             </w:rPr>
           </w:pPr>
-          <w:hyperlink w:anchor="_Toc202380512" w:history="1">
+          <w:hyperlink w:anchor="_Toc202380868" w:history="1">
             <w:r>
               <w:rPr>
                 <w:rStyle w:val="Hipervnculo"/>
@@ -2341,7 +2341,7 @@
                 <w:noProof/>
                 <w:webHidden/>
               </w:rPr>
-              <w:instrText xml:space="preserve"> PAGEREF _Toc202380512 \h </w:instrText>
+              <w:instrText xml:space="preserve"> PAGEREF _Toc202380868 \h </w:instrText>
             </w:r>
             <w:r>
               <w:rPr>
@@ -2388,7 +2388,7 @@
               <w14:ligatures w14:val="standardContextual"/>
             </w:rPr>
           </w:pPr>
-          <w:hyperlink w:anchor="_Toc202380513" w:history="1">
+          <w:hyperlink w:anchor="_Toc202380869" w:history="1">
             <w:r>
               <w:rPr>
                 <w:rStyle w:val="Hipervnculo"/>
@@ -2440,7 +2440,7 @@
                 <w:noProof/>
                 <w:webHidden/>
               </w:rPr>
-              <w:instrText xml:space="preserve"> PAGEREF _Toc202380513 \h </w:instrText>
+              <w:instrText xml:space="preserve"> PAGEREF _Toc202380869 \h </w:instrText>
             </w:r>
             <w:r>
               <w:rPr>
@@ -2487,7 +2487,7 @@
               <w14:ligatures w14:val="standardContextual"/>
             </w:rPr>
           </w:pPr>
-          <w:hyperlink w:anchor="_Toc202380514" w:history="1">
+          <w:hyperlink w:anchor="_Toc202380870" w:history="1">
             <w:r>
               <w:rPr>
                 <w:rStyle w:val="Hipervnculo"/>
@@ -2539,7 +2539,7 @@
                 <w:noProof/>
                 <w:webHidden/>
               </w:rPr>
-              <w:instrText xml:space="preserve"> PAGEREF _Toc202380514 \h </w:instrText>
+              <w:instrText xml:space="preserve"> PAGEREF _Toc202380870 \h </w:instrText>
             </w:r>
             <w:r>
               <w:rPr>
@@ -2586,7 +2586,7 @@
               <w14:ligatures w14:val="standardContextual"/>
             </w:rPr>
           </w:pPr>
-          <w:hyperlink w:anchor="_Toc202380515" w:history="1">
+          <w:hyperlink w:anchor="_Toc202380871" w:history="1">
             <w:r>
               <w:rPr>
                 <w:rStyle w:val="Hipervnculo"/>
@@ -2638,7 +2638,7 @@
                 <w:noProof/>
                 <w:webHidden/>
               </w:rPr>
-              <w:instrText xml:space="preserve"> PAGEREF _Toc202380515 \h </w:instrText>
+              <w:instrText xml:space="preserve"> PAGEREF _Toc202380871 \h </w:instrText>
             </w:r>
             <w:r>
               <w:rPr>
@@ -2685,7 +2685,7 @@
               <w14:ligatures w14:val="standardContextual"/>
             </w:rPr>
           </w:pPr>
-          <w:hyperlink w:anchor="_Toc202380516" w:history="1">
+          <w:hyperlink w:anchor="_Toc202380872" w:history="1">
             <w:r>
               <w:rPr>
                 <w:rStyle w:val="Hipervnculo"/>
@@ -2737,7 +2737,7 @@
                 <w:noProof/>
                 <w:webHidden/>
               </w:rPr>
-              <w:instrText xml:space="preserve"> PAGEREF _Toc202380516 \h </w:instrText>
+              <w:instrText xml:space="preserve"> PAGEREF _Toc202380872 \h </w:instrText>
             </w:r>
             <w:r>
               <w:rPr>
@@ -2784,7 +2784,7 @@
               <w14:ligatures w14:val="standardContextual"/>
             </w:rPr>
           </w:pPr>
-          <w:hyperlink w:anchor="_Toc202380517" w:history="1">
+          <w:hyperlink w:anchor="_Toc202380873" w:history="1">
             <w:r>
               <w:rPr>
                 <w:rStyle w:val="Hipervnculo"/>
@@ -2870,7 +2870,7 @@
                 <w:noProof/>
                 <w:webHidden/>
               </w:rPr>
-              <w:instrText xml:space="preserve"> PAGEREF _Toc202380517 \h </w:instrText>
+              <w:instrText xml:space="preserve"> PAGEREF _Toc202380873 \h </w:instrText>
             </w:r>
             <w:r>
               <w:rPr>
@@ -2917,7 +2917,7 @@
               <w14:ligatures w14:val="standardContextual"/>
             </w:rPr>
           </w:pPr>
-          <w:hyperlink w:anchor="_Toc202380518" w:history="1">
+          <w:hyperlink w:anchor="_Toc202380874" w:history="1">
             <w:r>
               <w:rPr>
                 <w:rStyle w:val="Hipervnculo"/>
@@ -2969,7 +2969,7 @@
                 <w:noProof/>
                 <w:webHidden/>
               </w:rPr>
-              <w:instrText xml:space="preserve"> PAGEREF _Toc202380518 \h </w:instrText>
+              <w:instrText xml:space="preserve"> PAGEREF _Toc202380874 \h </w:instrText>
             </w:r>
             <w:r>
               <w:rPr>
@@ -3016,7 +3016,7 @@
               <w14:ligatures w14:val="standardContextual"/>
             </w:rPr>
           </w:pPr>
-          <w:hyperlink w:anchor="_Toc202380519" w:history="1">
+          <w:hyperlink w:anchor="_Toc202380875" w:history="1">
             <w:r>
               <w:rPr>
                 <w:rStyle w:val="Hipervnculo"/>
@@ -3068,7 +3068,7 @@
                 <w:noProof/>
                 <w:webHidden/>
               </w:rPr>
-              <w:instrText xml:space="preserve"> PAGEREF _Toc202380519 \h </w:instrText>
+              <w:instrText xml:space="preserve"> PAGEREF _Toc202380875 \h </w:instrText>
             </w:r>
             <w:r>
               <w:rPr>
@@ -3115,7 +3115,7 @@
               <w14:ligatures w14:val="standardContextual"/>
             </w:rPr>
           </w:pPr>
-          <w:hyperlink w:anchor="_Toc202380520" w:history="1">
+          <w:hyperlink w:anchor="_Toc202380876" w:history="1">
             <w:r>
               <w:rPr>
                 <w:rStyle w:val="Hipervnculo"/>
@@ -3167,7 +3167,7 @@
                 <w:noProof/>
                 <w:webHidden/>
               </w:rPr>
-              <w:instrText xml:space="preserve"> PAGEREF _Toc202380520 \h </w:instrText>
+              <w:instrText xml:space="preserve"> PAGEREF _Toc202380876 \h </w:instrText>
             </w:r>
             <w:r>
               <w:rPr>
@@ -3214,7 +3214,7 @@
               <w14:ligatures w14:val="standardContextual"/>
             </w:rPr>
           </w:pPr>
-          <w:hyperlink w:anchor="_Toc202380521" w:history="1">
+          <w:hyperlink w:anchor="_Toc202380877" w:history="1">
             <w:r>
               <w:rPr>
                 <w:rStyle w:val="Hipervnculo"/>
@@ -3266,7 +3266,7 @@
                 <w:noProof/>
                 <w:webHidden/>
               </w:rPr>
-              <w:instrText xml:space="preserve"> PAGEREF _Toc202380521 \h </w:instrText>
+              <w:instrText xml:space="preserve"> PAGEREF _Toc202380877 \h </w:instrText>
             </w:r>
             <w:r>
               <w:rPr>
@@ -3313,7 +3313,7 @@
               <w14:ligatures w14:val="standardContextual"/>
             </w:rPr>
           </w:pPr>
-          <w:hyperlink w:anchor="_Toc202380522" w:history="1">
+          <w:hyperlink w:anchor="_Toc202380878" w:history="1">
             <w:r>
               <w:rPr>
                 <w:rStyle w:val="Hipervnculo"/>
@@ -3365,7 +3365,7 @@
                 <w:noProof/>
                 <w:webHidden/>
               </w:rPr>
-              <w:instrText xml:space="preserve"> PAGEREF _Toc202380522 \h </w:instrText>
+              <w:instrText xml:space="preserve"> PAGEREF _Toc202380878 \h </w:instrText>
             </w:r>
             <w:r>
               <w:rPr>
@@ -3412,7 +3412,7 @@
               <w14:ligatures w14:val="standardContextual"/>
             </w:rPr>
           </w:pPr>
-          <w:hyperlink w:anchor="_Toc202380523" w:history="1">
+          <w:hyperlink w:anchor="_Toc202380879" w:history="1">
             <w:r>
               <w:rPr>
                 <w:rStyle w:val="Hipervnculo"/>
@@ -3464,7 +3464,7 @@
                 <w:noProof/>
                 <w:webHidden/>
               </w:rPr>
-              <w:instrText xml:space="preserve"> PAGEREF _Toc202380523 \h </w:instrText>
+              <w:instrText xml:space="preserve"> PAGEREF _Toc202380879 \h </w:instrText>
             </w:r>
             <w:r>
               <w:rPr>
@@ -3511,7 +3511,7 @@
               <w14:ligatures w14:val="standardContextual"/>
             </w:rPr>
           </w:pPr>
-          <w:hyperlink w:anchor="_Toc202380524" w:history="1">
+          <w:hyperlink w:anchor="_Toc202380880" w:history="1">
             <w:r>
               <w:rPr>
                 <w:rStyle w:val="Hipervnculo"/>
@@ -3629,7 +3629,7 @@
                 <w:noProof/>
                 <w:webHidden/>
               </w:rPr>
-              <w:instrText xml:space="preserve"> PAGEREF _Toc202380524 \h </w:instrText>
+              <w:instrText xml:space="preserve"> PAGEREF _Toc202380880 \h </w:instrText>
             </w:r>
             <w:r>
               <w:rPr>
@@ -3676,7 +3676,7 @@
               <w14:ligatures w14:val="standardContextual"/>
             </w:rPr>
           </w:pPr>
-          <w:hyperlink w:anchor="_Toc202380525" w:history="1">
+          <w:hyperlink w:anchor="_Toc202380881" w:history="1">
             <w:r>
               <w:rPr>
                 <w:rStyle w:val="Hipervnculo"/>
@@ -3728,7 +3728,7 @@
                 <w:noProof/>
                 <w:webHidden/>
               </w:rPr>
-              <w:instrText xml:space="preserve"> PAGEREF _Toc202380525 \h </w:instrText>
+              <w:instrText xml:space="preserve"> PAGEREF _Toc202380881 \h </w:instrText>
             </w:r>
             <w:r>
               <w:rPr>
@@ -3775,7 +3775,7 @@
               <w14:ligatures w14:val="standardContextual"/>
             </w:rPr>
           </w:pPr>
-          <w:hyperlink w:anchor="_Toc202380526" w:history="1">
+          <w:hyperlink w:anchor="_Toc202380882" w:history="1">
             <w:r>
               <w:rPr>
                 <w:rStyle w:val="Hipervnculo"/>
@@ -3827,7 +3827,7 @@
                 <w:noProof/>
                 <w:webHidden/>
               </w:rPr>
-              <w:instrText xml:space="preserve"> PAGEREF _Toc202380526 \h </w:instrText>
+              <w:instrText xml:space="preserve"> PAGEREF _Toc202380882 \h </w:instrText>
             </w:r>
             <w:r>
               <w:rPr>
@@ -3871,7 +3871,7 @@
               <w14:ligatures w14:val="standardContextual"/>
             </w:rPr>
           </w:pPr>
-          <w:hyperlink w:anchor="_Toc202380527" w:history="1">
+          <w:hyperlink w:anchor="_Toc202380883" w:history="1">
             <w:r>
               <w:rPr>
                 <w:rStyle w:val="Hipervnculo"/>
@@ -3923,7 +3923,7 @@
                 <w:noProof/>
                 <w:webHidden/>
               </w:rPr>
-              <w:instrText xml:space="preserve"> PAGEREF _Toc202380527 \h </w:instrText>
+              <w:instrText xml:space="preserve"> PAGEREF _Toc202380883 \h </w:instrText>
             </w:r>
             <w:r>
               <w:rPr>
@@ -3970,7 +3970,7 @@
               <w14:ligatures w14:val="standardContextual"/>
             </w:rPr>
           </w:pPr>
-          <w:hyperlink w:anchor="_Toc202380528" w:history="1">
+          <w:hyperlink w:anchor="_Toc202380884" w:history="1">
             <w:r>
               <w:rPr>
                 <w:rStyle w:val="Hipervnculo"/>
@@ -4022,7 +4022,7 @@
                 <w:noProof/>
                 <w:webHidden/>
               </w:rPr>
-              <w:instrText xml:space="preserve"> PAGEREF _Toc202380528 \h </w:instrText>
+              <w:instrText xml:space="preserve"> PAGEREF _Toc202380884 \h </w:instrText>
             </w:r>
             <w:r>
               <w:rPr>
@@ -4069,7 +4069,7 @@
               <w14:ligatures w14:val="standardContextual"/>
             </w:rPr>
           </w:pPr>
-          <w:hyperlink w:anchor="_Toc202380529" w:history="1">
+          <w:hyperlink w:anchor="_Toc202380885" w:history="1">
             <w:r>
               <w:rPr>
                 <w:rStyle w:val="Hipervnculo"/>
@@ -4121,7 +4121,7 @@
                 <w:noProof/>
                 <w:webHidden/>
               </w:rPr>
-              <w:instrText xml:space="preserve"> PAGEREF _Toc202380529 \h </w:instrText>
+              <w:instrText xml:space="preserve"> PAGEREF _Toc202380885 \h </w:instrText>
             </w:r>
             <w:r>
               <w:rPr>
@@ -4165,7 +4165,7 @@
               <w14:ligatures w14:val="standardContextual"/>
             </w:rPr>
           </w:pPr>
-          <w:hyperlink w:anchor="_Toc202380530" w:history="1">
+          <w:hyperlink w:anchor="_Toc202380886" w:history="1">
             <w:r>
               <w:rPr>
                 <w:rStyle w:val="Hipervnculo"/>
@@ -4215,7 +4215,7 @@
                 <w:noProof/>
                 <w:webHidden/>
               </w:rPr>
-              <w:instrText xml:space="preserve"> PAGEREF _Toc202380530 \h </w:instrText>
+              <w:instrText xml:space="preserve"> PAGEREF _Toc202380886 \h </w:instrText>
             </w:r>
             <w:r>
               <w:rPr>
@@ -4236,6 +4236,481 @@
                 <w:webHidden/>
               </w:rPr>
               <w:t>15</w:t>
+            </w:r>
+            <w:r>
+              <w:rPr>
+                <w:noProof/>
+                <w:webHidden/>
+              </w:rPr>
+              <w:fldChar w:fldCharType="end"/>
+            </w:r>
+          </w:hyperlink>
+        </w:p>
+        <w:p>
+          <w:pPr>
+            <w:pStyle w:val="TDC1"/>
+            <w:tabs>
+              <w:tab w:val="left" w:pos="960"/>
+            </w:tabs>
+            <w:rPr>
+              <w:rFonts w:asciiTheme="minorHAnsi" w:hAnsiTheme="minorHAnsi"/>
+              <w:noProof/>
+              <w:kern w:val="2"/>
+              <w:sz w:val="24"/>
+              <w:szCs w:val="24"/>
+              <w:lang w:eastAsia="es-ES"/>
+              <w14:ligatures w14:val="standardContextual"/>
+            </w:rPr>
+          </w:pPr>
+          <w:hyperlink w:anchor="_Toc202380887" w:history="1">
+            <w:r>
+              <w:rPr>
+                <w:rStyle w:val="Hipervnculo"/>
+                <w:b/>
+                <w:noProof/>
+              </w:rPr>
+              <w:t>4.1.</w:t>
+            </w:r>
+            <w:r>
+              <w:rPr>
+                <w:rFonts w:asciiTheme="minorHAnsi" w:hAnsiTheme="minorHAnsi"/>
+                <w:noProof/>
+                <w:kern w:val="2"/>
+                <w:sz w:val="24"/>
+                <w:szCs w:val="24"/>
+                <w:lang w:eastAsia="es-ES"/>
+                <w14:ligatures w14:val="standardContextual"/>
+              </w:rPr>
+              <w:tab/>
+            </w:r>
+            <w:r>
+              <w:rPr>
+                <w:rStyle w:val="Hipervnculo"/>
+                <w:b/>
+                <w:noProof/>
+              </w:rPr>
+              <w:t>Primera mutación</w:t>
+            </w:r>
+            <w:r>
+              <w:rPr>
+                <w:noProof/>
+                <w:webHidden/>
+              </w:rPr>
+              <w:tab/>
+            </w:r>
+            <w:r>
+              <w:rPr>
+                <w:noProof/>
+                <w:webHidden/>
+              </w:rPr>
+              <w:fldChar w:fldCharType="begin"/>
+            </w:r>
+            <w:r>
+              <w:rPr>
+                <w:noProof/>
+                <w:webHidden/>
+              </w:rPr>
+              <w:instrText xml:space="preserve"> PAGEREF _Toc202380887 \h </w:instrText>
+            </w:r>
+            <w:r>
+              <w:rPr>
+                <w:noProof/>
+                <w:webHidden/>
+              </w:rPr>
+            </w:r>
+            <w:r>
+              <w:rPr>
+                <w:noProof/>
+                <w:webHidden/>
+              </w:rPr>
+              <w:fldChar w:fldCharType="separate"/>
+            </w:r>
+            <w:r>
+              <w:rPr>
+                <w:noProof/>
+                <w:webHidden/>
+              </w:rPr>
+              <w:t>15</w:t>
+            </w:r>
+            <w:r>
+              <w:rPr>
+                <w:noProof/>
+                <w:webHidden/>
+              </w:rPr>
+              <w:fldChar w:fldCharType="end"/>
+            </w:r>
+          </w:hyperlink>
+        </w:p>
+        <w:p>
+          <w:pPr>
+            <w:pStyle w:val="TDC1"/>
+            <w:tabs>
+              <w:tab w:val="left" w:pos="960"/>
+            </w:tabs>
+            <w:rPr>
+              <w:rFonts w:asciiTheme="minorHAnsi" w:hAnsiTheme="minorHAnsi"/>
+              <w:noProof/>
+              <w:kern w:val="2"/>
+              <w:sz w:val="24"/>
+              <w:szCs w:val="24"/>
+              <w:lang w:eastAsia="es-ES"/>
+              <w14:ligatures w14:val="standardContextual"/>
+            </w:rPr>
+          </w:pPr>
+          <w:hyperlink w:anchor="_Toc202380888" w:history="1">
+            <w:r>
+              <w:rPr>
+                <w:rStyle w:val="Hipervnculo"/>
+                <w:b/>
+                <w:noProof/>
+              </w:rPr>
+              <w:t>4.2.</w:t>
+            </w:r>
+            <w:r>
+              <w:rPr>
+                <w:rFonts w:asciiTheme="minorHAnsi" w:hAnsiTheme="minorHAnsi"/>
+                <w:noProof/>
+                <w:kern w:val="2"/>
+                <w:sz w:val="24"/>
+                <w:szCs w:val="24"/>
+                <w:lang w:eastAsia="es-ES"/>
+                <w14:ligatures w14:val="standardContextual"/>
+              </w:rPr>
+              <w:tab/>
+            </w:r>
+            <w:r>
+              <w:rPr>
+                <w:rStyle w:val="Hipervnculo"/>
+                <w:b/>
+                <w:noProof/>
+              </w:rPr>
+              <w:t>Segunda Mutación</w:t>
+            </w:r>
+            <w:r>
+              <w:rPr>
+                <w:noProof/>
+                <w:webHidden/>
+              </w:rPr>
+              <w:tab/>
+            </w:r>
+            <w:r>
+              <w:rPr>
+                <w:noProof/>
+                <w:webHidden/>
+              </w:rPr>
+              <w:fldChar w:fldCharType="begin"/>
+            </w:r>
+            <w:r>
+              <w:rPr>
+                <w:noProof/>
+                <w:webHidden/>
+              </w:rPr>
+              <w:instrText xml:space="preserve"> PAGEREF _Toc202380888 \h </w:instrText>
+            </w:r>
+            <w:r>
+              <w:rPr>
+                <w:noProof/>
+                <w:webHidden/>
+              </w:rPr>
+            </w:r>
+            <w:r>
+              <w:rPr>
+                <w:noProof/>
+                <w:webHidden/>
+              </w:rPr>
+              <w:fldChar w:fldCharType="separate"/>
+            </w:r>
+            <w:r>
+              <w:rPr>
+                <w:noProof/>
+                <w:webHidden/>
+              </w:rPr>
+              <w:t>16</w:t>
+            </w:r>
+            <w:r>
+              <w:rPr>
+                <w:noProof/>
+                <w:webHidden/>
+              </w:rPr>
+              <w:fldChar w:fldCharType="end"/>
+            </w:r>
+          </w:hyperlink>
+        </w:p>
+        <w:p>
+          <w:pPr>
+            <w:pStyle w:val="TDC1"/>
+            <w:tabs>
+              <w:tab w:val="left" w:pos="960"/>
+            </w:tabs>
+            <w:rPr>
+              <w:rFonts w:asciiTheme="minorHAnsi" w:hAnsiTheme="minorHAnsi"/>
+              <w:noProof/>
+              <w:kern w:val="2"/>
+              <w:sz w:val="24"/>
+              <w:szCs w:val="24"/>
+              <w:lang w:eastAsia="es-ES"/>
+              <w14:ligatures w14:val="standardContextual"/>
+            </w:rPr>
+          </w:pPr>
+          <w:hyperlink w:anchor="_Toc202380889" w:history="1">
+            <w:r>
+              <w:rPr>
+                <w:rStyle w:val="Hipervnculo"/>
+                <w:b/>
+                <w:noProof/>
+              </w:rPr>
+              <w:t>4.3.</w:t>
+            </w:r>
+            <w:r>
+              <w:rPr>
+                <w:rFonts w:asciiTheme="minorHAnsi" w:hAnsiTheme="minorHAnsi"/>
+                <w:noProof/>
+                <w:kern w:val="2"/>
+                <w:sz w:val="24"/>
+                <w:szCs w:val="24"/>
+                <w:lang w:eastAsia="es-ES"/>
+                <w14:ligatures w14:val="standardContextual"/>
+              </w:rPr>
+              <w:tab/>
+            </w:r>
+            <w:r>
+              <w:rPr>
+                <w:rStyle w:val="Hipervnculo"/>
+                <w:b/>
+                <w:noProof/>
+              </w:rPr>
+              <w:t>Tercera Mutación</w:t>
+            </w:r>
+            <w:r>
+              <w:rPr>
+                <w:noProof/>
+                <w:webHidden/>
+              </w:rPr>
+              <w:tab/>
+            </w:r>
+            <w:r>
+              <w:rPr>
+                <w:noProof/>
+                <w:webHidden/>
+              </w:rPr>
+              <w:fldChar w:fldCharType="begin"/>
+            </w:r>
+            <w:r>
+              <w:rPr>
+                <w:noProof/>
+                <w:webHidden/>
+              </w:rPr>
+              <w:instrText xml:space="preserve"> PAGEREF _Toc202380889 \h </w:instrText>
+            </w:r>
+            <w:r>
+              <w:rPr>
+                <w:noProof/>
+                <w:webHidden/>
+              </w:rPr>
+            </w:r>
+            <w:r>
+              <w:rPr>
+                <w:noProof/>
+                <w:webHidden/>
+              </w:rPr>
+              <w:fldChar w:fldCharType="separate"/>
+            </w:r>
+            <w:r>
+              <w:rPr>
+                <w:noProof/>
+                <w:webHidden/>
+              </w:rPr>
+              <w:t>16</w:t>
+            </w:r>
+            <w:r>
+              <w:rPr>
+                <w:noProof/>
+                <w:webHidden/>
+              </w:rPr>
+              <w:fldChar w:fldCharType="end"/>
+            </w:r>
+          </w:hyperlink>
+        </w:p>
+        <w:p>
+          <w:pPr>
+            <w:pStyle w:val="TDC1"/>
+            <w:tabs>
+              <w:tab w:val="left" w:pos="960"/>
+            </w:tabs>
+            <w:rPr>
+              <w:rFonts w:asciiTheme="minorHAnsi" w:hAnsiTheme="minorHAnsi"/>
+              <w:noProof/>
+              <w:kern w:val="2"/>
+              <w:sz w:val="24"/>
+              <w:szCs w:val="24"/>
+              <w:lang w:eastAsia="es-ES"/>
+              <w14:ligatures w14:val="standardContextual"/>
+            </w:rPr>
+          </w:pPr>
+          <w:hyperlink w:anchor="_Toc202380890" w:history="1">
+            <w:r>
+              <w:rPr>
+                <w:rStyle w:val="Hipervnculo"/>
+                <w:b/>
+                <w:noProof/>
+              </w:rPr>
+              <w:t>4.4.</w:t>
+            </w:r>
+            <w:r>
+              <w:rPr>
+                <w:rFonts w:asciiTheme="minorHAnsi" w:hAnsiTheme="minorHAnsi"/>
+                <w:noProof/>
+                <w:kern w:val="2"/>
+                <w:sz w:val="24"/>
+                <w:szCs w:val="24"/>
+                <w:lang w:eastAsia="es-ES"/>
+                <w14:ligatures w14:val="standardContextual"/>
+              </w:rPr>
+              <w:tab/>
+            </w:r>
+            <w:r>
+              <w:rPr>
+                <w:rStyle w:val="Hipervnculo"/>
+                <w:b/>
+                <w:noProof/>
+              </w:rPr>
+              <w:t>Cuarta Mutación</w:t>
+            </w:r>
+            <w:r>
+              <w:rPr>
+                <w:noProof/>
+                <w:webHidden/>
+              </w:rPr>
+              <w:tab/>
+            </w:r>
+            <w:r>
+              <w:rPr>
+                <w:noProof/>
+                <w:webHidden/>
+              </w:rPr>
+              <w:fldChar w:fldCharType="begin"/>
+            </w:r>
+            <w:r>
+              <w:rPr>
+                <w:noProof/>
+                <w:webHidden/>
+              </w:rPr>
+              <w:instrText xml:space="preserve"> PAGEREF _Toc202380890 \h </w:instrText>
+            </w:r>
+            <w:r>
+              <w:rPr>
+                <w:noProof/>
+                <w:webHidden/>
+              </w:rPr>
+            </w:r>
+            <w:r>
+              <w:rPr>
+                <w:noProof/>
+                <w:webHidden/>
+              </w:rPr>
+              <w:fldChar w:fldCharType="separate"/>
+            </w:r>
+            <w:r>
+              <w:rPr>
+                <w:noProof/>
+                <w:webHidden/>
+              </w:rPr>
+              <w:t>17</w:t>
+            </w:r>
+            <w:r>
+              <w:rPr>
+                <w:noProof/>
+                <w:webHidden/>
+              </w:rPr>
+              <w:fldChar w:fldCharType="end"/>
+            </w:r>
+          </w:hyperlink>
+        </w:p>
+        <w:p>
+          <w:pPr>
+            <w:pStyle w:val="TDC1"/>
+            <w:tabs>
+              <w:tab w:val="left" w:pos="960"/>
+            </w:tabs>
+            <w:rPr>
+              <w:rFonts w:asciiTheme="minorHAnsi" w:hAnsiTheme="minorHAnsi"/>
+              <w:noProof/>
+              <w:kern w:val="2"/>
+              <w:sz w:val="24"/>
+              <w:szCs w:val="24"/>
+              <w:lang w:eastAsia="es-ES"/>
+              <w14:ligatures w14:val="standardContextual"/>
+            </w:rPr>
+          </w:pPr>
+          <w:hyperlink w:anchor="_Toc202380891" w:history="1">
+            <w:r>
+              <w:rPr>
+                <w:rStyle w:val="Hipervnculo"/>
+                <w:b/>
+                <w:noProof/>
+              </w:rPr>
+              <w:t>4.5.</w:t>
+            </w:r>
+            <w:r>
+              <w:rPr>
+                <w:rFonts w:asciiTheme="minorHAnsi" w:hAnsiTheme="minorHAnsi"/>
+                <w:noProof/>
+                <w:kern w:val="2"/>
+                <w:sz w:val="24"/>
+                <w:szCs w:val="24"/>
+                <w:lang w:eastAsia="es-ES"/>
+                <w14:ligatures w14:val="standardContextual"/>
+              </w:rPr>
+              <w:tab/>
+            </w:r>
+            <w:r>
+              <w:rPr>
+                <w:rStyle w:val="Hipervnculo"/>
+                <w:b/>
+                <w:noProof/>
+              </w:rPr>
+              <w:t>Quinta Mutación</w:t>
+            </w:r>
+            <w:r>
+              <w:rPr>
+                <w:noProof/>
+                <w:webHidden/>
+              </w:rPr>
+              <w:tab/>
+            </w:r>
+            <w:r>
+              <w:rPr>
+                <w:noProof/>
+                <w:webHidden/>
+              </w:rPr>
+              <w:fldChar w:fldCharType="begin"/>
+            </w:r>
+            <w:r>
+              <w:rPr>
+                <w:noProof/>
+                <w:webHidden/>
+              </w:rPr>
+              <w:instrText xml:space="preserve"> PAGEREF _Toc202380891 \h </w:instrText>
+            </w:r>
+            <w:r>
+              <w:rPr>
+                <w:noProof/>
+                <w:webHidden/>
+              </w:rPr>
+            </w:r>
+            <w:r>
+              <w:rPr>
+                <w:noProof/>
+                <w:webHidden/>
+              </w:rPr>
+              <w:fldChar w:fldCharType="separate"/>
+            </w:r>
+            <w:r>
+              <w:rPr>
+                <w:noProof/>
+                <w:webHidden/>
+              </w:rPr>
+              <w:t>17</w:t>
             </w:r>
             <w:r>
               <w:rPr>
@@ -4259,7 +4734,7 @@
               <w14:ligatures w14:val="standardContextual"/>
             </w:rPr>
           </w:pPr>
-          <w:hyperlink w:anchor="_Toc202380531" w:history="1">
+          <w:hyperlink w:anchor="_Toc202380892" w:history="1">
             <w:r>
               <w:rPr>
                 <w:rStyle w:val="Hipervnculo"/>
@@ -4309,7 +4784,7 @@
                 <w:noProof/>
                 <w:webHidden/>
               </w:rPr>
-              <w:instrText xml:space="preserve"> PAGEREF _Toc202380531 \h </w:instrText>
+              <w:instrText xml:space="preserve"> PAGEREF _Toc202380892 \h </w:instrText>
             </w:r>
             <w:r>
               <w:rPr>
@@ -4329,7 +4804,7 @@
                 <w:noProof/>
                 <w:webHidden/>
               </w:rPr>
-              <w:t>17</w:t>
+              <w:t>18</w:t>
             </w:r>
             <w:r>
               <w:rPr>
@@ -4353,7 +4828,7 @@
               <w14:ligatures w14:val="standardContextual"/>
             </w:rPr>
           </w:pPr>
-          <w:hyperlink w:anchor="_Toc202380532" w:history="1">
+          <w:hyperlink w:anchor="_Toc202380893" w:history="1">
             <w:r>
               <w:rPr>
                 <w:rStyle w:val="Hipervnculo"/>
@@ -4382,7 +4857,7 @@
                 <w:noProof/>
                 <w:webHidden/>
               </w:rPr>
-              <w:instrText xml:space="preserve"> PAGEREF _Toc202380532 \h </w:instrText>
+              <w:instrText xml:space="preserve"> PAGEREF _Toc202380893 \h </w:instrText>
             </w:r>
             <w:r>
               <w:rPr>
@@ -4482,14 +4957,13 @@
           <w:szCs w:val="24"/>
         </w:rPr>
       </w:pPr>
-      <w:bookmarkStart w:id="0" w:name="_Toc202380506"/>
+      <w:bookmarkStart w:id="0" w:name="_Toc202380862"/>
       <w:r>
         <w:rPr>
           <w:rFonts w:ascii="Arial Narrow" w:hAnsi="Arial Narrow"/>
           <w:b/>
           <w:szCs w:val="24"/>
         </w:rPr>
-        <w:lastRenderedPageBreak/>
         <w:t>Resumen ejecutivo</w:t>
       </w:r>
       <w:bookmarkEnd w:id="0"/>
@@ -4521,7 +4995,7 @@
           <w:bCs/>
         </w:rPr>
       </w:pPr>
-      <w:bookmarkStart w:id="1" w:name="_Toc202380507"/>
+      <w:bookmarkStart w:id="1" w:name="_Toc202380863"/>
       <w:r>
         <w:rPr>
           <w:rFonts w:ascii="Arial Narrow" w:hAnsi="Arial Narrow"/>
@@ -4629,7 +5103,7 @@
           <w:szCs w:val="24"/>
         </w:rPr>
       </w:pPr>
-      <w:bookmarkStart w:id="2" w:name="_Toc202380508"/>
+      <w:bookmarkStart w:id="2" w:name="_Toc202380864"/>
       <w:r>
         <w:rPr>
           <w:b/>
@@ -4655,7 +5129,7 @@
           <w:szCs w:val="24"/>
         </w:rPr>
       </w:pPr>
-      <w:bookmarkStart w:id="3" w:name="_Toc202380509"/>
+      <w:bookmarkStart w:id="3" w:name="_Toc202380865"/>
       <w:proofErr w:type="spellStart"/>
       <w:r>
         <w:rPr>
@@ -4706,7 +5180,7 @@
           <w:bCs/>
         </w:rPr>
       </w:pPr>
-      <w:bookmarkStart w:id="4" w:name="_Toc202380510"/>
+      <w:bookmarkStart w:id="4" w:name="_Toc202380866"/>
       <w:r>
         <w:rPr>
           <w:b/>
@@ -4854,7 +5328,7 @@
           <w:bCs/>
         </w:rPr>
       </w:pPr>
-      <w:bookmarkStart w:id="5" w:name="_Toc202380511"/>
+      <w:bookmarkStart w:id="5" w:name="_Toc202380867"/>
       <w:proofErr w:type="spellStart"/>
       <w:r>
         <w:rPr>
@@ -5098,7 +5572,8 @@
           <w:bCs/>
         </w:rPr>
       </w:pPr>
-      <w:bookmarkStart w:id="6" w:name="_Toc202380512"/>
+      <w:bookmarkStart w:id="6" w:name="_Toc202380868"/>
+      <w:proofErr w:type="gramStart"/>
       <w:r>
         <w:rPr>
           <w:rFonts w:ascii="Arial Narrow" w:hAnsi="Arial Narrow"/>
@@ -5108,6 +5583,7 @@
         <w:t>Show</w:t>
       </w:r>
       <w:bookmarkEnd w:id="6"/>
+      <w:proofErr w:type="gramEnd"/>
     </w:p>
     <w:p>
       <w:pPr>
@@ -5155,7 +5631,15 @@
         <w:ind w:firstLine="0"/>
       </w:pPr>
       <w:r>
-        <w:t xml:space="preserve">En lo que respecta a las pruebas de hacking, intentamos acceder a los detalles de una reserva utilizando un rol distinto, en este caso manager, y posteriormente intentamos acceder a una reserva que pertenecía a otro </w:t>
+        <w:t xml:space="preserve">En lo que respecta a las pruebas de hacking, intentamos acceder a los detalles de una reserva utilizando un rol distinto, en este caso </w:t>
+      </w:r>
+      <w:proofErr w:type="gramStart"/>
+      <w:r>
+        <w:t>manager</w:t>
+      </w:r>
+      <w:proofErr w:type="gramEnd"/>
+      <w:r>
+        <w:t xml:space="preserve">, y posteriormente intentamos acceder a una reserva que pertenecía a otro </w:t>
       </w:r>
       <w:proofErr w:type="spellStart"/>
       <w:r>
@@ -5219,7 +5703,7 @@
           <w:bCs/>
         </w:rPr>
       </w:pPr>
-      <w:bookmarkStart w:id="7" w:name="_Toc202380513"/>
+      <w:bookmarkStart w:id="7" w:name="_Toc202380869"/>
       <w:proofErr w:type="spellStart"/>
       <w:r>
         <w:rPr>
@@ -5290,7 +5774,15 @@
         <w:t>á</w:t>
       </w:r>
       <w:r>
-        <w:t xml:space="preserve">s tarde tras rellenar todos los campos con valores que pasan los test hemos ido probando todos los fallos distintos posibles que podían darse para cada atributo. Tras probar todos los casos negativos posibles, nos hemos limitado a crear </w:t>
+        <w:t xml:space="preserve">s tarde tras rellenar todos los campos con valores que pasan </w:t>
+      </w:r>
+      <w:proofErr w:type="gramStart"/>
+      <w:r>
+        <w:t>los test</w:t>
+      </w:r>
+      <w:proofErr w:type="gramEnd"/>
+      <w:r>
+        <w:t xml:space="preserve"> hemos ido probando todos los fallos distintos posibles que podían darse para cada atributo. Tras probar todos los casos negativos posibles, nos hemos limitado a crear </w:t>
       </w:r>
       <w:proofErr w:type="spellStart"/>
       <w:r>
@@ -5341,9 +5833,11 @@
       <w:r>
         <w:t xml:space="preserve">(anónimo y </w:t>
       </w:r>
+      <w:proofErr w:type="gramStart"/>
       <w:r>
         <w:t>manager</w:t>
       </w:r>
+      <w:proofErr w:type="gramEnd"/>
       <w:r>
         <w:t>), comprobando que no dejaba acceder.</w:t>
       </w:r>
@@ -5407,7 +5901,7 @@
           <w:bCs/>
         </w:rPr>
       </w:pPr>
-      <w:bookmarkStart w:id="8" w:name="_Toc202380514"/>
+      <w:bookmarkStart w:id="8" w:name="_Toc202380870"/>
       <w:proofErr w:type="spellStart"/>
       <w:r>
         <w:rPr>
@@ -5597,7 +6091,7 @@
           <w:bCs/>
         </w:rPr>
       </w:pPr>
-      <w:bookmarkStart w:id="9" w:name="_Toc202380515"/>
+      <w:bookmarkStart w:id="9" w:name="_Toc202380871"/>
       <w:proofErr w:type="spellStart"/>
       <w:r>
         <w:rPr>
@@ -5790,7 +6284,7 @@
           <w:bCs/>
         </w:rPr>
       </w:pPr>
-      <w:bookmarkStart w:id="10" w:name="_Toc202380516"/>
+      <w:bookmarkStart w:id="10" w:name="_Toc202380872"/>
       <w:proofErr w:type="spellStart"/>
       <w:r>
         <w:rPr>
@@ -6016,7 +6510,7 @@
           <w:bCs/>
         </w:rPr>
       </w:pPr>
-      <w:bookmarkStart w:id="11" w:name="_Toc202380517"/>
+      <w:bookmarkStart w:id="11" w:name="_Toc202380873"/>
       <w:r>
         <w:rPr>
           <w:rFonts w:ascii="Arial Narrow" w:hAnsi="Arial Narrow"/>
@@ -6142,7 +6636,7 @@
           <w:bCs/>
         </w:rPr>
       </w:pPr>
-      <w:bookmarkStart w:id="12" w:name="_Toc202380518"/>
+      <w:bookmarkStart w:id="12" w:name="_Toc202380874"/>
       <w:proofErr w:type="spellStart"/>
       <w:r>
         <w:rPr>
@@ -6322,7 +6816,8 @@
           <w:bCs/>
         </w:rPr>
       </w:pPr>
-      <w:bookmarkStart w:id="13" w:name="_Toc202380519"/>
+      <w:bookmarkStart w:id="13" w:name="_Toc202380875"/>
+      <w:proofErr w:type="gramStart"/>
       <w:r>
         <w:rPr>
           <w:rFonts w:ascii="Arial Narrow" w:hAnsi="Arial Narrow"/>
@@ -6333,6 +6828,7 @@
         <w:t>Show</w:t>
       </w:r>
       <w:bookmarkEnd w:id="13"/>
+      <w:proofErr w:type="gramEnd"/>
     </w:p>
     <w:p>
       <w:pPr>
@@ -6526,7 +7022,7 @@
           <w:bCs/>
         </w:rPr>
       </w:pPr>
-      <w:bookmarkStart w:id="14" w:name="_Toc202380520"/>
+      <w:bookmarkStart w:id="14" w:name="_Toc202380876"/>
       <w:proofErr w:type="spellStart"/>
       <w:r>
         <w:rPr>
@@ -6660,7 +7156,7 @@
           <w:bCs/>
         </w:rPr>
       </w:pPr>
-      <w:bookmarkStart w:id="15" w:name="_Toc202380521"/>
+      <w:bookmarkStart w:id="15" w:name="_Toc202380877"/>
       <w:proofErr w:type="spellStart"/>
       <w:r>
         <w:rPr>
@@ -6799,7 +7295,7 @@
           <w:bCs/>
         </w:rPr>
       </w:pPr>
-      <w:bookmarkStart w:id="16" w:name="_Toc202380522"/>
+      <w:bookmarkStart w:id="16" w:name="_Toc202380878"/>
       <w:proofErr w:type="spellStart"/>
       <w:r>
         <w:rPr>
@@ -6954,7 +7450,7 @@
           <w:bCs/>
         </w:rPr>
       </w:pPr>
-      <w:bookmarkStart w:id="17" w:name="_Toc202380523"/>
+      <w:bookmarkStart w:id="17" w:name="_Toc202380879"/>
       <w:proofErr w:type="spellStart"/>
       <w:r>
         <w:rPr>
@@ -7092,7 +7588,7 @@
           <w:bCs/>
         </w:rPr>
       </w:pPr>
-      <w:bookmarkStart w:id="18" w:name="_Toc202380524"/>
+      <w:bookmarkStart w:id="18" w:name="_Toc202380880"/>
       <w:r>
         <w:rPr>
           <w:rFonts w:ascii="Arial Narrow" w:hAnsi="Arial Narrow"/>
@@ -7269,7 +7765,7 @@
           <w:bCs/>
         </w:rPr>
       </w:pPr>
-      <w:bookmarkStart w:id="19" w:name="_Toc202380525"/>
+      <w:bookmarkStart w:id="19" w:name="_Toc202380881"/>
       <w:proofErr w:type="spellStart"/>
       <w:r>
         <w:rPr>
@@ -7490,7 +7986,7 @@
           <w:bCs/>
         </w:rPr>
       </w:pPr>
-      <w:bookmarkStart w:id="20" w:name="_Toc202380526"/>
+      <w:bookmarkStart w:id="20" w:name="_Toc202380882"/>
       <w:proofErr w:type="spellStart"/>
       <w:r>
         <w:rPr>
@@ -7671,7 +8167,7 @@
           <w:szCs w:val="24"/>
         </w:rPr>
       </w:pPr>
-      <w:bookmarkStart w:id="21" w:name="_Toc202380527"/>
+      <w:bookmarkStart w:id="21" w:name="_Toc202380883"/>
       <w:proofErr w:type="spellStart"/>
       <w:r>
         <w:rPr>
@@ -7725,7 +8221,7 @@
           <w:bCs/>
         </w:rPr>
       </w:pPr>
-      <w:bookmarkStart w:id="22" w:name="_Toc202380528"/>
+      <w:bookmarkStart w:id="22" w:name="_Toc202380884"/>
       <w:r>
         <w:rPr>
           <w:rFonts w:ascii="Arial Narrow" w:hAnsi="Arial Narrow"/>
@@ -8048,7 +8544,7 @@
           <w:bCs/>
         </w:rPr>
       </w:pPr>
-      <w:bookmarkStart w:id="23" w:name="_Toc202380529"/>
+      <w:bookmarkStart w:id="23" w:name="_Toc202380885"/>
       <w:r>
         <w:rPr>
           <w:rFonts w:ascii="Arial Narrow" w:hAnsi="Arial Narrow"/>
@@ -8534,7 +9030,7 @@
           <w:szCs w:val="24"/>
         </w:rPr>
       </w:pPr>
-      <w:bookmarkStart w:id="24" w:name="_Toc202380530"/>
+      <w:bookmarkStart w:id="24" w:name="_Toc202380886"/>
       <w:r>
         <w:rPr>
           <w:rFonts w:ascii="Arial Narrow" w:hAnsi="Arial Narrow"/>
@@ -8560,6 +9056,7 @@
           <w:szCs w:val="24"/>
         </w:rPr>
       </w:pPr>
+      <w:bookmarkStart w:id="25" w:name="_Toc202380887"/>
       <w:r>
         <w:rPr>
           <w:b/>
@@ -8581,6 +9078,7 @@
         </w:rPr>
         <w:t>n</w:t>
       </w:r>
+      <w:bookmarkEnd w:id="25"/>
     </w:p>
     <w:p>
       <w:pPr>
@@ -8683,13 +9181,47 @@
       </w:r>
       <w:proofErr w:type="spellEnd"/>
       <w:r>
-        <w:t xml:space="preserve"> &amp;&amp; super.getRequest().getPrincipal().hasRealm(booking.getCustomer()) &amp;&amp; </w:t>
+        <w:t xml:space="preserve"> &amp;&amp; </w:t>
+      </w:r>
+      <w:proofErr w:type="gramStart"/>
+      <w:r>
+        <w:t>super.getRequest</w:t>
+      </w:r>
+      <w:proofErr w:type="gramEnd"/>
+      <w:r>
+        <w:t>(</w:t>
+      </w:r>
+      <w:proofErr w:type="gramStart"/>
+      <w:r>
+        <w:t>).getPrincipal</w:t>
+      </w:r>
+      <w:proofErr w:type="gramEnd"/>
+      <w:r>
+        <w:t>(</w:t>
+      </w:r>
+      <w:proofErr w:type="gramStart"/>
+      <w:r>
+        <w:t>).hasRealm</w:t>
+      </w:r>
+      <w:proofErr w:type="gramEnd"/>
+      <w:r>
+        <w:t>(</w:t>
+      </w:r>
+      <w:proofErr w:type="gramStart"/>
+      <w:r>
+        <w:t>booking.getCustomer</w:t>
+      </w:r>
+      <w:proofErr w:type="gramEnd"/>
+      <w:r>
+        <w:t xml:space="preserve">()) &amp;&amp; </w:t>
       </w:r>
       <w:proofErr w:type="spellStart"/>
+      <w:proofErr w:type="gramStart"/>
       <w:r>
         <w:t>booking.isDraftMode</w:t>
       </w:r>
       <w:proofErr w:type="spellEnd"/>
+      <w:proofErr w:type="gramEnd"/>
       <w:r>
         <w:t>();</w:t>
       </w:r>
@@ -8734,15 +9266,28 @@
       </w:r>
       <w:proofErr w:type="spellEnd"/>
       <w:r>
-        <w:t xml:space="preserve"> status = </w:t>
+        <w:t xml:space="preserve"> </w:t>
+      </w:r>
+      <w:proofErr w:type="gramStart"/>
+      <w:r>
+        <w:t>status</w:t>
+      </w:r>
+      <w:proofErr w:type="gramEnd"/>
+      <w:r>
+        <w:t xml:space="preserve"> = </w:t>
       </w:r>
       <w:proofErr w:type="spellStart"/>
+      <w:proofErr w:type="gramStart"/>
       <w:r>
         <w:t>booking</w:t>
       </w:r>
       <w:proofErr w:type="spellEnd"/>
       <w:r>
-        <w:t xml:space="preserve"> != </w:t>
+        <w:t xml:space="preserve"> !</w:t>
+      </w:r>
+      <w:proofErr w:type="gramEnd"/>
+      <w:r>
+        <w:t xml:space="preserve">= </w:t>
       </w:r>
       <w:proofErr w:type="spellStart"/>
       <w:r>
@@ -8750,13 +9295,47 @@
       </w:r>
       <w:proofErr w:type="spellEnd"/>
       <w:r>
-        <w:t xml:space="preserve"> &amp;&amp; super.getRequest().getPrincipal().hasRealm(booking.getCustomer()) || </w:t>
+        <w:t xml:space="preserve"> &amp;&amp; </w:t>
+      </w:r>
+      <w:proofErr w:type="gramStart"/>
+      <w:r>
+        <w:t>super.getRequest</w:t>
+      </w:r>
+      <w:proofErr w:type="gramEnd"/>
+      <w:r>
+        <w:t>(</w:t>
+      </w:r>
+      <w:proofErr w:type="gramStart"/>
+      <w:r>
+        <w:t>).getPrincipal</w:t>
+      </w:r>
+      <w:proofErr w:type="gramEnd"/>
+      <w:r>
+        <w:t>(</w:t>
+      </w:r>
+      <w:proofErr w:type="gramStart"/>
+      <w:r>
+        <w:t>).hasRealm</w:t>
+      </w:r>
+      <w:proofErr w:type="gramEnd"/>
+      <w:r>
+        <w:t>(</w:t>
+      </w:r>
+      <w:proofErr w:type="gramStart"/>
+      <w:r>
+        <w:t>booking.getCustomer</w:t>
+      </w:r>
+      <w:proofErr w:type="gramEnd"/>
+      <w:r>
+        <w:t xml:space="preserve">()) || </w:t>
       </w:r>
       <w:proofErr w:type="spellStart"/>
+      <w:proofErr w:type="gramStart"/>
       <w:r>
         <w:t>booking.isDraftMode</w:t>
       </w:r>
       <w:proofErr w:type="spellEnd"/>
+      <w:proofErr w:type="gramEnd"/>
       <w:r>
         <w:t>();</w:t>
       </w:r>
@@ -8790,6 +9369,7 @@
         <w:t xml:space="preserve">Podemos comprobar que el fallo se detecta en </w:t>
       </w:r>
       <w:proofErr w:type="spellStart"/>
+      <w:proofErr w:type="gramStart"/>
       <w:r>
         <w:t>el</w:t>
       </w:r>
@@ -8813,6 +9393,7 @@
         <w:t>hack</w:t>
       </w:r>
       <w:proofErr w:type="spellEnd"/>
+      <w:proofErr w:type="gramEnd"/>
       <w:r>
         <w:br/>
       </w:r>
@@ -8875,6 +9456,7 @@
           <w:szCs w:val="24"/>
         </w:rPr>
       </w:pPr>
+      <w:bookmarkStart w:id="26" w:name="_Toc202380888"/>
       <w:r>
         <w:rPr>
           <w:b/>
@@ -8887,7 +9469,15 @@
           <w:b/>
           <w:szCs w:val="24"/>
         </w:rPr>
-        <w:t xml:space="preserve">utación </w:t>
+        <w:t>utación</w:t>
+      </w:r>
+      <w:bookmarkEnd w:id="26"/>
+      <w:r>
+        <w:rPr>
+          <w:b/>
+          <w:szCs w:val="24"/>
+        </w:rPr>
+        <w:t xml:space="preserve"> </w:t>
       </w:r>
     </w:p>
     <w:p>
@@ -8916,7 +9506,15 @@
         <w:t xml:space="preserve"> en </w:t>
       </w:r>
       <w:r>
-        <w:t>la línea donde se compara el ID del cliente de la reserva con el ID del cliente autenticado, cambiaremos el operador de igualdad (==) por el operador de desigualdad (!=)</w:t>
+        <w:t xml:space="preserve">la línea donde se compara el ID del cliente de la reserva con el ID del cliente autenticado, cambiaremos el operador de igualdad (==) por el operador de desigualdad </w:t>
+      </w:r>
+      <w:proofErr w:type="gramStart"/>
+      <w:r>
+        <w:t>(!=</w:t>
+      </w:r>
+      <w:proofErr w:type="gramEnd"/>
+      <w:r>
+        <w:t>)</w:t>
       </w:r>
       <w:r>
         <w:t>.</w:t>
@@ -8953,22 +9551,42 @@
         <w:ind w:firstLine="0"/>
         <w:jc w:val="left"/>
       </w:pPr>
-      <w:r>
-        <w:t xml:space="preserve">status = status &amp;&amp; </w:t>
+      <w:proofErr w:type="gramStart"/>
+      <w:r>
+        <w:t>status</w:t>
+      </w:r>
+      <w:proofErr w:type="gramEnd"/>
+      <w:r>
+        <w:t xml:space="preserve"> = </w:t>
+      </w:r>
+      <w:proofErr w:type="gramStart"/>
+      <w:r>
+        <w:t>status</w:t>
+      </w:r>
+      <w:proofErr w:type="gramEnd"/>
+      <w:r>
+        <w:t xml:space="preserve"> &amp;&amp; </w:t>
       </w:r>
       <w:proofErr w:type="spellStart"/>
+      <w:proofErr w:type="gramStart"/>
       <w:r>
         <w:t>booking.getCustomer</w:t>
       </w:r>
       <w:proofErr w:type="spellEnd"/>
-      <w:r>
-        <w:t>().</w:t>
+      <w:proofErr w:type="gramEnd"/>
+      <w:r>
+        <w:t>(</w:t>
+      </w:r>
+      <w:proofErr w:type="gramStart"/>
+      <w:r>
+        <w:t>).</w:t>
       </w:r>
       <w:proofErr w:type="spellStart"/>
       <w:r>
         <w:t>getId</w:t>
       </w:r>
       <w:proofErr w:type="spellEnd"/>
+      <w:proofErr w:type="gramEnd"/>
       <w:r>
         <w:t xml:space="preserve">() == </w:t>
       </w:r>
@@ -8981,10 +9599,12 @@
         <w:t xml:space="preserve"> &amp;&amp; </w:t>
       </w:r>
       <w:proofErr w:type="spellStart"/>
+      <w:proofErr w:type="gramStart"/>
       <w:r>
         <w:t>booking.isDraftMode</w:t>
       </w:r>
       <w:proofErr w:type="spellEnd"/>
+      <w:proofErr w:type="gramEnd"/>
       <w:r>
         <w:t>();</w:t>
       </w:r>
@@ -9013,24 +9633,52 @@
       <w:pPr>
         <w:ind w:firstLine="0"/>
       </w:pPr>
-      <w:r>
-        <w:t xml:space="preserve">status = status &amp;&amp; </w:t>
+      <w:proofErr w:type="gramStart"/>
+      <w:r>
+        <w:t>status</w:t>
+      </w:r>
+      <w:proofErr w:type="gramEnd"/>
+      <w:r>
+        <w:t xml:space="preserve"> = </w:t>
+      </w:r>
+      <w:proofErr w:type="gramStart"/>
+      <w:r>
+        <w:t>status</w:t>
+      </w:r>
+      <w:proofErr w:type="gramEnd"/>
+      <w:r>
+        <w:t xml:space="preserve"> &amp;&amp; </w:t>
       </w:r>
       <w:proofErr w:type="spellStart"/>
+      <w:proofErr w:type="gramStart"/>
       <w:r>
         <w:t>booking.getCustomer</w:t>
       </w:r>
       <w:proofErr w:type="spellEnd"/>
-      <w:r>
-        <w:t>().</w:t>
+      <w:proofErr w:type="gramEnd"/>
+      <w:r>
+        <w:t>(</w:t>
+      </w:r>
+      <w:proofErr w:type="gramStart"/>
+      <w:r>
+        <w:t>).</w:t>
       </w:r>
       <w:proofErr w:type="spellStart"/>
       <w:r>
         <w:t>getId</w:t>
       </w:r>
       <w:proofErr w:type="spellEnd"/>
-      <w:r>
-        <w:t xml:space="preserve">() != </w:t>
+      <w:proofErr w:type="gramEnd"/>
+      <w:r>
+        <w:t>(</w:t>
+      </w:r>
+      <w:proofErr w:type="gramStart"/>
+      <w:r>
+        <w:t>) !</w:t>
+      </w:r>
+      <w:proofErr w:type="gramEnd"/>
+      <w:r>
+        <w:t xml:space="preserve">= </w:t>
       </w:r>
       <w:proofErr w:type="spellStart"/>
       <w:r>
@@ -9041,10 +9689,12 @@
         <w:t xml:space="preserve"> &amp;&amp; </w:t>
       </w:r>
       <w:proofErr w:type="spellStart"/>
+      <w:proofErr w:type="gramStart"/>
       <w:r>
         <w:t>booking.isDraftMode</w:t>
       </w:r>
       <w:proofErr w:type="spellEnd"/>
+      <w:proofErr w:type="gramEnd"/>
       <w:r>
         <w:t>();</w:t>
       </w:r>
@@ -9101,6 +9751,7 @@
         </w:rPr>
         <w:t xml:space="preserve"> </w:t>
       </w:r>
+      <w:bookmarkStart w:id="27" w:name="_Toc202380889"/>
       <w:r>
         <w:rPr>
           <w:b/>
@@ -9113,7 +9764,15 @@
           <w:b/>
           <w:szCs w:val="24"/>
         </w:rPr>
-        <w:t xml:space="preserve"> Mutación </w:t>
+        <w:t xml:space="preserve"> Mutación</w:t>
+      </w:r>
+      <w:bookmarkEnd w:id="27"/>
+      <w:r>
+        <w:rPr>
+          <w:b/>
+          <w:szCs w:val="24"/>
+        </w:rPr>
+        <w:t xml:space="preserve"> </w:t>
       </w:r>
     </w:p>
     <w:p>
@@ -9189,30 +9848,55 @@
       <w:pPr>
         <w:ind w:firstLine="0"/>
       </w:pPr>
-      <w:r>
-        <w:t>status = status &amp;&amp; !</w:t>
+      <w:proofErr w:type="gramStart"/>
+      <w:r>
+        <w:t>status</w:t>
+      </w:r>
+      <w:proofErr w:type="gramEnd"/>
+      <w:r>
+        <w:t xml:space="preserve"> = </w:t>
+      </w:r>
+      <w:proofErr w:type="gramStart"/>
+      <w:r>
+        <w:t>status</w:t>
+      </w:r>
+      <w:proofErr w:type="gramEnd"/>
+      <w:r>
+        <w:t xml:space="preserve"> &amp;</w:t>
+      </w:r>
+      <w:proofErr w:type="gramStart"/>
+      <w:r>
+        <w:t>&amp; !</w:t>
       </w:r>
       <w:proofErr w:type="spellStart"/>
+      <w:proofErr w:type="gramEnd"/>
       <w:r>
         <w:t>alreadyAddedPassengers.stream</w:t>
       </w:r>
       <w:proofErr w:type="spellEnd"/>
       <w:r>
-        <w:t>().</w:t>
+        <w:t>(</w:t>
+      </w:r>
+      <w:proofErr w:type="gramStart"/>
+      <w:r>
+        <w:t>).</w:t>
       </w:r>
       <w:proofErr w:type="spellStart"/>
       <w:r>
         <w:t>anyMatch</w:t>
       </w:r>
       <w:proofErr w:type="spellEnd"/>
+      <w:proofErr w:type="gramEnd"/>
       <w:r>
         <w:t xml:space="preserve">(p -&gt; </w:t>
       </w:r>
       <w:proofErr w:type="spellStart"/>
+      <w:proofErr w:type="gramStart"/>
       <w:r>
         <w:t>p.getId</w:t>
       </w:r>
       <w:proofErr w:type="spellEnd"/>
+      <w:proofErr w:type="gramEnd"/>
       <w:r>
         <w:t xml:space="preserve">() == </w:t>
       </w:r>
@@ -9248,9 +9932,22 @@
       <w:pPr>
         <w:ind w:firstLine="0"/>
       </w:pPr>
+      <w:proofErr w:type="gramStart"/>
       <w:r>
         <w:lastRenderedPageBreak/>
-        <w:t xml:space="preserve">status = status &amp;&amp; </w:t>
+        <w:t>status</w:t>
+      </w:r>
+      <w:proofErr w:type="gramEnd"/>
+      <w:r>
+        <w:t xml:space="preserve"> = </w:t>
+      </w:r>
+      <w:proofErr w:type="gramStart"/>
+      <w:r>
+        <w:t>status</w:t>
+      </w:r>
+      <w:proofErr w:type="gramEnd"/>
+      <w:r>
+        <w:t xml:space="preserve"> &amp;&amp; </w:t>
       </w:r>
       <w:proofErr w:type="spellStart"/>
       <w:r>
@@ -9258,21 +9955,28 @@
       </w:r>
       <w:proofErr w:type="spellEnd"/>
       <w:r>
-        <w:t>().</w:t>
+        <w:t>(</w:t>
+      </w:r>
+      <w:proofErr w:type="gramStart"/>
+      <w:r>
+        <w:t>).</w:t>
       </w:r>
       <w:proofErr w:type="spellStart"/>
       <w:r>
         <w:t>anyMatch</w:t>
       </w:r>
       <w:proofErr w:type="spellEnd"/>
+      <w:proofErr w:type="gramEnd"/>
       <w:r>
         <w:t xml:space="preserve">(p -&gt; </w:t>
       </w:r>
       <w:proofErr w:type="spellStart"/>
+      <w:proofErr w:type="gramStart"/>
       <w:r>
         <w:t>p.getId</w:t>
       </w:r>
       <w:proofErr w:type="spellEnd"/>
+      <w:proofErr w:type="gramEnd"/>
       <w:r>
         <w:t xml:space="preserve">() == </w:t>
       </w:r>
@@ -9335,6 +10039,7 @@
         </w:rPr>
         <w:t xml:space="preserve"> </w:t>
       </w:r>
+      <w:bookmarkStart w:id="28" w:name="_Toc202380890"/>
       <w:r>
         <w:rPr>
           <w:b/>
@@ -9347,7 +10052,15 @@
           <w:b/>
           <w:szCs w:val="24"/>
         </w:rPr>
-        <w:t xml:space="preserve"> Mutación </w:t>
+        <w:t xml:space="preserve"> Mutación</w:t>
+      </w:r>
+      <w:bookmarkEnd w:id="28"/>
+      <w:r>
+        <w:rPr>
+          <w:b/>
+          <w:szCs w:val="24"/>
+        </w:rPr>
+        <w:t xml:space="preserve"> </w:t>
       </w:r>
     </w:p>
     <w:p>
@@ -9376,7 +10089,15 @@
         <w:t xml:space="preserve">, </w:t>
       </w:r>
       <w:r>
-        <w:t>La condición actual !(</w:t>
+        <w:t xml:space="preserve">La condición </w:t>
+      </w:r>
+      <w:proofErr w:type="gramStart"/>
+      <w:r>
+        <w:t>actual !</w:t>
+      </w:r>
+      <w:proofErr w:type="gramEnd"/>
+      <w:r>
+        <w:t>(</w:t>
       </w:r>
       <w:proofErr w:type="spellStart"/>
       <w:r>
@@ -9437,9 +10158,14 @@
       </w:r>
       <w:proofErr w:type="spellEnd"/>
       <w:r>
-        <w:t xml:space="preserve"> (!(</w:t>
+        <w:t xml:space="preserve"> </w:t>
+      </w:r>
+      <w:proofErr w:type="gramStart"/>
+      <w:r>
+        <w:t>(!(</w:t>
       </w:r>
       <w:proofErr w:type="spellStart"/>
+      <w:proofErr w:type="gramEnd"/>
       <w:r>
         <w:t>existingPassenger.getId</w:t>
       </w:r>
@@ -9587,6 +10313,7 @@
         </w:rPr>
         <w:t xml:space="preserve"> </w:t>
       </w:r>
+      <w:bookmarkStart w:id="29" w:name="_Toc202380891"/>
       <w:r>
         <w:rPr>
           <w:b/>
@@ -9599,7 +10326,15 @@
           <w:b/>
           <w:szCs w:val="24"/>
         </w:rPr>
-        <w:t xml:space="preserve"> Mutación </w:t>
+        <w:t xml:space="preserve"> Mutación</w:t>
+      </w:r>
+      <w:bookmarkEnd w:id="29"/>
+      <w:r>
+        <w:rPr>
+          <w:b/>
+          <w:szCs w:val="24"/>
+        </w:rPr>
+        <w:t xml:space="preserve"> </w:t>
       </w:r>
     </w:p>
     <w:p>
@@ -9637,10 +10372,12 @@
         <w:t xml:space="preserve">a línea </w:t>
       </w:r>
       <w:proofErr w:type="spellStart"/>
+      <w:proofErr w:type="gramStart"/>
       <w:r>
         <w:t>passenger.setDraftMode</w:t>
       </w:r>
       <w:proofErr w:type="spellEnd"/>
+      <w:proofErr w:type="gramEnd"/>
       <w:r>
         <w:t>(true); establece que todo pasajero nuevo se cree inicialmente en modo borrador. La mutación consistirá en cambiar este valor a false</w:t>
       </w:r>
@@ -9672,10 +10409,12 @@
         <w:ind w:firstLine="0"/>
       </w:pPr>
       <w:proofErr w:type="spellStart"/>
+      <w:proofErr w:type="gramStart"/>
       <w:r>
         <w:t>passenger.setDraftMode</w:t>
       </w:r>
       <w:proofErr w:type="spellEnd"/>
+      <w:proofErr w:type="gramEnd"/>
       <w:r>
         <w:t>(true);</w:t>
       </w:r>
@@ -9707,6 +10446,7 @@
         </w:rPr>
       </w:pPr>
       <w:proofErr w:type="spellStart"/>
+      <w:proofErr w:type="gramStart"/>
       <w:r>
         <w:rPr>
           <w:u w:val="single"/>
@@ -9714,6 +10454,7 @@
         <w:t>passenger.setDraftMode</w:t>
       </w:r>
       <w:proofErr w:type="spellEnd"/>
+      <w:proofErr w:type="gramEnd"/>
       <w:r>
         <w:rPr>
           <w:u w:val="single"/>
@@ -9783,7 +10524,7 @@
           <w:szCs w:val="24"/>
         </w:rPr>
       </w:pPr>
-      <w:bookmarkStart w:id="25" w:name="_Toc202380531"/>
+      <w:bookmarkStart w:id="30" w:name="_Toc202380892"/>
       <w:r>
         <w:rPr>
           <w:rFonts w:ascii="Arial Narrow" w:hAnsi="Arial Narrow"/>
@@ -9817,7 +10558,7 @@
         </w:rPr>
         <w:t>es</w:t>
       </w:r>
-      <w:bookmarkEnd w:id="25"/>
+      <w:bookmarkEnd w:id="30"/>
     </w:p>
     <w:p>
       <w:pPr>
@@ -9927,7 +10668,7 @@
           <w:b/>
         </w:rPr>
       </w:pPr>
-      <w:bookmarkStart w:id="26" w:name="_Toc202380532"/>
+      <w:bookmarkStart w:id="31" w:name="_Toc202380893"/>
       <w:r>
         <w:rPr>
           <w:rFonts w:ascii="Arial Narrow" w:hAnsi="Arial Narrow"/>
@@ -9935,7 +10676,7 @@
         </w:rPr>
         <w:t>Bibliografía</w:t>
       </w:r>
-      <w:bookmarkEnd w:id="26"/>
+      <w:bookmarkEnd w:id="31"/>
     </w:p>
     <w:p>
       <w:pPr>

</xml_diff>